<commit_message>
Inicio de Laboratorio y Post P1S2
</commit_message>
<xml_diff>
--- a/Práctica #01/Sesión 2/P1S2_05_01.docx
+++ b/Práctica #01/Sesión 2/P1S2_05_01.docx
@@ -538,7 +538,7 @@
           <w:noProof/>
           <w:sz w:val="24"/>
           <w:szCs w:val="28"/>
-          <w:lang w:val="es-ES" w:eastAsia="es-ES"/>
+          <w:lang w:eastAsia="es-VE"/>
         </w:rPr>
         <w:drawing>
           <wp:anchor distT="0" distB="0" distL="114300" distR="114300" simplePos="0" relativeHeight="251658240" behindDoc="0" locked="0" layoutInCell="1" allowOverlap="1">
@@ -618,7 +618,7 @@
           <w:noProof/>
           <w:sz w:val="24"/>
           <w:szCs w:val="28"/>
-          <w:lang w:val="es-ES" w:eastAsia="es-ES"/>
+          <w:lang w:eastAsia="es-VE"/>
         </w:rPr>
         <mc:AlternateContent>
           <mc:Choice Requires="wps">
@@ -808,7 +808,7 @@
           <w:noProof/>
           <w:sz w:val="24"/>
           <w:szCs w:val="28"/>
-          <w:lang w:val="es-ES" w:eastAsia="es-ES"/>
+          <w:lang w:eastAsia="es-VE"/>
         </w:rPr>
         <mc:AlternateContent>
           <mc:Choice Requires="wps">
@@ -904,7 +904,7 @@
               </wp:anchor>
             </w:drawing>
           </mc:Choice>
-          <mc:Fallback xmlns="">
+          <mc:Fallback>
             <w:pict>
               <v:shape w14:anchorId="6E60C1BB" id="Cuadro de texto 3" o:spid="_x0000_s1027" type="#_x0000_t202" style="position:absolute;margin-left:370.5pt;margin-top:103.3pt;width:90pt;height:59.25pt;z-index:251664384;visibility:visible;mso-wrap-style:square;mso-width-percent:0;mso-height-percent:0;mso-wrap-distance-left:9pt;mso-wrap-distance-top:3.6pt;mso-wrap-distance-right:9pt;mso-wrap-distance-bottom:3.6pt;mso-position-horizontal:absolute;mso-position-horizontal-relative:text;mso-position-vertical:absolute;mso-position-vertical-relative:text;mso-width-percent:0;mso-height-percent:0;mso-width-relative:margin;mso-height-relative:margin;v-text-anchor:top" o:gfxdata="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">
                 <v:textbox>
@@ -954,7 +954,7 @@
           <w:noProof/>
           <w:sz w:val="24"/>
           <w:szCs w:val="28"/>
-          <w:lang w:val="es-ES" w:eastAsia="es-ES"/>
+          <w:lang w:eastAsia="es-VE"/>
         </w:rPr>
         <mc:AlternateContent>
           <mc:Choice Requires="wps">
@@ -1070,7 +1070,7 @@
               </wp:anchor>
             </w:drawing>
           </mc:Choice>
-          <mc:Fallback xmlns="">
+          <mc:Fallback>
             <w:pict>
               <v:shape id="_x0000_s1028" type="#_x0000_t202" style="position:absolute;margin-left:116.7pt;margin-top:170.2pt;width:90pt;height:58.5pt;z-index:251660288;visibility:visible;mso-wrap-style:square;mso-width-percent:0;mso-height-percent:0;mso-wrap-distance-left:9pt;mso-wrap-distance-top:3.6pt;mso-wrap-distance-right:9pt;mso-wrap-distance-bottom:3.6pt;mso-position-horizontal:absolute;mso-position-horizontal-relative:text;mso-position-vertical:absolute;mso-position-vertical-relative:text;mso-width-percent:0;mso-height-percent:0;mso-width-relative:margin;mso-height-relative:margin;v-text-anchor:top" o:gfxdata="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">
                 <v:textbox>
@@ -1140,7 +1140,7 @@
           <w:noProof/>
           <w:sz w:val="24"/>
           <w:szCs w:val="28"/>
-          <w:lang w:val="es-ES" w:eastAsia="es-ES"/>
+          <w:lang w:eastAsia="es-VE"/>
         </w:rPr>
         <mc:AlternateContent>
           <mc:Choice Requires="wps">
@@ -1256,7 +1256,7 @@
               </wp:anchor>
             </w:drawing>
           </mc:Choice>
-          <mc:Fallback xmlns="">
+          <mc:Fallback>
             <w:pict>
               <v:shape w14:anchorId="5EDC915E" id="_x0000_s1029" type="#_x0000_t202" style="position:absolute;margin-left:234.45pt;margin-top:170.15pt;width:90pt;height:59.25pt;z-index:251662336;visibility:visible;mso-wrap-style:square;mso-width-percent:0;mso-height-percent:0;mso-wrap-distance-left:9pt;mso-wrap-distance-top:3.6pt;mso-wrap-distance-right:9pt;mso-wrap-distance-bottom:3.6pt;mso-position-horizontal:absolute;mso-position-horizontal-relative:text;mso-position-vertical:absolute;mso-position-vertical-relative:text;mso-width-percent:0;mso-height-percent:0;mso-width-relative:margin;mso-height-relative:margin;v-text-anchor:top" o:gfxdata="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">
                 <v:textbox>
@@ -1329,33 +1329,388 @@
           <w:szCs w:val="28"/>
         </w:rPr>
       </w:pPr>
-    </w:p>
-    <w:p>
-      <w:pPr>
-        <w:rPr>
-          <w:rFonts w:ascii="Times New Roman" w:hAnsi="Times New Roman" w:cs="Times New Roman"/>
-          <w:sz w:val="24"/>
-          <w:szCs w:val="28"/>
-        </w:rPr>
-      </w:pPr>
-    </w:p>
-    <w:p>
-      <w:pPr>
-        <w:rPr>
-          <w:rFonts w:ascii="Times New Roman" w:hAnsi="Times New Roman" w:cs="Times New Roman"/>
-          <w:sz w:val="24"/>
-          <w:szCs w:val="28"/>
-        </w:rPr>
-      </w:pPr>
-    </w:p>
-    <w:p>
-      <w:pPr>
-        <w:rPr>
-          <w:rFonts w:ascii="Times New Roman" w:hAnsi="Times New Roman" w:cs="Times New Roman"/>
-          <w:sz w:val="24"/>
-          <w:szCs w:val="28"/>
-        </w:rPr>
-      </w:pPr>
+      <w:r>
+        <w:rPr>
+          <w:rFonts w:ascii="Times New Roman" w:hAnsi="Times New Roman" w:cs="Times New Roman"/>
+          <w:noProof/>
+          <w:sz w:val="24"/>
+          <w:szCs w:val="28"/>
+          <w:lang w:eastAsia="es-VE"/>
+        </w:rPr>
+        <mc:AlternateContent>
+          <mc:Choice Requires="wps">
+            <w:drawing>
+              <wp:anchor distT="0" distB="0" distL="114300" distR="114300" simplePos="0" relativeHeight="251678720" behindDoc="0" locked="0" layoutInCell="1" allowOverlap="1">
+                <wp:simplePos x="0" y="0"/>
+                <wp:positionH relativeFrom="column">
+                  <wp:posOffset>3025140</wp:posOffset>
+                </wp:positionH>
+                <wp:positionV relativeFrom="paragraph">
+                  <wp:posOffset>232409</wp:posOffset>
+                </wp:positionV>
+                <wp:extent cx="1638300" cy="381000"/>
+                <wp:effectExtent l="0" t="95250" r="19050" b="152400"/>
+                <wp:wrapNone/>
+                <wp:docPr id="14" name="Flecha izquierda 14"/>
+                <wp:cNvGraphicFramePr/>
+                <a:graphic xmlns:a="http://schemas.openxmlformats.org/drawingml/2006/main">
+                  <a:graphicData uri="http://schemas.microsoft.com/office/word/2010/wordprocessingShape">
+                    <wps:wsp>
+                      <wps:cNvSpPr/>
+                      <wps:spPr>
+                        <a:xfrm rot="20886326">
+                          <a:off x="0" y="0"/>
+                          <a:ext cx="1638300" cy="381000"/>
+                        </a:xfrm>
+                        <a:prstGeom prst="leftArrow">
+                          <a:avLst/>
+                        </a:prstGeom>
+                        <a:ln>
+                          <a:solidFill>
+                            <a:schemeClr val="tx1"/>
+                          </a:solidFill>
+                        </a:ln>
+                      </wps:spPr>
+                      <wps:style>
+                        <a:lnRef idx="2">
+                          <a:schemeClr val="accent6"/>
+                        </a:lnRef>
+                        <a:fillRef idx="1">
+                          <a:schemeClr val="lt1"/>
+                        </a:fillRef>
+                        <a:effectRef idx="0">
+                          <a:schemeClr val="accent6"/>
+                        </a:effectRef>
+                        <a:fontRef idx="minor">
+                          <a:schemeClr val="dk1"/>
+                        </a:fontRef>
+                      </wps:style>
+                      <wps:bodyPr rot="0" spcFirstLastPara="0" vertOverflow="overflow" horzOverflow="overflow" vert="horz" wrap="square" lIns="91440" tIns="45720" rIns="91440" bIns="45720" numCol="1" spcCol="0" rtlCol="0" fromWordArt="0" anchor="ctr" anchorCtr="0" forceAA="0" compatLnSpc="1">
+                        <a:prstTxWarp prst="textNoShape">
+                          <a:avLst/>
+                        </a:prstTxWarp>
+                        <a:noAutofit/>
+                      </wps:bodyPr>
+                    </wps:wsp>
+                  </a:graphicData>
+                </a:graphic>
+              </wp:anchor>
+            </w:drawing>
+          </mc:Choice>
+          <mc:Fallback>
+            <w:pict>
+              <v:shapetype w14:anchorId="794EB2F2" id="_x0000_t66" coordsize="21600,21600" o:spt="66" adj="5400,5400" path="m@0,l@0@1,21600@1,21600@2@0@2@0,21600,,10800xe">
+                <v:stroke joinstyle="miter"/>
+                <v:formulas>
+                  <v:f eqn="val #0"/>
+                  <v:f eqn="val #1"/>
+                  <v:f eqn="sum 21600 0 #1"/>
+                  <v:f eqn="prod #0 #1 10800"/>
+                  <v:f eqn="sum #0 0 @3"/>
+                </v:formulas>
+                <v:path o:connecttype="custom" o:connectlocs="@0,0;0,10800;@0,21600;21600,10800" o:connectangles="270,180,90,0" textboxrect="@4,@1,21600,@2"/>
+                <v:handles>
+                  <v:h position="#0,#1" xrange="0,21600" yrange="0,10800"/>
+                </v:handles>
+              </v:shapetype>
+              <v:shape id="Flecha izquierda 14" o:spid="_x0000_s1026" type="#_x0000_t66" style="position:absolute;margin-left:238.2pt;margin-top:18.3pt;width:129pt;height:30pt;rotation:-779522fd;z-index:251678720;visibility:visible;mso-wrap-style:square;mso-wrap-distance-left:9pt;mso-wrap-distance-top:0;mso-wrap-distance-right:9pt;mso-wrap-distance-bottom:0;mso-position-horizontal:absolute;mso-position-horizontal-relative:text;mso-position-vertical:absolute;mso-position-vertical-relative:text;v-text-anchor:middle" o:gfxdata="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" adj="2512" fillcolor="white [3201]" strokecolor="black [3213]" strokeweight="1pt"/>
+            </w:pict>
+          </mc:Fallback>
+        </mc:AlternateContent>
+      </w:r>
+      <w:r>
+        <w:rPr>
+          <w:rFonts w:ascii="Times New Roman" w:hAnsi="Times New Roman" w:cs="Times New Roman"/>
+          <w:noProof/>
+          <w:sz w:val="24"/>
+          <w:szCs w:val="28"/>
+          <w:lang w:eastAsia="es-VE"/>
+        </w:rPr>
+        <mc:AlternateContent>
+          <mc:Choice Requires="wps">
+            <w:drawing>
+              <wp:anchor distT="45720" distB="45720" distL="114300" distR="114300" simplePos="0" relativeHeight="251677696" behindDoc="0" locked="0" layoutInCell="1" allowOverlap="1" wp14:anchorId="71CB0783" wp14:editId="14EC19B0">
+                <wp:simplePos x="0" y="0"/>
+                <wp:positionH relativeFrom="column">
+                  <wp:posOffset>4777105</wp:posOffset>
+                </wp:positionH>
+                <wp:positionV relativeFrom="paragraph">
+                  <wp:posOffset>13335</wp:posOffset>
+                </wp:positionV>
+                <wp:extent cx="1076325" cy="628650"/>
+                <wp:effectExtent l="0" t="0" r="28575" b="19050"/>
+                <wp:wrapSquare wrapText="bothSides"/>
+                <wp:docPr id="13" name="Cuadro de texto 2"/>
+                <wp:cNvGraphicFramePr>
+                  <a:graphicFrameLocks xmlns:a="http://schemas.openxmlformats.org/drawingml/2006/main"/>
+                </wp:cNvGraphicFramePr>
+                <a:graphic xmlns:a="http://schemas.openxmlformats.org/drawingml/2006/main">
+                  <a:graphicData uri="http://schemas.microsoft.com/office/word/2010/wordprocessingShape">
+                    <wps:wsp>
+                      <wps:cNvSpPr txBox="1">
+                        <a:spLocks noChangeArrowheads="1"/>
+                      </wps:cNvSpPr>
+                      <wps:spPr bwMode="auto">
+                        <a:xfrm>
+                          <a:off x="0" y="0"/>
+                          <a:ext cx="1076325" cy="628650"/>
+                        </a:xfrm>
+                        <a:prstGeom prst="rect">
+                          <a:avLst/>
+                        </a:prstGeom>
+                        <a:solidFill>
+                          <a:srgbClr val="FFFFFF"/>
+                        </a:solidFill>
+                        <a:ln w="9525">
+                          <a:solidFill>
+                            <a:srgbClr val="000000"/>
+                          </a:solidFill>
+                          <a:miter lim="800000"/>
+                          <a:headEnd/>
+                          <a:tailEnd/>
+                        </a:ln>
+                      </wps:spPr>
+                      <wps:txbx>
+                        <w:txbxContent>
+                          <w:p>
+                            <w:pPr>
+                              <w:jc w:val="center"/>
+                              <w:rPr>
+                                <w:rFonts w:ascii="Times New Roman" w:hAnsi="Times New Roman" w:cs="Times New Roman"/>
+                                <w:b/>
+                                <w:sz w:val="24"/>
+                                <w:szCs w:val="24"/>
+                              </w:rPr>
+                            </w:pPr>
+                            <w:r>
+                              <w:rPr>
+                                <w:rFonts w:ascii="Times New Roman" w:hAnsi="Times New Roman" w:cs="Times New Roman"/>
+                                <w:b/>
+                                <w:sz w:val="24"/>
+                                <w:szCs w:val="24"/>
+                              </w:rPr>
+                              <w:t>Dispositivo</w:t>
+                            </w:r>
+                          </w:p>
+                          <w:p>
+                            <w:pPr>
+                              <w:jc w:val="center"/>
+                              <w:rPr>
+                                <w:rFonts w:ascii="Times New Roman" w:hAnsi="Times New Roman" w:cs="Times New Roman"/>
+                                <w:b/>
+                                <w:sz w:val="24"/>
+                                <w:szCs w:val="24"/>
+                              </w:rPr>
+                            </w:pPr>
+                            <w:r>
+                              <w:rPr>
+                                <w:rFonts w:ascii="Times New Roman" w:hAnsi="Times New Roman" w:cs="Times New Roman"/>
+                                <w:b/>
+                                <w:sz w:val="24"/>
+                                <w:szCs w:val="24"/>
+                              </w:rPr>
+                              <w:t>programable</w:t>
+                            </w:r>
+                          </w:p>
+                          <w:p>
+                            <w:pPr>
+                              <w:jc w:val="center"/>
+                              <w:rPr>
+                                <w:rFonts w:ascii="Times New Roman" w:hAnsi="Times New Roman" w:cs="Times New Roman"/>
+                                <w:b/>
+                                <w:sz w:val="24"/>
+                                <w:szCs w:val="24"/>
+                              </w:rPr>
+                            </w:pPr>
+                          </w:p>
+                        </w:txbxContent>
+                      </wps:txbx>
+                      <wps:bodyPr rot="0" vert="horz" wrap="square" lIns="91440" tIns="45720" rIns="91440" bIns="45720" anchor="t" anchorCtr="0">
+                        <a:noAutofit/>
+                      </wps:bodyPr>
+                    </wps:wsp>
+                  </a:graphicData>
+                </a:graphic>
+                <wp14:sizeRelH relativeFrom="margin">
+                  <wp14:pctWidth>0</wp14:pctWidth>
+                </wp14:sizeRelH>
+                <wp14:sizeRelV relativeFrom="margin">
+                  <wp14:pctHeight>0</wp14:pctHeight>
+                </wp14:sizeRelV>
+              </wp:anchor>
+            </w:drawing>
+          </mc:Choice>
+          <mc:Fallback>
+            <w:pict>
+              <v:shape w14:anchorId="71CB0783" id="_x0000_s1030" type="#_x0000_t202" style="position:absolute;margin-left:376.15pt;margin-top:1.05pt;width:84.75pt;height:49.5pt;z-index:251677696;visibility:visible;mso-wrap-style:square;mso-width-percent:0;mso-height-percent:0;mso-wrap-distance-left:9pt;mso-wrap-distance-top:3.6pt;mso-wrap-distance-right:9pt;mso-wrap-distance-bottom:3.6pt;mso-position-horizontal:absolute;mso-position-horizontal-relative:text;mso-position-vertical:absolute;mso-position-vertical-relative:text;mso-width-percent:0;mso-height-percent:0;mso-width-relative:margin;mso-height-relative:margin;v-text-anchor:top" o:gfxdata="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">
+                <v:textbox>
+                  <w:txbxContent>
+                    <w:p>
+                      <w:pPr>
+                        <w:jc w:val="center"/>
+                        <w:rPr>
+                          <w:rFonts w:ascii="Times New Roman" w:hAnsi="Times New Roman" w:cs="Times New Roman"/>
+                          <w:b/>
+                          <w:sz w:val="24"/>
+                          <w:szCs w:val="24"/>
+                        </w:rPr>
+                      </w:pPr>
+                      <w:r>
+                        <w:rPr>
+                          <w:rFonts w:ascii="Times New Roman" w:hAnsi="Times New Roman" w:cs="Times New Roman"/>
+                          <w:b/>
+                          <w:sz w:val="24"/>
+                          <w:szCs w:val="24"/>
+                        </w:rPr>
+                        <w:t>Dispositivo</w:t>
+                      </w:r>
+                    </w:p>
+                    <w:p>
+                      <w:pPr>
+                        <w:jc w:val="center"/>
+                        <w:rPr>
+                          <w:rFonts w:ascii="Times New Roman" w:hAnsi="Times New Roman" w:cs="Times New Roman"/>
+                          <w:b/>
+                          <w:sz w:val="24"/>
+                          <w:szCs w:val="24"/>
+                        </w:rPr>
+                      </w:pPr>
+                      <w:r>
+                        <w:rPr>
+                          <w:rFonts w:ascii="Times New Roman" w:hAnsi="Times New Roman" w:cs="Times New Roman"/>
+                          <w:b/>
+                          <w:sz w:val="24"/>
+                          <w:szCs w:val="24"/>
+                        </w:rPr>
+                        <w:t>programable</w:t>
+                      </w:r>
+                    </w:p>
+                    <w:p>
+                      <w:pPr>
+                        <w:jc w:val="center"/>
+                        <w:rPr>
+                          <w:rFonts w:ascii="Times New Roman" w:hAnsi="Times New Roman" w:cs="Times New Roman"/>
+                          <w:b/>
+                          <w:sz w:val="24"/>
+                          <w:szCs w:val="24"/>
+                        </w:rPr>
+                      </w:pPr>
+                    </w:p>
+                  </w:txbxContent>
+                </v:textbox>
+                <w10:wrap type="square"/>
+              </v:shape>
+            </w:pict>
+          </mc:Fallback>
+        </mc:AlternateContent>
+      </w:r>
+    </w:p>
+    <w:p>
+      <w:pPr>
+        <w:rPr>
+          <w:rFonts w:ascii="Times New Roman" w:hAnsi="Times New Roman" w:cs="Times New Roman"/>
+          <w:sz w:val="24"/>
+          <w:szCs w:val="28"/>
+        </w:rPr>
+      </w:pPr>
+    </w:p>
+    <w:p>
+      <w:pPr>
+        <w:rPr>
+          <w:rFonts w:ascii="Times New Roman" w:hAnsi="Times New Roman" w:cs="Times New Roman"/>
+          <w:sz w:val="24"/>
+          <w:szCs w:val="28"/>
+        </w:rPr>
+      </w:pPr>
+    </w:p>
+    <w:p>
+      <w:pPr>
+        <w:rPr>
+          <w:rFonts w:ascii="Times New Roman" w:hAnsi="Times New Roman" w:cs="Times New Roman"/>
+          <w:sz w:val="24"/>
+          <w:szCs w:val="28"/>
+        </w:rPr>
+      </w:pPr>
+      <w:r>
+        <w:rPr>
+          <w:rFonts w:ascii="Times New Roman" w:hAnsi="Times New Roman" w:cs="Times New Roman"/>
+          <w:noProof/>
+          <w:sz w:val="24"/>
+          <w:szCs w:val="28"/>
+          <w:lang w:eastAsia="es-VE"/>
+        </w:rPr>
+        <mc:AlternateContent>
+          <mc:Choice Requires="wps">
+            <w:drawing>
+              <wp:anchor distT="0" distB="0" distL="114300" distR="114300" simplePos="0" relativeHeight="251680768" behindDoc="0" locked="0" layoutInCell="1" allowOverlap="1" wp14:anchorId="3B778B2B" wp14:editId="7422B5B4">
+                <wp:simplePos x="0" y="0"/>
+                <wp:positionH relativeFrom="margin">
+                  <wp:posOffset>1014730</wp:posOffset>
+                </wp:positionH>
+                <wp:positionV relativeFrom="paragraph">
+                  <wp:posOffset>151130</wp:posOffset>
+                </wp:positionV>
+                <wp:extent cx="428625" cy="381000"/>
+                <wp:effectExtent l="0" t="19050" r="47625" b="38100"/>
+                <wp:wrapNone/>
+                <wp:docPr id="15" name="Flecha izquierda 15"/>
+                <wp:cNvGraphicFramePr/>
+                <a:graphic xmlns:a="http://schemas.openxmlformats.org/drawingml/2006/main">
+                  <a:graphicData uri="http://schemas.microsoft.com/office/word/2010/wordprocessingShape">
+                    <wps:wsp>
+                      <wps:cNvSpPr/>
+                      <wps:spPr>
+                        <a:xfrm rot="10800000">
+                          <a:off x="0" y="0"/>
+                          <a:ext cx="428625" cy="381000"/>
+                        </a:xfrm>
+                        <a:prstGeom prst="leftArrow">
+                          <a:avLst/>
+                        </a:prstGeom>
+                        <a:ln>
+                          <a:solidFill>
+                            <a:schemeClr val="tx1"/>
+                          </a:solidFill>
+                        </a:ln>
+                      </wps:spPr>
+                      <wps:style>
+                        <a:lnRef idx="2">
+                          <a:schemeClr val="accent6"/>
+                        </a:lnRef>
+                        <a:fillRef idx="1">
+                          <a:schemeClr val="lt1"/>
+                        </a:fillRef>
+                        <a:effectRef idx="0">
+                          <a:schemeClr val="accent6"/>
+                        </a:effectRef>
+                        <a:fontRef idx="minor">
+                          <a:schemeClr val="dk1"/>
+                        </a:fontRef>
+                      </wps:style>
+                      <wps:bodyPr rot="0" spcFirstLastPara="0" vertOverflow="overflow" horzOverflow="overflow" vert="horz" wrap="square" lIns="91440" tIns="45720" rIns="91440" bIns="45720" numCol="1" spcCol="0" rtlCol="0" fromWordArt="0" anchor="ctr" anchorCtr="0" forceAA="0" compatLnSpc="1">
+                        <a:prstTxWarp prst="textNoShape">
+                          <a:avLst/>
+                        </a:prstTxWarp>
+                        <a:noAutofit/>
+                      </wps:bodyPr>
+                    </wps:wsp>
+                  </a:graphicData>
+                </a:graphic>
+                <wp14:sizeRelH relativeFrom="margin">
+                  <wp14:pctWidth>0</wp14:pctWidth>
+                </wp14:sizeRelH>
+              </wp:anchor>
+            </w:drawing>
+          </mc:Choice>
+          <mc:Fallback>
+            <w:pict>
+              <v:shape w14:anchorId="03E65932" id="Flecha izquierda 15" o:spid="_x0000_s1026" type="#_x0000_t66" style="position:absolute;margin-left:79.9pt;margin-top:11.9pt;width:33.75pt;height:30pt;rotation:180;z-index:251680768;visibility:visible;mso-wrap-style:square;mso-width-percent:0;mso-wrap-distance-left:9pt;mso-wrap-distance-top:0;mso-wrap-distance-right:9pt;mso-wrap-distance-bottom:0;mso-position-horizontal:absolute;mso-position-horizontal-relative:margin;mso-position-vertical:absolute;mso-position-vertical-relative:text;mso-width-percent:0;mso-width-relative:margin;v-text-anchor:middle" o:gfxdata="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" adj="9600" fillcolor="white [3201]" strokecolor="black [3213]" strokeweight="1pt">
+                <w10:wrap anchorx="margin"/>
+              </v:shape>
+            </w:pict>
+          </mc:Fallback>
+        </mc:AlternateContent>
+      </w:r>
     </w:p>
     <w:p>
       <w:pPr>
@@ -1671,13 +2026,15 @@
           <w:rFonts w:ascii="Times New Roman" w:hAnsi="Times New Roman" w:cs="Times New Roman"/>
           <w:sz w:val="24"/>
           <w:szCs w:val="28"/>
-        </w:rPr>
-      </w:pPr>
-      <w:r>
-        <w:rPr>
-          <w:rFonts w:ascii="Times New Roman" w:hAnsi="Times New Roman" w:cs="Times New Roman"/>
-          <w:sz w:val="24"/>
-          <w:szCs w:val="28"/>
+          <w:lang w:val="en-US"/>
+        </w:rPr>
+      </w:pPr>
+      <w:r>
+        <w:rPr>
+          <w:rFonts w:ascii="Times New Roman" w:hAnsi="Times New Roman" w:cs="Times New Roman"/>
+          <w:sz w:val="24"/>
+          <w:szCs w:val="28"/>
+          <w:lang w:val="en-US"/>
         </w:rPr>
         <w:t xml:space="preserve">Switches: </w:t>
       </w:r>
@@ -1687,6 +2044,7 @@
           <w:b/>
           <w:sz w:val="24"/>
           <w:szCs w:val="28"/>
+          <w:lang w:val="en-US"/>
         </w:rPr>
         <w:t>SW#</w:t>
       </w:r>
@@ -1695,6 +2053,7 @@
           <w:rFonts w:ascii="Times New Roman" w:hAnsi="Times New Roman" w:cs="Times New Roman"/>
           <w:sz w:val="24"/>
           <w:szCs w:val="28"/>
+          <w:lang w:val="en-US"/>
         </w:rPr>
         <w:t xml:space="preserve"> </w:t>
       </w:r>
@@ -1712,21 +2071,26 @@
           <w:b/>
           <w:sz w:val="24"/>
           <w:szCs w:val="28"/>
-        </w:rPr>
-      </w:pPr>
-      <w:r>
-        <w:rPr>
-          <w:rFonts w:ascii="Times New Roman" w:hAnsi="Times New Roman" w:cs="Times New Roman"/>
-          <w:sz w:val="24"/>
-          <w:szCs w:val="28"/>
+          <w:lang w:val="en-US"/>
+        </w:rPr>
+      </w:pPr>
+      <w:proofErr w:type="spellStart"/>
+      <w:r>
+        <w:rPr>
+          <w:rFonts w:ascii="Times New Roman" w:hAnsi="Times New Roman" w:cs="Times New Roman"/>
+          <w:sz w:val="24"/>
+          <w:szCs w:val="28"/>
+          <w:lang w:val="en-US"/>
         </w:rPr>
         <w:t>Pulsadores</w:t>
       </w:r>
-      <w:r>
-        <w:rPr>
-          <w:rFonts w:ascii="Times New Roman" w:hAnsi="Times New Roman" w:cs="Times New Roman"/>
-          <w:sz w:val="24"/>
-          <w:szCs w:val="28"/>
+      <w:proofErr w:type="spellEnd"/>
+      <w:r>
+        <w:rPr>
+          <w:rFonts w:ascii="Times New Roman" w:hAnsi="Times New Roman" w:cs="Times New Roman"/>
+          <w:sz w:val="24"/>
+          <w:szCs w:val="28"/>
+          <w:lang w:val="en-US"/>
         </w:rPr>
         <w:t xml:space="preserve">: </w:t>
       </w:r>
@@ -1736,6 +2100,7 @@
           <w:b/>
           <w:sz w:val="24"/>
           <w:szCs w:val="28"/>
+          <w:lang w:val="en-US"/>
         </w:rPr>
         <w:t xml:space="preserve">BTN# </w:t>
       </w:r>
@@ -1753,13 +2118,15 @@
           <w:b/>
           <w:sz w:val="24"/>
           <w:szCs w:val="28"/>
-        </w:rPr>
-      </w:pPr>
-      <w:r>
-        <w:rPr>
-          <w:rFonts w:ascii="Times New Roman" w:hAnsi="Times New Roman" w:cs="Times New Roman"/>
-          <w:sz w:val="24"/>
-          <w:szCs w:val="28"/>
+          <w:lang w:val="en-US"/>
+        </w:rPr>
+      </w:pPr>
+      <w:r>
+        <w:rPr>
+          <w:rFonts w:ascii="Times New Roman" w:hAnsi="Times New Roman" w:cs="Times New Roman"/>
+          <w:sz w:val="24"/>
+          <w:szCs w:val="28"/>
+          <w:lang w:val="en-US"/>
         </w:rPr>
         <w:t xml:space="preserve">LEDs: </w:t>
       </w:r>
@@ -1769,6 +2136,7 @@
           <w:b/>
           <w:sz w:val="24"/>
           <w:szCs w:val="28"/>
+          <w:lang w:val="en-US"/>
         </w:rPr>
         <w:t>LD#</w:t>
       </w:r>
@@ -1785,6 +2153,7 @@
           <w:rFonts w:ascii="Times New Roman" w:hAnsi="Times New Roman" w:cs="Times New Roman"/>
           <w:sz w:val="24"/>
           <w:szCs w:val="28"/>
+          <w:lang w:val="en-US"/>
         </w:rPr>
       </w:pPr>
     </w:p>
@@ -2184,26 +2553,43 @@
     </w:p>
     <w:p>
       <w:pPr>
+        <w:pStyle w:val="Prrafodelista"/>
         <w:tabs>
           <w:tab w:val="left" w:pos="5265"/>
         </w:tabs>
-        <w:jc w:val="center"/>
-        <w:rPr>
-          <w:rFonts w:ascii="Times New Roman" w:hAnsi="Times New Roman" w:cs="Times New Roman"/>
+        <w:rPr>
+          <w:rFonts w:ascii="Times New Roman" w:hAnsi="Times New Roman" w:cs="Times New Roman"/>
+          <w:b/>
+          <w:sz w:val="24"/>
+          <w:szCs w:val="28"/>
+        </w:rPr>
+      </w:pPr>
+      <w:r>
+        <w:rPr>
+          <w:rFonts w:ascii="Times New Roman" w:hAnsi="Times New Roman" w:cs="Times New Roman"/>
+          <w:b/>
+          <w:sz w:val="24"/>
+          <w:szCs w:val="28"/>
+        </w:rPr>
+        <w:t>Definiciones:</w:t>
+      </w:r>
+    </w:p>
+    <w:p>
+      <w:pPr>
+        <w:pStyle w:val="Prrafodelista"/>
+        <w:tabs>
+          <w:tab w:val="left" w:pos="5265"/>
+        </w:tabs>
+        <w:rPr>
+          <w:rFonts w:ascii="Times New Roman" w:hAnsi="Times New Roman" w:cs="Times New Roman"/>
+          <w:b/>
           <w:sz w:val="24"/>
           <w:szCs w:val="28"/>
           <w:u w:val="single"/>
         </w:rPr>
       </w:pPr>
-      <w:r>
-        <w:rPr>
-          <w:rFonts w:ascii="Times New Roman" w:hAnsi="Times New Roman" w:cs="Times New Roman"/>
-          <w:sz w:val="24"/>
-          <w:szCs w:val="28"/>
-          <w:u w:val="single"/>
-        </w:rPr>
-        <w:t>Definiciones:</w:t>
-      </w:r>
+      <w:bookmarkStart w:id="0" w:name="_GoBack"/>
+      <w:bookmarkEnd w:id="0"/>
     </w:p>
     <w:p>
       <w:pPr>
@@ -2635,8 +3021,8 @@
         </w:rPr>
       </w:pPr>
     </w:p>
-    <w:bookmarkStart w:id="0" w:name="_MON_1610117073"/>
-    <w:bookmarkEnd w:id="0"/>
+    <w:bookmarkStart w:id="1" w:name="_MON_1610117073"/>
+    <w:bookmarkEnd w:id="1"/>
     <w:p>
       <w:pPr>
         <w:pStyle w:val="Prrafodelista"/>
@@ -2673,10 +3059,10 @@
             <v:path o:extrusionok="f" gradientshapeok="t" o:connecttype="rect"/>
             <o:lock v:ext="edit" aspectratio="t"/>
           </v:shapetype>
-          <v:shape id="_x0000_i1025" type="#_x0000_t75" style="width:234.75pt;height:87.75pt" o:ole="">
+          <v:shape id="_x0000_i1025" type="#_x0000_t75" style="width:234.55pt;height:87.75pt" o:ole="">
             <v:imagedata r:id="rId6" o:title="" cropbottom="13375f" cropright="31631f"/>
           </v:shape>
-          <o:OLEObject Type="Embed" ProgID="Word.OpenDocumentText.12" ShapeID="_x0000_i1025" DrawAspect="Content" ObjectID="_1610117250" r:id="rId7"/>
+          <o:OLEObject Type="Embed" ProgID="Word.OpenDocumentText.12" ShapeID="_x0000_i1025" DrawAspect="Content" ObjectID="_1610308107" r:id="rId7"/>
         </w:object>
       </w:r>
     </w:p>
@@ -2766,16 +3152,7 @@
           <w:szCs w:val="28"/>
         </w:rPr>
         <w:lastRenderedPageBreak/>
-        <w:t>Arquitectura</w:t>
-      </w:r>
-      <w:r>
-        <w:rPr>
-          <w:rFonts w:ascii="Times New Roman" w:hAnsi="Times New Roman" w:cs="Times New Roman"/>
-          <w:b/>
-          <w:sz w:val="24"/>
-          <w:szCs w:val="28"/>
-        </w:rPr>
-        <w:t>:</w:t>
+        <w:t>Arquitectura:</w:t>
       </w:r>
     </w:p>
     <w:p>
@@ -2794,7 +3171,6 @@
         </w:rPr>
       </w:pPr>
     </w:p>
-    <w:bookmarkStart w:id="1" w:name="_GoBack"/>
     <w:bookmarkStart w:id="2" w:name="_MON_1610117187"/>
     <w:bookmarkEnd w:id="2"/>
     <w:p>
@@ -2819,13 +3195,2007 @@
           <w:szCs w:val="28"/>
         </w:rPr>
         <w:object w:dxaOrig="9074" w:dyaOrig="5016">
-          <v:shape id="_x0000_i1026" type="#_x0000_t75" style="width:359.25pt;height:225pt" o:ole="">
+          <v:shape id="_x0000_i1026" type="#_x0000_t75" style="width:359.35pt;height:224.95pt" o:ole="">
             <v:imagedata r:id="rId8" o:title="" cropbottom="6671f" cropright="13649f"/>
           </v:shape>
-          <o:OLEObject Type="Embed" ProgID="Word.OpenDocumentText.12" ShapeID="_x0000_i1026" DrawAspect="Content" ObjectID="_1610117251" r:id="rId9"/>
+          <o:OLEObject Type="Embed" ProgID="Word.OpenDocumentText.12" ShapeID="_x0000_i1026" DrawAspect="Content" ObjectID="_1610308108" r:id="rId9"/>
         </w:object>
       </w:r>
-      <w:bookmarkEnd w:id="1"/>
+    </w:p>
+    <w:p>
+      <w:pPr>
+        <w:tabs>
+          <w:tab w:val="left" w:pos="5265"/>
+        </w:tabs>
+        <w:rPr>
+          <w:rFonts w:ascii="Times New Roman" w:hAnsi="Times New Roman" w:cs="Times New Roman"/>
+          <w:b/>
+          <w:sz w:val="24"/>
+          <w:szCs w:val="28"/>
+        </w:rPr>
+      </w:pPr>
+    </w:p>
+    <w:p>
+      <w:pPr>
+        <w:tabs>
+          <w:tab w:val="left" w:pos="5265"/>
+        </w:tabs>
+        <w:rPr>
+          <w:rFonts w:ascii="Times New Roman" w:hAnsi="Times New Roman" w:cs="Times New Roman"/>
+          <w:sz w:val="24"/>
+          <w:szCs w:val="28"/>
+        </w:rPr>
+      </w:pPr>
+      <w:r>
+        <w:rPr>
+          <w:rFonts w:ascii="Times New Roman" w:hAnsi="Times New Roman" w:cs="Times New Roman"/>
+          <w:b/>
+          <w:sz w:val="24"/>
+          <w:szCs w:val="28"/>
+        </w:rPr>
+        <w:t xml:space="preserve">Pregunta 3: </w:t>
+      </w:r>
+      <w:r>
+        <w:rPr>
+          <w:rFonts w:ascii="Times New Roman" w:hAnsi="Times New Roman" w:cs="Times New Roman"/>
+          <w:sz w:val="24"/>
+          <w:szCs w:val="28"/>
+        </w:rPr>
+        <w:t>Recupere e imprima la tabla de la verdad y el diseño, asociados a la solución del problema de la sesión práctica anterior</w:t>
+      </w:r>
+    </w:p>
+    <w:p>
+      <w:pPr>
+        <w:pStyle w:val="Prrafodelista"/>
+        <w:tabs>
+          <w:tab w:val="left" w:pos="5265"/>
+        </w:tabs>
+        <w:rPr>
+          <w:rFonts w:ascii="Times New Roman" w:hAnsi="Times New Roman" w:cs="Times New Roman"/>
+          <w:sz w:val="24"/>
+          <w:szCs w:val="28"/>
+        </w:rPr>
+      </w:pPr>
+      <w:r>
+        <w:rPr>
+          <w:rFonts w:ascii="Times New Roman" w:hAnsi="Times New Roman" w:cs="Times New Roman"/>
+          <w:sz w:val="24"/>
+          <w:szCs w:val="28"/>
+        </w:rPr>
+        <w:t xml:space="preserve">Ver </w:t>
+      </w:r>
+      <w:r>
+        <w:rPr>
+          <w:rFonts w:ascii="Times New Roman" w:hAnsi="Times New Roman" w:cs="Times New Roman"/>
+          <w:b/>
+          <w:sz w:val="24"/>
+          <w:szCs w:val="28"/>
+        </w:rPr>
+        <w:t>Anexo 1</w:t>
+      </w:r>
+    </w:p>
+    <w:p/>
+    <w:p>
+      <w:pPr>
+        <w:tabs>
+          <w:tab w:val="left" w:pos="5670"/>
+        </w:tabs>
+        <w:jc w:val="center"/>
+        <w:rPr>
+          <w:rFonts w:ascii="Times New Roman" w:hAnsi="Times New Roman" w:cs="Times New Roman"/>
+          <w:b/>
+          <w:sz w:val="28"/>
+          <w:szCs w:val="24"/>
+        </w:rPr>
+      </w:pPr>
+      <w:r>
+        <w:rPr>
+          <w:rFonts w:ascii="Times New Roman" w:hAnsi="Times New Roman" w:cs="Times New Roman"/>
+          <w:b/>
+          <w:sz w:val="28"/>
+          <w:szCs w:val="24"/>
+        </w:rPr>
+        <w:t>Laboratorio</w:t>
+      </w:r>
+    </w:p>
+    <w:p>
+      <w:pPr>
+        <w:tabs>
+          <w:tab w:val="left" w:pos="5670"/>
+        </w:tabs>
+        <w:jc w:val="center"/>
+        <w:rPr>
+          <w:rFonts w:ascii="Times New Roman" w:hAnsi="Times New Roman" w:cs="Times New Roman"/>
+          <w:b/>
+          <w:sz w:val="28"/>
+          <w:szCs w:val="24"/>
+        </w:rPr>
+      </w:pPr>
+      <w:r>
+        <w:rPr>
+          <w:rFonts w:ascii="Times New Roman" w:hAnsi="Times New Roman" w:cs="Times New Roman"/>
+          <w:b/>
+          <w:sz w:val="28"/>
+          <w:szCs w:val="24"/>
+        </w:rPr>
+        <w:t>Post-Laboratorio</w:t>
+      </w:r>
+    </w:p>
+    <w:p>
+      <w:pPr>
+        <w:pStyle w:val="Prrafodelista"/>
+        <w:numPr>
+          <w:ilvl w:val="0"/>
+          <w:numId w:val="4"/>
+        </w:numPr>
+        <w:tabs>
+          <w:tab w:val="left" w:pos="5670"/>
+        </w:tabs>
+        <w:rPr>
+          <w:rFonts w:ascii="Times New Roman" w:hAnsi="Times New Roman" w:cs="Times New Roman"/>
+          <w:b/>
+          <w:sz w:val="24"/>
+          <w:szCs w:val="24"/>
+        </w:rPr>
+      </w:pPr>
+      <w:r>
+        <w:rPr>
+          <w:rFonts w:ascii="Times New Roman" w:hAnsi="Times New Roman" w:cs="Times New Roman"/>
+          <w:b/>
+          <w:sz w:val="24"/>
+          <w:szCs w:val="24"/>
+        </w:rPr>
+        <w:t>Tabla de la verdad y expresión lógica de la función (Lab</w:t>
+      </w:r>
+      <w:r>
+        <w:rPr>
+          <w:rFonts w:ascii="Times New Roman" w:hAnsi="Times New Roman" w:cs="Times New Roman"/>
+          <w:b/>
+          <w:sz w:val="24"/>
+          <w:szCs w:val="24"/>
+        </w:rPr>
+        <w:t>oratorio</w:t>
+      </w:r>
+      <w:r>
+        <w:rPr>
+          <w:rFonts w:ascii="Times New Roman" w:hAnsi="Times New Roman" w:cs="Times New Roman"/>
+          <w:b/>
+          <w:sz w:val="24"/>
+          <w:szCs w:val="24"/>
+        </w:rPr>
+        <w:t xml:space="preserve"> 1):</w:t>
+      </w:r>
+    </w:p>
+    <w:p>
+      <w:pPr>
+        <w:pStyle w:val="Prrafodelista"/>
+        <w:tabs>
+          <w:tab w:val="left" w:pos="5670"/>
+        </w:tabs>
+        <w:rPr>
+          <w:rFonts w:ascii="Times New Roman" w:hAnsi="Times New Roman" w:cs="Times New Roman"/>
+          <w:sz w:val="24"/>
+          <w:szCs w:val="24"/>
+        </w:rPr>
+      </w:pPr>
+    </w:p>
+    <w:p>
+      <w:pPr>
+        <w:pStyle w:val="Prrafodelista"/>
+        <w:tabs>
+          <w:tab w:val="left" w:pos="5670"/>
+        </w:tabs>
+        <w:ind w:left="1416"/>
+        <w:rPr>
+          <w:rFonts w:ascii="Times New Roman" w:hAnsi="Times New Roman" w:cs="Times New Roman"/>
+          <w:b/>
+          <w:sz w:val="24"/>
+          <w:szCs w:val="24"/>
+        </w:rPr>
+      </w:pPr>
+      <w:r>
+        <w:rPr>
+          <w:rFonts w:ascii="Times New Roman" w:hAnsi="Times New Roman" w:cs="Times New Roman"/>
+          <w:sz w:val="24"/>
+          <w:szCs w:val="24"/>
+        </w:rPr>
+        <w:t>Ver</w:t>
+      </w:r>
+      <w:r>
+        <w:rPr>
+          <w:rFonts w:ascii="Times New Roman" w:hAnsi="Times New Roman" w:cs="Times New Roman"/>
+          <w:b/>
+          <w:sz w:val="24"/>
+          <w:szCs w:val="24"/>
+        </w:rPr>
+        <w:t xml:space="preserve"> Anexo 2</w:t>
+      </w:r>
+    </w:p>
+    <w:p>
+      <w:pPr>
+        <w:pStyle w:val="Prrafodelista"/>
+        <w:tabs>
+          <w:tab w:val="left" w:pos="5670"/>
+        </w:tabs>
+        <w:ind w:left="1416"/>
+        <w:rPr>
+          <w:rFonts w:ascii="Times New Roman" w:hAnsi="Times New Roman" w:cs="Times New Roman"/>
+          <w:sz w:val="28"/>
+          <w:szCs w:val="24"/>
+        </w:rPr>
+      </w:pPr>
+    </w:p>
+    <w:p>
+      <w:pPr>
+        <w:pStyle w:val="Prrafodelista"/>
+        <w:tabs>
+          <w:tab w:val="left" w:pos="5670"/>
+        </w:tabs>
+        <w:ind w:left="1416"/>
+        <w:rPr>
+          <w:rFonts w:ascii="Times New Roman" w:hAnsi="Times New Roman" w:cs="Times New Roman"/>
+          <w:sz w:val="24"/>
+          <w:szCs w:val="24"/>
+        </w:rPr>
+      </w:pPr>
+      <w:r>
+        <w:rPr>
+          <w:rFonts w:ascii="Times New Roman" w:hAnsi="Times New Roman" w:cs="Times New Roman"/>
+          <w:b/>
+          <w:sz w:val="24"/>
+          <w:szCs w:val="24"/>
+        </w:rPr>
+        <w:t xml:space="preserve">Nota: </w:t>
+      </w:r>
+      <w:r>
+        <w:rPr>
+          <w:rFonts w:ascii="Times New Roman" w:hAnsi="Times New Roman" w:cs="Times New Roman"/>
+          <w:sz w:val="24"/>
+          <w:szCs w:val="24"/>
+        </w:rPr>
+        <w:t>se ha escogido la expresión POS simplificada debido a que es la menos costosa en implementación.</w:t>
+      </w:r>
+    </w:p>
+    <w:p>
+      <w:pPr>
+        <w:pStyle w:val="Prrafodelista"/>
+        <w:tabs>
+          <w:tab w:val="left" w:pos="5670"/>
+        </w:tabs>
+        <w:ind w:left="1416"/>
+        <w:rPr>
+          <w:rFonts w:ascii="Times New Roman" w:hAnsi="Times New Roman" w:cs="Times New Roman"/>
+          <w:sz w:val="24"/>
+          <w:szCs w:val="24"/>
+        </w:rPr>
+      </w:pPr>
+    </w:p>
+    <w:p>
+      <w:pPr>
+        <w:pStyle w:val="Prrafodelista"/>
+        <w:numPr>
+          <w:ilvl w:val="0"/>
+          <w:numId w:val="4"/>
+        </w:numPr>
+        <w:tabs>
+          <w:tab w:val="left" w:pos="5670"/>
+        </w:tabs>
+        <w:rPr>
+          <w:rFonts w:ascii="Times New Roman" w:hAnsi="Times New Roman" w:cs="Times New Roman"/>
+          <w:sz w:val="24"/>
+          <w:szCs w:val="24"/>
+        </w:rPr>
+      </w:pPr>
+    </w:p>
+    <w:p>
+      <w:pPr>
+        <w:pStyle w:val="Prrafodelista"/>
+        <w:tabs>
+          <w:tab w:val="left" w:pos="5670"/>
+        </w:tabs>
+        <w:rPr>
+          <w:rFonts w:ascii="Times New Roman" w:hAnsi="Times New Roman" w:cs="Times New Roman"/>
+          <w:sz w:val="24"/>
+          <w:szCs w:val="24"/>
+        </w:rPr>
+      </w:pPr>
+    </w:p>
+    <w:p>
+      <w:pPr>
+        <w:pStyle w:val="Prrafodelista"/>
+        <w:tabs>
+          <w:tab w:val="left" w:pos="5670"/>
+        </w:tabs>
+        <w:rPr>
+          <w:rFonts w:ascii="Times New Roman" w:hAnsi="Times New Roman" w:cs="Times New Roman"/>
+          <w:sz w:val="24"/>
+          <w:szCs w:val="24"/>
+        </w:rPr>
+      </w:pPr>
+    </w:p>
+    <w:p>
+      <w:pPr>
+        <w:pStyle w:val="Prrafodelista"/>
+        <w:tabs>
+          <w:tab w:val="left" w:pos="5670"/>
+        </w:tabs>
+        <w:rPr>
+          <w:rFonts w:ascii="Times New Roman" w:hAnsi="Times New Roman" w:cs="Times New Roman"/>
+          <w:b/>
+          <w:sz w:val="28"/>
+          <w:szCs w:val="24"/>
+        </w:rPr>
+      </w:pPr>
+    </w:p>
+    <w:p>
+      <w:pPr>
+        <w:pStyle w:val="Prrafodelista"/>
+        <w:tabs>
+          <w:tab w:val="left" w:pos="5670"/>
+        </w:tabs>
+        <w:rPr>
+          <w:rFonts w:ascii="Times New Roman" w:hAnsi="Times New Roman" w:cs="Times New Roman"/>
+          <w:b/>
+          <w:sz w:val="28"/>
+          <w:szCs w:val="24"/>
+        </w:rPr>
+      </w:pPr>
+    </w:p>
+    <w:p>
+      <w:pPr>
+        <w:pStyle w:val="Prrafodelista"/>
+        <w:tabs>
+          <w:tab w:val="left" w:pos="5670"/>
+        </w:tabs>
+        <w:rPr>
+          <w:rFonts w:ascii="Times New Roman" w:hAnsi="Times New Roman" w:cs="Times New Roman"/>
+          <w:b/>
+          <w:sz w:val="28"/>
+          <w:szCs w:val="24"/>
+        </w:rPr>
+      </w:pPr>
+    </w:p>
+    <w:p>
+      <w:pPr>
+        <w:pStyle w:val="Prrafodelista"/>
+        <w:tabs>
+          <w:tab w:val="left" w:pos="5670"/>
+        </w:tabs>
+        <w:rPr>
+          <w:rFonts w:ascii="Times New Roman" w:hAnsi="Times New Roman" w:cs="Times New Roman"/>
+          <w:b/>
+          <w:sz w:val="28"/>
+          <w:szCs w:val="24"/>
+        </w:rPr>
+      </w:pPr>
+    </w:p>
+    <w:p>
+      <w:pPr>
+        <w:pStyle w:val="Prrafodelista"/>
+        <w:tabs>
+          <w:tab w:val="left" w:pos="5670"/>
+        </w:tabs>
+        <w:rPr>
+          <w:rFonts w:ascii="Times New Roman" w:hAnsi="Times New Roman" w:cs="Times New Roman"/>
+          <w:b/>
+          <w:sz w:val="28"/>
+          <w:szCs w:val="24"/>
+        </w:rPr>
+      </w:pPr>
+    </w:p>
+    <w:p>
+      <w:pPr>
+        <w:pStyle w:val="Prrafodelista"/>
+        <w:tabs>
+          <w:tab w:val="left" w:pos="5670"/>
+        </w:tabs>
+        <w:rPr>
+          <w:rFonts w:ascii="Times New Roman" w:hAnsi="Times New Roman" w:cs="Times New Roman"/>
+          <w:b/>
+          <w:sz w:val="28"/>
+          <w:szCs w:val="24"/>
+        </w:rPr>
+      </w:pPr>
+    </w:p>
+    <w:p>
+      <w:pPr>
+        <w:pStyle w:val="Prrafodelista"/>
+        <w:tabs>
+          <w:tab w:val="left" w:pos="5670"/>
+        </w:tabs>
+        <w:rPr>
+          <w:rFonts w:ascii="Times New Roman" w:hAnsi="Times New Roman" w:cs="Times New Roman"/>
+          <w:b/>
+          <w:sz w:val="28"/>
+          <w:szCs w:val="24"/>
+        </w:rPr>
+      </w:pPr>
+    </w:p>
+    <w:p>
+      <w:pPr>
+        <w:pStyle w:val="Prrafodelista"/>
+        <w:tabs>
+          <w:tab w:val="left" w:pos="5670"/>
+        </w:tabs>
+        <w:rPr>
+          <w:rFonts w:ascii="Times New Roman" w:hAnsi="Times New Roman" w:cs="Times New Roman"/>
+          <w:b/>
+          <w:sz w:val="28"/>
+          <w:szCs w:val="24"/>
+        </w:rPr>
+      </w:pPr>
+    </w:p>
+    <w:p>
+      <w:pPr>
+        <w:pStyle w:val="Prrafodelista"/>
+        <w:tabs>
+          <w:tab w:val="left" w:pos="5670"/>
+        </w:tabs>
+        <w:rPr>
+          <w:rFonts w:ascii="Times New Roman" w:hAnsi="Times New Roman" w:cs="Times New Roman"/>
+          <w:b/>
+          <w:sz w:val="28"/>
+          <w:szCs w:val="24"/>
+        </w:rPr>
+      </w:pPr>
+    </w:p>
+    <w:p>
+      <w:pPr>
+        <w:pStyle w:val="Prrafodelista"/>
+        <w:tabs>
+          <w:tab w:val="left" w:pos="5670"/>
+        </w:tabs>
+        <w:rPr>
+          <w:rFonts w:ascii="Times New Roman" w:hAnsi="Times New Roman" w:cs="Times New Roman"/>
+          <w:b/>
+          <w:sz w:val="28"/>
+          <w:szCs w:val="24"/>
+        </w:rPr>
+      </w:pPr>
+    </w:p>
+    <w:p>
+      <w:pPr>
+        <w:pStyle w:val="Prrafodelista"/>
+        <w:tabs>
+          <w:tab w:val="left" w:pos="5670"/>
+        </w:tabs>
+        <w:rPr>
+          <w:rFonts w:ascii="Times New Roman" w:hAnsi="Times New Roman" w:cs="Times New Roman"/>
+          <w:b/>
+          <w:sz w:val="28"/>
+          <w:szCs w:val="24"/>
+        </w:rPr>
+      </w:pPr>
+    </w:p>
+    <w:p>
+      <w:pPr>
+        <w:pStyle w:val="Prrafodelista"/>
+        <w:tabs>
+          <w:tab w:val="left" w:pos="5670"/>
+        </w:tabs>
+        <w:rPr>
+          <w:rFonts w:ascii="Times New Roman" w:hAnsi="Times New Roman" w:cs="Times New Roman"/>
+          <w:b/>
+          <w:sz w:val="28"/>
+          <w:szCs w:val="24"/>
+        </w:rPr>
+      </w:pPr>
+    </w:p>
+    <w:p>
+      <w:pPr>
+        <w:pStyle w:val="Prrafodelista"/>
+        <w:tabs>
+          <w:tab w:val="left" w:pos="5670"/>
+        </w:tabs>
+        <w:rPr>
+          <w:rFonts w:ascii="Times New Roman" w:hAnsi="Times New Roman" w:cs="Times New Roman"/>
+          <w:b/>
+          <w:sz w:val="28"/>
+          <w:szCs w:val="24"/>
+        </w:rPr>
+      </w:pPr>
+    </w:p>
+    <w:p>
+      <w:pPr>
+        <w:pStyle w:val="Prrafodelista"/>
+        <w:tabs>
+          <w:tab w:val="left" w:pos="5670"/>
+        </w:tabs>
+        <w:rPr>
+          <w:rFonts w:ascii="Times New Roman" w:hAnsi="Times New Roman" w:cs="Times New Roman"/>
+          <w:b/>
+          <w:sz w:val="28"/>
+          <w:szCs w:val="24"/>
+        </w:rPr>
+      </w:pPr>
+    </w:p>
+    <w:p>
+      <w:pPr>
+        <w:pStyle w:val="Prrafodelista"/>
+        <w:tabs>
+          <w:tab w:val="left" w:pos="5670"/>
+        </w:tabs>
+        <w:rPr>
+          <w:rFonts w:ascii="Times New Roman" w:hAnsi="Times New Roman" w:cs="Times New Roman"/>
+          <w:b/>
+          <w:sz w:val="28"/>
+          <w:szCs w:val="24"/>
+        </w:rPr>
+      </w:pPr>
+    </w:p>
+    <w:p>
+      <w:pPr>
+        <w:pStyle w:val="Prrafodelista"/>
+        <w:tabs>
+          <w:tab w:val="left" w:pos="5670"/>
+        </w:tabs>
+        <w:rPr>
+          <w:rFonts w:ascii="Times New Roman" w:hAnsi="Times New Roman" w:cs="Times New Roman"/>
+          <w:b/>
+          <w:sz w:val="28"/>
+          <w:szCs w:val="24"/>
+        </w:rPr>
+      </w:pPr>
+    </w:p>
+    <w:p>
+      <w:pPr>
+        <w:pStyle w:val="Prrafodelista"/>
+        <w:tabs>
+          <w:tab w:val="left" w:pos="5670"/>
+        </w:tabs>
+        <w:rPr>
+          <w:rFonts w:ascii="Times New Roman" w:hAnsi="Times New Roman" w:cs="Times New Roman"/>
+          <w:b/>
+          <w:sz w:val="28"/>
+          <w:szCs w:val="24"/>
+        </w:rPr>
+      </w:pPr>
+    </w:p>
+    <w:p>
+      <w:pPr>
+        <w:pStyle w:val="Prrafodelista"/>
+        <w:tabs>
+          <w:tab w:val="left" w:pos="5670"/>
+        </w:tabs>
+        <w:rPr>
+          <w:rFonts w:ascii="Times New Roman" w:hAnsi="Times New Roman" w:cs="Times New Roman"/>
+          <w:b/>
+          <w:sz w:val="28"/>
+          <w:szCs w:val="24"/>
+        </w:rPr>
+      </w:pPr>
+    </w:p>
+    <w:p>
+      <w:pPr>
+        <w:pStyle w:val="Prrafodelista"/>
+        <w:tabs>
+          <w:tab w:val="left" w:pos="5670"/>
+        </w:tabs>
+        <w:rPr>
+          <w:rFonts w:ascii="Times New Roman" w:hAnsi="Times New Roman" w:cs="Times New Roman"/>
+          <w:b/>
+          <w:sz w:val="28"/>
+          <w:szCs w:val="24"/>
+        </w:rPr>
+      </w:pPr>
+    </w:p>
+    <w:p>
+      <w:pPr>
+        <w:pStyle w:val="Prrafodelista"/>
+        <w:tabs>
+          <w:tab w:val="left" w:pos="5670"/>
+        </w:tabs>
+        <w:rPr>
+          <w:rFonts w:ascii="Times New Roman" w:hAnsi="Times New Roman" w:cs="Times New Roman"/>
+          <w:b/>
+          <w:sz w:val="28"/>
+          <w:szCs w:val="24"/>
+        </w:rPr>
+      </w:pPr>
+    </w:p>
+    <w:p>
+      <w:pPr>
+        <w:pStyle w:val="Prrafodelista"/>
+        <w:tabs>
+          <w:tab w:val="left" w:pos="5670"/>
+        </w:tabs>
+        <w:rPr>
+          <w:rFonts w:ascii="Times New Roman" w:hAnsi="Times New Roman" w:cs="Times New Roman"/>
+          <w:b/>
+          <w:sz w:val="28"/>
+          <w:szCs w:val="24"/>
+        </w:rPr>
+      </w:pPr>
+    </w:p>
+    <w:p>
+      <w:pPr>
+        <w:pStyle w:val="Prrafodelista"/>
+        <w:tabs>
+          <w:tab w:val="left" w:pos="5670"/>
+        </w:tabs>
+        <w:rPr>
+          <w:rFonts w:ascii="Times New Roman" w:hAnsi="Times New Roman" w:cs="Times New Roman"/>
+          <w:b/>
+          <w:sz w:val="28"/>
+          <w:szCs w:val="24"/>
+        </w:rPr>
+      </w:pPr>
+    </w:p>
+    <w:p>
+      <w:pPr>
+        <w:pStyle w:val="Prrafodelista"/>
+        <w:tabs>
+          <w:tab w:val="left" w:pos="5670"/>
+        </w:tabs>
+        <w:rPr>
+          <w:rFonts w:ascii="Times New Roman" w:hAnsi="Times New Roman" w:cs="Times New Roman"/>
+          <w:b/>
+          <w:sz w:val="28"/>
+          <w:szCs w:val="24"/>
+        </w:rPr>
+      </w:pPr>
+    </w:p>
+    <w:p>
+      <w:pPr>
+        <w:pStyle w:val="Prrafodelista"/>
+        <w:tabs>
+          <w:tab w:val="left" w:pos="5670"/>
+        </w:tabs>
+        <w:rPr>
+          <w:rFonts w:ascii="Times New Roman" w:hAnsi="Times New Roman" w:cs="Times New Roman"/>
+          <w:b/>
+          <w:sz w:val="28"/>
+          <w:szCs w:val="24"/>
+        </w:rPr>
+      </w:pPr>
+    </w:p>
+    <w:p>
+      <w:pPr>
+        <w:pStyle w:val="Prrafodelista"/>
+        <w:tabs>
+          <w:tab w:val="left" w:pos="5670"/>
+        </w:tabs>
+        <w:rPr>
+          <w:rFonts w:ascii="Times New Roman" w:hAnsi="Times New Roman" w:cs="Times New Roman"/>
+          <w:b/>
+          <w:sz w:val="28"/>
+          <w:szCs w:val="24"/>
+        </w:rPr>
+      </w:pPr>
+    </w:p>
+    <w:p>
+      <w:pPr>
+        <w:pStyle w:val="Prrafodelista"/>
+        <w:tabs>
+          <w:tab w:val="left" w:pos="5670"/>
+        </w:tabs>
+        <w:rPr>
+          <w:rFonts w:ascii="Times New Roman" w:hAnsi="Times New Roman" w:cs="Times New Roman"/>
+          <w:b/>
+          <w:sz w:val="28"/>
+          <w:szCs w:val="24"/>
+        </w:rPr>
+      </w:pPr>
+    </w:p>
+    <w:p>
+      <w:pPr>
+        <w:pStyle w:val="Prrafodelista"/>
+        <w:tabs>
+          <w:tab w:val="left" w:pos="5670"/>
+        </w:tabs>
+        <w:rPr>
+          <w:rFonts w:ascii="Times New Roman" w:hAnsi="Times New Roman" w:cs="Times New Roman"/>
+          <w:b/>
+          <w:sz w:val="28"/>
+          <w:szCs w:val="24"/>
+        </w:rPr>
+      </w:pPr>
+    </w:p>
+    <w:p>
+      <w:pPr>
+        <w:pStyle w:val="Prrafodelista"/>
+        <w:tabs>
+          <w:tab w:val="left" w:pos="5670"/>
+        </w:tabs>
+        <w:rPr>
+          <w:rFonts w:ascii="Times New Roman" w:hAnsi="Times New Roman" w:cs="Times New Roman"/>
+          <w:b/>
+          <w:sz w:val="28"/>
+          <w:szCs w:val="24"/>
+        </w:rPr>
+      </w:pPr>
+    </w:p>
+    <w:p>
+      <w:pPr>
+        <w:pStyle w:val="Prrafodelista"/>
+        <w:tabs>
+          <w:tab w:val="left" w:pos="5670"/>
+        </w:tabs>
+        <w:rPr>
+          <w:rFonts w:ascii="Times New Roman" w:hAnsi="Times New Roman" w:cs="Times New Roman"/>
+          <w:b/>
+          <w:sz w:val="28"/>
+          <w:szCs w:val="24"/>
+        </w:rPr>
+      </w:pPr>
+    </w:p>
+    <w:p>
+      <w:pPr>
+        <w:pStyle w:val="Prrafodelista"/>
+        <w:tabs>
+          <w:tab w:val="left" w:pos="5670"/>
+        </w:tabs>
+        <w:rPr>
+          <w:rFonts w:ascii="Times New Roman" w:hAnsi="Times New Roman" w:cs="Times New Roman"/>
+          <w:b/>
+          <w:sz w:val="28"/>
+          <w:szCs w:val="24"/>
+        </w:rPr>
+      </w:pPr>
+    </w:p>
+    <w:p>
+      <w:pPr>
+        <w:pStyle w:val="Prrafodelista"/>
+        <w:tabs>
+          <w:tab w:val="left" w:pos="5670"/>
+        </w:tabs>
+        <w:rPr>
+          <w:rFonts w:ascii="Times New Roman" w:hAnsi="Times New Roman" w:cs="Times New Roman"/>
+          <w:b/>
+          <w:sz w:val="28"/>
+          <w:szCs w:val="24"/>
+        </w:rPr>
+      </w:pPr>
+    </w:p>
+    <w:p>
+      <w:pPr>
+        <w:pStyle w:val="Prrafodelista"/>
+        <w:tabs>
+          <w:tab w:val="left" w:pos="5670"/>
+        </w:tabs>
+        <w:rPr>
+          <w:rFonts w:ascii="Times New Roman" w:hAnsi="Times New Roman" w:cs="Times New Roman"/>
+          <w:b/>
+          <w:sz w:val="28"/>
+          <w:szCs w:val="24"/>
+        </w:rPr>
+      </w:pPr>
+    </w:p>
+    <w:p>
+      <w:pPr>
+        <w:pStyle w:val="Prrafodelista"/>
+        <w:tabs>
+          <w:tab w:val="left" w:pos="5670"/>
+        </w:tabs>
+        <w:rPr>
+          <w:rFonts w:ascii="Times New Roman" w:hAnsi="Times New Roman" w:cs="Times New Roman"/>
+          <w:b/>
+          <w:sz w:val="28"/>
+          <w:szCs w:val="24"/>
+        </w:rPr>
+      </w:pPr>
+    </w:p>
+    <w:p>
+      <w:pPr>
+        <w:pStyle w:val="Prrafodelista"/>
+        <w:tabs>
+          <w:tab w:val="left" w:pos="5670"/>
+        </w:tabs>
+        <w:jc w:val="center"/>
+        <w:rPr>
+          <w:rFonts w:ascii="Times New Roman" w:hAnsi="Times New Roman" w:cs="Times New Roman"/>
+          <w:b/>
+          <w:sz w:val="144"/>
+          <w:szCs w:val="144"/>
+        </w:rPr>
+      </w:pPr>
+      <w:r>
+        <w:rPr>
+          <w:rFonts w:ascii="Times New Roman" w:hAnsi="Times New Roman" w:cs="Times New Roman"/>
+          <w:b/>
+          <w:sz w:val="144"/>
+          <w:szCs w:val="144"/>
+        </w:rPr>
+        <w:t>ANEXOS</w:t>
+      </w:r>
+    </w:p>
+    <w:p>
+      <w:pPr>
+        <w:ind w:left="12"/>
+        <w:jc w:val="center"/>
+        <w:rPr>
+          <w:rFonts w:ascii="Times New Roman" w:hAnsi="Times New Roman" w:cs="Times New Roman"/>
+          <w:b/>
+          <w:sz w:val="28"/>
+          <w:szCs w:val="28"/>
+        </w:rPr>
+      </w:pPr>
+      <w:r>
+        <w:rPr>
+          <w:rFonts w:ascii="Times New Roman" w:hAnsi="Times New Roman" w:cs="Times New Roman"/>
+          <w:b/>
+          <w:sz w:val="144"/>
+          <w:szCs w:val="144"/>
+        </w:rPr>
+        <w:br w:type="page"/>
+      </w:r>
+      <w:r>
+        <w:rPr>
+          <w:rFonts w:ascii="Times New Roman" w:hAnsi="Times New Roman" w:cs="Times New Roman"/>
+          <w:b/>
+          <w:sz w:val="28"/>
+          <w:szCs w:val="28"/>
+        </w:rPr>
+        <w:lastRenderedPageBreak/>
+        <w:t>Anexo 1</w:t>
+      </w:r>
+    </w:p>
+    <w:p>
+      <w:pPr>
+        <w:tabs>
+          <w:tab w:val="left" w:pos="4530"/>
+        </w:tabs>
+        <w:jc w:val="center"/>
+        <w:rPr>
+          <w:rFonts w:ascii="Times New Roman" w:hAnsi="Times New Roman" w:cs="Times New Roman"/>
+          <w:b/>
+          <w:sz w:val="24"/>
+          <w:szCs w:val="24"/>
+        </w:rPr>
+      </w:pPr>
+      <w:r>
+        <w:rPr>
+          <w:rFonts w:ascii="Times New Roman" w:hAnsi="Times New Roman" w:cs="Times New Roman"/>
+          <w:b/>
+          <w:sz w:val="24"/>
+          <w:szCs w:val="24"/>
+        </w:rPr>
+        <w:t>Anexo 1</w:t>
+      </w:r>
+      <w:r>
+        <w:rPr>
+          <w:rFonts w:ascii="Times New Roman" w:hAnsi="Times New Roman" w:cs="Times New Roman"/>
+          <w:b/>
+          <w:sz w:val="24"/>
+          <w:szCs w:val="24"/>
+        </w:rPr>
+        <w:t>.1</w:t>
+      </w:r>
+    </w:p>
+    <w:p>
+      <w:pPr>
+        <w:tabs>
+          <w:tab w:val="left" w:pos="4530"/>
+        </w:tabs>
+        <w:jc w:val="center"/>
+        <w:rPr>
+          <w:rFonts w:ascii="Times New Roman" w:hAnsi="Times New Roman" w:cs="Times New Roman"/>
+          <w:b/>
+          <w:sz w:val="24"/>
+          <w:szCs w:val="24"/>
+        </w:rPr>
+      </w:pPr>
+      <w:r>
+        <w:rPr>
+          <w:rFonts w:ascii="Times New Roman" w:hAnsi="Times New Roman" w:cs="Times New Roman"/>
+          <w:b/>
+          <w:sz w:val="24"/>
+          <w:szCs w:val="24"/>
+        </w:rPr>
+        <w:t>Tabla de la verdad del Pre-Laboratorio, actividad 3</w:t>
+      </w:r>
+      <w:r>
+        <w:rPr>
+          <w:rFonts w:ascii="Times New Roman" w:hAnsi="Times New Roman" w:cs="Times New Roman"/>
+          <w:b/>
+          <w:sz w:val="24"/>
+          <w:szCs w:val="24"/>
+        </w:rPr>
+        <w:t xml:space="preserve"> de la P1S1</w:t>
+      </w:r>
+    </w:p>
+    <w:p>
+      <w:pPr>
+        <w:tabs>
+          <w:tab w:val="left" w:pos="4530"/>
+        </w:tabs>
+        <w:jc w:val="center"/>
+        <w:rPr>
+          <w:rFonts w:ascii="Times New Roman" w:hAnsi="Times New Roman" w:cs="Times New Roman"/>
+          <w:b/>
+          <w:sz w:val="24"/>
+          <w:szCs w:val="24"/>
+        </w:rPr>
+      </w:pPr>
+    </w:p>
+    <w:p>
+      <w:pPr>
+        <w:tabs>
+          <w:tab w:val="left" w:pos="4530"/>
+        </w:tabs>
+        <w:jc w:val="center"/>
+        <w:rPr>
+          <w:rFonts w:ascii="Times New Roman" w:hAnsi="Times New Roman" w:cs="Times New Roman"/>
+          <w:b/>
+          <w:sz w:val="24"/>
+          <w:szCs w:val="24"/>
+        </w:rPr>
+      </w:pPr>
+      <w:r>
+        <w:rPr>
+          <w:noProof/>
+          <w:lang w:eastAsia="es-VE"/>
+        </w:rPr>
+        <w:drawing>
+          <wp:anchor distT="0" distB="0" distL="114300" distR="114300" simplePos="0" relativeHeight="251672576" behindDoc="1" locked="0" layoutInCell="1" allowOverlap="1" wp14:anchorId="3022747F" wp14:editId="34DC0514">
+            <wp:simplePos x="0" y="0"/>
+            <wp:positionH relativeFrom="column">
+              <wp:posOffset>3851910</wp:posOffset>
+            </wp:positionH>
+            <wp:positionV relativeFrom="paragraph">
+              <wp:posOffset>1456690</wp:posOffset>
+            </wp:positionV>
+            <wp:extent cx="2322830" cy="638175"/>
+            <wp:effectExtent l="0" t="0" r="1270" b="9525"/>
+            <wp:wrapTight wrapText="bothSides">
+              <wp:wrapPolygon edited="0">
+                <wp:start x="0" y="0"/>
+                <wp:lineTo x="0" y="21278"/>
+                <wp:lineTo x="21435" y="21278"/>
+                <wp:lineTo x="21435" y="0"/>
+                <wp:lineTo x="0" y="0"/>
+              </wp:wrapPolygon>
+            </wp:wrapTight>
+            <wp:docPr id="25" name="Imagen 25"/>
+            <wp:cNvGraphicFramePr>
+              <a:graphicFrameLocks xmlns:a="http://schemas.openxmlformats.org/drawingml/2006/main" noChangeAspect="1"/>
+            </wp:cNvGraphicFramePr>
+            <a:graphic xmlns:a="http://schemas.openxmlformats.org/drawingml/2006/main">
+              <a:graphicData uri="http://schemas.openxmlformats.org/drawingml/2006/picture">
+                <pic:pic xmlns:pic="http://schemas.openxmlformats.org/drawingml/2006/picture">
+                  <pic:nvPicPr>
+                    <pic:cNvPr id="1" name=""/>
+                    <pic:cNvPicPr/>
+                  </pic:nvPicPr>
+                  <pic:blipFill>
+                    <a:blip r:embed="rId10">
+                      <a:extLst>
+                        <a:ext uri="{28A0092B-C50C-407E-A947-70E740481C1C}">
+                          <a14:useLocalDpi xmlns:a14="http://schemas.microsoft.com/office/drawing/2010/main" val="0"/>
+                        </a:ext>
+                      </a:extLst>
+                    </a:blip>
+                    <a:stretch>
+                      <a:fillRect/>
+                    </a:stretch>
+                  </pic:blipFill>
+                  <pic:spPr>
+                    <a:xfrm>
+                      <a:off x="0" y="0"/>
+                      <a:ext cx="2322830" cy="638175"/>
+                    </a:xfrm>
+                    <a:prstGeom prst="rect">
+                      <a:avLst/>
+                    </a:prstGeom>
+                  </pic:spPr>
+                </pic:pic>
+              </a:graphicData>
+            </a:graphic>
+            <wp14:sizeRelH relativeFrom="margin">
+              <wp14:pctWidth>0</wp14:pctWidth>
+            </wp14:sizeRelH>
+            <wp14:sizeRelV relativeFrom="margin">
+              <wp14:pctHeight>0</wp14:pctHeight>
+            </wp14:sizeRelV>
+          </wp:anchor>
+        </w:drawing>
+      </w:r>
+      <w:r>
+        <w:rPr>
+          <w:noProof/>
+          <w:lang w:eastAsia="es-VE"/>
+        </w:rPr>
+        <w:drawing>
+          <wp:anchor distT="0" distB="0" distL="114300" distR="114300" simplePos="0" relativeHeight="251671552" behindDoc="1" locked="0" layoutInCell="1" allowOverlap="1" wp14:anchorId="77BB9B0A" wp14:editId="7337D979">
+            <wp:simplePos x="0" y="0"/>
+            <wp:positionH relativeFrom="column">
+              <wp:posOffset>3851910</wp:posOffset>
+            </wp:positionH>
+            <wp:positionV relativeFrom="paragraph">
+              <wp:posOffset>56653</wp:posOffset>
+            </wp:positionV>
+            <wp:extent cx="2324327" cy="1409700"/>
+            <wp:effectExtent l="0" t="0" r="0" b="0"/>
+            <wp:wrapTight wrapText="bothSides">
+              <wp:wrapPolygon edited="0">
+                <wp:start x="0" y="0"/>
+                <wp:lineTo x="0" y="21308"/>
+                <wp:lineTo x="21423" y="21308"/>
+                <wp:lineTo x="21423" y="0"/>
+                <wp:lineTo x="0" y="0"/>
+              </wp:wrapPolygon>
+            </wp:wrapTight>
+            <wp:docPr id="24" name="Imagen 24"/>
+            <wp:cNvGraphicFramePr>
+              <a:graphicFrameLocks xmlns:a="http://schemas.openxmlformats.org/drawingml/2006/main" noChangeAspect="1"/>
+            </wp:cNvGraphicFramePr>
+            <a:graphic xmlns:a="http://schemas.openxmlformats.org/drawingml/2006/main">
+              <a:graphicData uri="http://schemas.openxmlformats.org/drawingml/2006/picture">
+                <pic:pic xmlns:pic="http://schemas.openxmlformats.org/drawingml/2006/picture">
+                  <pic:nvPicPr>
+                    <pic:cNvPr id="1" name=""/>
+                    <pic:cNvPicPr/>
+                  </pic:nvPicPr>
+                  <pic:blipFill>
+                    <a:blip r:embed="rId11">
+                      <a:extLst>
+                        <a:ext uri="{28A0092B-C50C-407E-A947-70E740481C1C}">
+                          <a14:useLocalDpi xmlns:a14="http://schemas.microsoft.com/office/drawing/2010/main" val="0"/>
+                        </a:ext>
+                      </a:extLst>
+                    </a:blip>
+                    <a:stretch>
+                      <a:fillRect/>
+                    </a:stretch>
+                  </pic:blipFill>
+                  <pic:spPr>
+                    <a:xfrm>
+                      <a:off x="0" y="0"/>
+                      <a:ext cx="2324327" cy="1409700"/>
+                    </a:xfrm>
+                    <a:prstGeom prst="rect">
+                      <a:avLst/>
+                    </a:prstGeom>
+                  </pic:spPr>
+                </pic:pic>
+              </a:graphicData>
+            </a:graphic>
+          </wp:anchor>
+        </w:drawing>
+      </w:r>
+      <w:r>
+        <w:rPr>
+          <w:noProof/>
+          <w:lang w:eastAsia="es-VE"/>
+        </w:rPr>
+        <w:drawing>
+          <wp:anchor distT="0" distB="0" distL="114300" distR="114300" simplePos="0" relativeHeight="251670528" behindDoc="1" locked="0" layoutInCell="1" allowOverlap="1" wp14:anchorId="409EE720" wp14:editId="2B158D52">
+            <wp:simplePos x="0" y="0"/>
+            <wp:positionH relativeFrom="column">
+              <wp:posOffset>327660</wp:posOffset>
+            </wp:positionH>
+            <wp:positionV relativeFrom="paragraph">
+              <wp:posOffset>75565</wp:posOffset>
+            </wp:positionV>
+            <wp:extent cx="2271121" cy="1390650"/>
+            <wp:effectExtent l="0" t="0" r="0" b="0"/>
+            <wp:wrapTight wrapText="bothSides">
+              <wp:wrapPolygon edited="0">
+                <wp:start x="0" y="0"/>
+                <wp:lineTo x="0" y="21304"/>
+                <wp:lineTo x="21383" y="21304"/>
+                <wp:lineTo x="21383" y="0"/>
+                <wp:lineTo x="0" y="0"/>
+              </wp:wrapPolygon>
+            </wp:wrapTight>
+            <wp:docPr id="23" name="Imagen 23"/>
+            <wp:cNvGraphicFramePr>
+              <a:graphicFrameLocks xmlns:a="http://schemas.openxmlformats.org/drawingml/2006/main" noChangeAspect="1"/>
+            </wp:cNvGraphicFramePr>
+            <a:graphic xmlns:a="http://schemas.openxmlformats.org/drawingml/2006/main">
+              <a:graphicData uri="http://schemas.openxmlformats.org/drawingml/2006/picture">
+                <pic:pic xmlns:pic="http://schemas.openxmlformats.org/drawingml/2006/picture">
+                  <pic:nvPicPr>
+                    <pic:cNvPr id="1" name=""/>
+                    <pic:cNvPicPr/>
+                  </pic:nvPicPr>
+                  <pic:blipFill>
+                    <a:blip r:embed="rId12">
+                      <a:extLst>
+                        <a:ext uri="{28A0092B-C50C-407E-A947-70E740481C1C}">
+                          <a14:useLocalDpi xmlns:a14="http://schemas.microsoft.com/office/drawing/2010/main" val="0"/>
+                        </a:ext>
+                      </a:extLst>
+                    </a:blip>
+                    <a:stretch>
+                      <a:fillRect/>
+                    </a:stretch>
+                  </pic:blipFill>
+                  <pic:spPr>
+                    <a:xfrm>
+                      <a:off x="0" y="0"/>
+                      <a:ext cx="2271121" cy="1390650"/>
+                    </a:xfrm>
+                    <a:prstGeom prst="rect">
+                      <a:avLst/>
+                    </a:prstGeom>
+                  </pic:spPr>
+                </pic:pic>
+              </a:graphicData>
+            </a:graphic>
+          </wp:anchor>
+        </w:drawing>
+      </w:r>
+    </w:p>
+    <w:p>
+      <w:pPr>
+        <w:rPr>
+          <w:rFonts w:ascii="Times New Roman" w:hAnsi="Times New Roman" w:cs="Times New Roman"/>
+          <w:sz w:val="24"/>
+          <w:szCs w:val="24"/>
+        </w:rPr>
+      </w:pPr>
+    </w:p>
+    <w:p>
+      <w:pPr>
+        <w:rPr>
+          <w:rFonts w:ascii="Times New Roman" w:hAnsi="Times New Roman" w:cs="Times New Roman"/>
+          <w:sz w:val="24"/>
+          <w:szCs w:val="24"/>
+        </w:rPr>
+      </w:pPr>
+    </w:p>
+    <w:p>
+      <w:pPr>
+        <w:rPr>
+          <w:rFonts w:ascii="Times New Roman" w:hAnsi="Times New Roman" w:cs="Times New Roman"/>
+          <w:sz w:val="24"/>
+          <w:szCs w:val="24"/>
+        </w:rPr>
+      </w:pPr>
+    </w:p>
+    <w:p>
+      <w:pPr>
+        <w:rPr>
+          <w:rFonts w:ascii="Times New Roman" w:hAnsi="Times New Roman" w:cs="Times New Roman"/>
+          <w:sz w:val="24"/>
+          <w:szCs w:val="24"/>
+        </w:rPr>
+      </w:pPr>
+    </w:p>
+    <w:p>
+      <w:pPr>
+        <w:tabs>
+          <w:tab w:val="left" w:pos="5730"/>
+        </w:tabs>
+        <w:jc w:val="center"/>
+        <w:rPr>
+          <w:rFonts w:ascii="Times New Roman" w:hAnsi="Times New Roman" w:cs="Times New Roman"/>
+          <w:b/>
+          <w:sz w:val="24"/>
+          <w:szCs w:val="24"/>
+        </w:rPr>
+      </w:pPr>
+    </w:p>
+    <w:p>
+      <w:pPr>
+        <w:tabs>
+          <w:tab w:val="left" w:pos="5730"/>
+        </w:tabs>
+        <w:jc w:val="center"/>
+        <w:rPr>
+          <w:rFonts w:ascii="Times New Roman" w:hAnsi="Times New Roman" w:cs="Times New Roman"/>
+          <w:b/>
+          <w:sz w:val="24"/>
+          <w:szCs w:val="24"/>
+        </w:rPr>
+      </w:pPr>
+    </w:p>
+    <w:p>
+      <w:pPr>
+        <w:tabs>
+          <w:tab w:val="left" w:pos="5730"/>
+        </w:tabs>
+        <w:jc w:val="center"/>
+        <w:rPr>
+          <w:rFonts w:ascii="Times New Roman" w:hAnsi="Times New Roman" w:cs="Times New Roman"/>
+          <w:b/>
+          <w:sz w:val="24"/>
+          <w:szCs w:val="24"/>
+        </w:rPr>
+      </w:pPr>
+    </w:p>
+    <w:p>
+      <w:pPr>
+        <w:tabs>
+          <w:tab w:val="left" w:pos="5730"/>
+        </w:tabs>
+        <w:jc w:val="center"/>
+        <w:rPr>
+          <w:rFonts w:ascii="Times New Roman" w:hAnsi="Times New Roman" w:cs="Times New Roman"/>
+          <w:b/>
+          <w:sz w:val="24"/>
+          <w:szCs w:val="24"/>
+        </w:rPr>
+      </w:pPr>
+      <w:r>
+        <w:rPr>
+          <w:rFonts w:ascii="Times New Roman" w:hAnsi="Times New Roman" w:cs="Times New Roman"/>
+          <w:b/>
+          <w:sz w:val="24"/>
+          <w:szCs w:val="24"/>
+        </w:rPr>
+        <w:t>A</w:t>
+      </w:r>
+      <w:r>
+        <w:rPr>
+          <w:rFonts w:ascii="Times New Roman" w:hAnsi="Times New Roman" w:cs="Times New Roman"/>
+          <w:b/>
+          <w:sz w:val="24"/>
+          <w:szCs w:val="24"/>
+        </w:rPr>
+        <w:t>nexo 1</w:t>
+      </w:r>
+      <w:r>
+        <w:rPr>
+          <w:rFonts w:ascii="Times New Roman" w:hAnsi="Times New Roman" w:cs="Times New Roman"/>
+          <w:b/>
+          <w:sz w:val="24"/>
+          <w:szCs w:val="24"/>
+        </w:rPr>
+        <w:t>.2</w:t>
+      </w:r>
+    </w:p>
+    <w:p>
+      <w:pPr>
+        <w:tabs>
+          <w:tab w:val="left" w:pos="4530"/>
+        </w:tabs>
+        <w:jc w:val="center"/>
+        <w:rPr>
+          <w:rFonts w:ascii="Times New Roman" w:hAnsi="Times New Roman" w:cs="Times New Roman"/>
+          <w:b/>
+          <w:sz w:val="24"/>
+          <w:szCs w:val="24"/>
+        </w:rPr>
+      </w:pPr>
+      <w:r>
+        <w:rPr>
+          <w:rFonts w:ascii="Times New Roman" w:hAnsi="Times New Roman" w:cs="Times New Roman"/>
+          <w:b/>
+          <w:sz w:val="24"/>
+          <w:szCs w:val="24"/>
+        </w:rPr>
+        <w:t xml:space="preserve">Diseño circuital </w:t>
+      </w:r>
+      <w:r>
+        <w:rPr>
+          <w:rFonts w:ascii="Times New Roman" w:hAnsi="Times New Roman" w:cs="Times New Roman"/>
+          <w:b/>
+          <w:sz w:val="24"/>
+          <w:szCs w:val="24"/>
+        </w:rPr>
+        <w:t>de la tabla de la verdad anterior</w:t>
+      </w:r>
+    </w:p>
+    <w:p>
+      <w:pPr>
+        <w:tabs>
+          <w:tab w:val="left" w:pos="4530"/>
+        </w:tabs>
+        <w:jc w:val="center"/>
+        <w:rPr>
+          <w:rFonts w:ascii="Times New Roman" w:hAnsi="Times New Roman" w:cs="Times New Roman"/>
+          <w:b/>
+          <w:sz w:val="24"/>
+          <w:szCs w:val="24"/>
+        </w:rPr>
+      </w:pPr>
+    </w:p>
+    <w:p>
+      <w:pPr>
+        <w:tabs>
+          <w:tab w:val="left" w:pos="5520"/>
+        </w:tabs>
+        <w:jc w:val="center"/>
+        <w:rPr>
+          <w:rFonts w:ascii="Times New Roman" w:hAnsi="Times New Roman" w:cs="Times New Roman"/>
+          <w:b/>
+          <w:sz w:val="24"/>
+          <w:szCs w:val="24"/>
+        </w:rPr>
+      </w:pPr>
+      <w:r>
+        <w:rPr>
+          <w:noProof/>
+          <w:lang w:eastAsia="es-VE"/>
+        </w:rPr>
+        <mc:AlternateContent>
+          <mc:Choice Requires="wps">
+            <w:drawing>
+              <wp:anchor distT="0" distB="0" distL="114300" distR="114300" simplePos="0" relativeHeight="251675648" behindDoc="0" locked="0" layoutInCell="1" allowOverlap="1" wp14:anchorId="0BCB86FF" wp14:editId="1A069D96">
+                <wp:simplePos x="0" y="0"/>
+                <wp:positionH relativeFrom="margin">
+                  <wp:align>center</wp:align>
+                </wp:positionH>
+                <wp:positionV relativeFrom="paragraph">
+                  <wp:posOffset>1343025</wp:posOffset>
+                </wp:positionV>
+                <wp:extent cx="2266950" cy="635"/>
+                <wp:effectExtent l="0" t="0" r="0" b="0"/>
+                <wp:wrapNone/>
+                <wp:docPr id="29" name="Cuadro de texto 29"/>
+                <wp:cNvGraphicFramePr/>
+                <a:graphic xmlns:a="http://schemas.openxmlformats.org/drawingml/2006/main">
+                  <a:graphicData uri="http://schemas.microsoft.com/office/word/2010/wordprocessingShape">
+                    <wps:wsp>
+                      <wps:cNvSpPr txBox="1"/>
+                      <wps:spPr>
+                        <a:xfrm>
+                          <a:off x="0" y="0"/>
+                          <a:ext cx="2266950" cy="635"/>
+                        </a:xfrm>
+                        <a:prstGeom prst="rect">
+                          <a:avLst/>
+                        </a:prstGeom>
+                        <a:solidFill>
+                          <a:prstClr val="white"/>
+                        </a:solidFill>
+                        <a:ln>
+                          <a:noFill/>
+                        </a:ln>
+                        <a:effectLst/>
+                      </wps:spPr>
+                      <wps:txbx>
+                        <w:txbxContent>
+                          <w:p>
+                            <w:pPr>
+                              <w:pStyle w:val="Descripcin"/>
+                              <w:jc w:val="center"/>
+                              <w:rPr>
+                                <w:rFonts w:ascii="Times New Roman" w:hAnsi="Times New Roman" w:cs="Times New Roman"/>
+                                <w:b/>
+                                <w:i w:val="0"/>
+                                <w:noProof/>
+                                <w:sz w:val="20"/>
+                              </w:rPr>
+                            </w:pPr>
+                            <w:r>
+                              <w:rPr>
+                                <w:rFonts w:ascii="Times New Roman" w:hAnsi="Times New Roman" w:cs="Times New Roman"/>
+                                <w:b/>
+                                <w:i w:val="0"/>
+                                <w:sz w:val="20"/>
+                              </w:rPr>
+                              <w:t>POS</w:t>
+                            </w:r>
+                            <w:r>
+                              <w:rPr>
+                                <w:rFonts w:ascii="Times New Roman" w:hAnsi="Times New Roman" w:cs="Times New Roman"/>
+                                <w:b/>
+                                <w:i w:val="0"/>
+                                <w:sz w:val="20"/>
+                              </w:rPr>
+                              <w:t xml:space="preserve"> simplificada</w:t>
+                            </w:r>
+                          </w:p>
+                        </w:txbxContent>
+                      </wps:txbx>
+                      <wps:bodyPr rot="0" spcFirstLastPara="0" vertOverflow="overflow" horzOverflow="overflow" vert="horz" wrap="square" lIns="0" tIns="0" rIns="0" bIns="0" numCol="1" spcCol="0" rtlCol="0" fromWordArt="0" anchor="t" anchorCtr="0" forceAA="0" compatLnSpc="1">
+                        <a:prstTxWarp prst="textNoShape">
+                          <a:avLst/>
+                        </a:prstTxWarp>
+                        <a:spAutoFit/>
+                      </wps:bodyPr>
+                    </wps:wsp>
+                  </a:graphicData>
+                </a:graphic>
+              </wp:anchor>
+            </w:drawing>
+          </mc:Choice>
+          <mc:Fallback>
+            <w:pict>
+              <v:shape w14:anchorId="0BCB86FF" id="Cuadro de texto 29" o:spid="_x0000_s1031" type="#_x0000_t202" style="position:absolute;left:0;text-align:left;margin-left:0;margin-top:105.75pt;width:178.5pt;height:.05pt;z-index:251675648;visibility:visible;mso-wrap-style:square;mso-wrap-distance-left:9pt;mso-wrap-distance-top:0;mso-wrap-distance-right:9pt;mso-wrap-distance-bottom:0;mso-position-horizontal:center;mso-position-horizontal-relative:margin;mso-position-vertical:absolute;mso-position-vertical-relative:text;v-text-anchor:top" o:gfxdata="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" stroked="f">
+                <v:textbox style="mso-fit-shape-to-text:t" inset="0,0,0,0">
+                  <w:txbxContent>
+                    <w:p>
+                      <w:pPr>
+                        <w:pStyle w:val="Descripcin"/>
+                        <w:jc w:val="center"/>
+                        <w:rPr>
+                          <w:rFonts w:ascii="Times New Roman" w:hAnsi="Times New Roman" w:cs="Times New Roman"/>
+                          <w:b/>
+                          <w:i w:val="0"/>
+                          <w:noProof/>
+                          <w:sz w:val="20"/>
+                        </w:rPr>
+                      </w:pPr>
+                      <w:r>
+                        <w:rPr>
+                          <w:rFonts w:ascii="Times New Roman" w:hAnsi="Times New Roman" w:cs="Times New Roman"/>
+                          <w:b/>
+                          <w:i w:val="0"/>
+                          <w:sz w:val="20"/>
+                        </w:rPr>
+                        <w:t>POS</w:t>
+                      </w:r>
+                      <w:r>
+                        <w:rPr>
+                          <w:rFonts w:ascii="Times New Roman" w:hAnsi="Times New Roman" w:cs="Times New Roman"/>
+                          <w:b/>
+                          <w:i w:val="0"/>
+                          <w:sz w:val="20"/>
+                        </w:rPr>
+                        <w:t xml:space="preserve"> simplificada</w:t>
+                      </w:r>
+                    </w:p>
+                  </w:txbxContent>
+                </v:textbox>
+                <w10:wrap anchorx="margin"/>
+              </v:shape>
+            </w:pict>
+          </mc:Fallback>
+        </mc:AlternateContent>
+      </w:r>
+      <w:r>
+        <w:rPr>
+          <w:noProof/>
+          <w:lang w:eastAsia="es-VE"/>
+        </w:rPr>
+        <w:drawing>
+          <wp:inline distT="0" distB="0" distL="0" distR="0" wp14:anchorId="0AD838C5" wp14:editId="240696AA">
+            <wp:extent cx="2359076" cy="1476375"/>
+            <wp:effectExtent l="0" t="0" r="3175" b="0"/>
+            <wp:docPr id="28" name="Imagen 28"/>
+            <wp:cNvGraphicFramePr>
+              <a:graphicFrameLocks xmlns:a="http://schemas.openxmlformats.org/drawingml/2006/main" noChangeAspect="1"/>
+            </wp:cNvGraphicFramePr>
+            <a:graphic xmlns:a="http://schemas.openxmlformats.org/drawingml/2006/main">
+              <a:graphicData uri="http://schemas.openxmlformats.org/drawingml/2006/picture">
+                <pic:pic xmlns:pic="http://schemas.openxmlformats.org/drawingml/2006/picture">
+                  <pic:nvPicPr>
+                    <pic:cNvPr id="1" name=""/>
+                    <pic:cNvPicPr/>
+                  </pic:nvPicPr>
+                  <pic:blipFill>
+                    <a:blip r:embed="rId13"/>
+                    <a:stretch>
+                      <a:fillRect/>
+                    </a:stretch>
+                  </pic:blipFill>
+                  <pic:spPr>
+                    <a:xfrm>
+                      <a:off x="0" y="0"/>
+                      <a:ext cx="2361744" cy="1478045"/>
+                    </a:xfrm>
+                    <a:prstGeom prst="rect">
+                      <a:avLst/>
+                    </a:prstGeom>
+                  </pic:spPr>
+                </pic:pic>
+              </a:graphicData>
+            </a:graphic>
+          </wp:inline>
+        </w:drawing>
+      </w:r>
+    </w:p>
+    <w:p>
+      <w:pPr>
+        <w:tabs>
+          <w:tab w:val="left" w:pos="5520"/>
+        </w:tabs>
+        <w:jc w:val="center"/>
+        <w:rPr>
+          <w:rFonts w:ascii="Times New Roman" w:hAnsi="Times New Roman" w:cs="Times New Roman"/>
+          <w:b/>
+          <w:sz w:val="24"/>
+          <w:szCs w:val="24"/>
+        </w:rPr>
+      </w:pPr>
+    </w:p>
+    <w:p>
+      <w:pPr>
+        <w:ind w:firstLine="708"/>
+        <w:jc w:val="center"/>
+        <w:rPr>
+          <w:rFonts w:ascii="Times New Roman" w:hAnsi="Times New Roman" w:cs="Times New Roman"/>
+          <w:b/>
+          <w:sz w:val="28"/>
+          <w:szCs w:val="28"/>
+        </w:rPr>
+      </w:pPr>
+    </w:p>
+    <w:p>
+      <w:pPr>
+        <w:ind w:firstLine="708"/>
+        <w:jc w:val="center"/>
+        <w:rPr>
+          <w:rFonts w:ascii="Times New Roman" w:hAnsi="Times New Roman" w:cs="Times New Roman"/>
+          <w:b/>
+          <w:sz w:val="28"/>
+          <w:szCs w:val="28"/>
+        </w:rPr>
+      </w:pPr>
+    </w:p>
+    <w:p>
+      <w:pPr>
+        <w:ind w:firstLine="708"/>
+        <w:jc w:val="center"/>
+        <w:rPr>
+          <w:rFonts w:ascii="Times New Roman" w:hAnsi="Times New Roman" w:cs="Times New Roman"/>
+          <w:b/>
+          <w:sz w:val="28"/>
+          <w:szCs w:val="28"/>
+        </w:rPr>
+      </w:pPr>
+    </w:p>
+    <w:p>
+      <w:pPr>
+        <w:ind w:firstLine="708"/>
+        <w:jc w:val="center"/>
+        <w:rPr>
+          <w:rFonts w:ascii="Times New Roman" w:hAnsi="Times New Roman" w:cs="Times New Roman"/>
+          <w:b/>
+          <w:sz w:val="28"/>
+          <w:szCs w:val="28"/>
+        </w:rPr>
+      </w:pPr>
+    </w:p>
+    <w:p>
+      <w:pPr>
+        <w:ind w:firstLine="708"/>
+        <w:jc w:val="center"/>
+        <w:rPr>
+          <w:rFonts w:ascii="Times New Roman" w:hAnsi="Times New Roman" w:cs="Times New Roman"/>
+          <w:b/>
+          <w:sz w:val="28"/>
+          <w:szCs w:val="28"/>
+        </w:rPr>
+      </w:pPr>
+    </w:p>
+    <w:p>
+      <w:pPr>
+        <w:ind w:firstLine="708"/>
+        <w:jc w:val="center"/>
+        <w:rPr>
+          <w:rFonts w:ascii="Times New Roman" w:hAnsi="Times New Roman" w:cs="Times New Roman"/>
+          <w:b/>
+          <w:sz w:val="144"/>
+          <w:szCs w:val="144"/>
+        </w:rPr>
+      </w:pPr>
+    </w:p>
+    <w:p>
+      <w:pPr>
+        <w:rPr>
+          <w:rFonts w:ascii="Times New Roman" w:hAnsi="Times New Roman" w:cs="Times New Roman"/>
+          <w:b/>
+          <w:sz w:val="144"/>
+          <w:szCs w:val="144"/>
+        </w:rPr>
+      </w:pPr>
+    </w:p>
+    <w:p>
+      <w:pPr>
+        <w:pStyle w:val="Prrafodelista"/>
+        <w:tabs>
+          <w:tab w:val="left" w:pos="5670"/>
+        </w:tabs>
+        <w:jc w:val="center"/>
+        <w:rPr>
+          <w:rFonts w:ascii="Times New Roman" w:hAnsi="Times New Roman" w:cs="Times New Roman"/>
+          <w:b/>
+          <w:sz w:val="28"/>
+          <w:szCs w:val="24"/>
+        </w:rPr>
+      </w:pPr>
+      <w:r>
+        <w:rPr>
+          <w:rFonts w:ascii="Times New Roman" w:hAnsi="Times New Roman" w:cs="Times New Roman"/>
+          <w:b/>
+          <w:sz w:val="28"/>
+          <w:szCs w:val="24"/>
+        </w:rPr>
+        <w:t>Anexo 2</w:t>
+      </w:r>
+    </w:p>
+    <w:p>
+      <w:pPr>
+        <w:pStyle w:val="Prrafodelista"/>
+        <w:tabs>
+          <w:tab w:val="left" w:pos="5670"/>
+        </w:tabs>
+        <w:jc w:val="center"/>
+        <w:rPr>
+          <w:rFonts w:ascii="Times New Roman" w:hAnsi="Times New Roman" w:cs="Times New Roman"/>
+          <w:b/>
+          <w:sz w:val="28"/>
+          <w:szCs w:val="24"/>
+        </w:rPr>
+      </w:pPr>
+    </w:p>
+    <w:p>
+      <w:pPr>
+        <w:pStyle w:val="Prrafodelista"/>
+        <w:tabs>
+          <w:tab w:val="left" w:pos="5670"/>
+        </w:tabs>
+        <w:jc w:val="center"/>
+        <w:rPr>
+          <w:rFonts w:ascii="Times New Roman" w:hAnsi="Times New Roman" w:cs="Times New Roman"/>
+          <w:b/>
+          <w:sz w:val="24"/>
+          <w:szCs w:val="24"/>
+        </w:rPr>
+      </w:pPr>
+      <w:r>
+        <w:rPr>
+          <w:rFonts w:ascii="Times New Roman" w:hAnsi="Times New Roman" w:cs="Times New Roman"/>
+          <w:b/>
+          <w:sz w:val="24"/>
+          <w:szCs w:val="24"/>
+        </w:rPr>
+        <w:t>Tabla de la verdad</w:t>
+      </w:r>
+    </w:p>
+    <w:p>
+      <w:pPr>
+        <w:pStyle w:val="Prrafodelista"/>
+        <w:tabs>
+          <w:tab w:val="left" w:pos="5670"/>
+        </w:tabs>
+        <w:jc w:val="center"/>
+        <w:rPr>
+          <w:rFonts w:ascii="Times New Roman" w:hAnsi="Times New Roman" w:cs="Times New Roman"/>
+          <w:b/>
+          <w:sz w:val="24"/>
+          <w:szCs w:val="24"/>
+        </w:rPr>
+      </w:pPr>
+    </w:p>
+    <w:p>
+      <w:pPr>
+        <w:pStyle w:val="Prrafodelista"/>
+        <w:tabs>
+          <w:tab w:val="left" w:pos="5670"/>
+        </w:tabs>
+        <w:jc w:val="center"/>
+        <w:rPr>
+          <w:rFonts w:ascii="Times New Roman" w:hAnsi="Times New Roman" w:cs="Times New Roman"/>
+          <w:b/>
+          <w:sz w:val="24"/>
+          <w:szCs w:val="24"/>
+        </w:rPr>
+      </w:pPr>
+      <w:r>
+        <w:rPr>
+          <w:noProof/>
+          <w:lang w:eastAsia="es-VE"/>
+        </w:rPr>
+        <w:drawing>
+          <wp:anchor distT="0" distB="0" distL="114300" distR="114300" simplePos="0" relativeHeight="251667456" behindDoc="0" locked="0" layoutInCell="1" allowOverlap="1">
+            <wp:simplePos x="0" y="0"/>
+            <wp:positionH relativeFrom="column">
+              <wp:posOffset>2253615</wp:posOffset>
+            </wp:positionH>
+            <wp:positionV relativeFrom="paragraph">
+              <wp:posOffset>1661795</wp:posOffset>
+            </wp:positionV>
+            <wp:extent cx="1590675" cy="333375"/>
+            <wp:effectExtent l="0" t="0" r="9525" b="9525"/>
+            <wp:wrapSquare wrapText="bothSides"/>
+            <wp:docPr id="6" name="Imagen 6"/>
+            <wp:cNvGraphicFramePr>
+              <a:graphicFrameLocks xmlns:a="http://schemas.openxmlformats.org/drawingml/2006/main" noChangeAspect="1"/>
+            </wp:cNvGraphicFramePr>
+            <a:graphic xmlns:a="http://schemas.openxmlformats.org/drawingml/2006/main">
+              <a:graphicData uri="http://schemas.openxmlformats.org/drawingml/2006/picture">
+                <pic:pic xmlns:pic="http://schemas.openxmlformats.org/drawingml/2006/picture">
+                  <pic:nvPicPr>
+                    <pic:cNvPr id="1" name=""/>
+                    <pic:cNvPicPr/>
+                  </pic:nvPicPr>
+                  <pic:blipFill>
+                    <a:blip r:embed="rId14">
+                      <a:extLst>
+                        <a:ext uri="{28A0092B-C50C-407E-A947-70E740481C1C}">
+                          <a14:useLocalDpi xmlns:a14="http://schemas.microsoft.com/office/drawing/2010/main" val="0"/>
+                        </a:ext>
+                      </a:extLst>
+                    </a:blip>
+                    <a:stretch>
+                      <a:fillRect/>
+                    </a:stretch>
+                  </pic:blipFill>
+                  <pic:spPr>
+                    <a:xfrm>
+                      <a:off x="0" y="0"/>
+                      <a:ext cx="1590675" cy="333375"/>
+                    </a:xfrm>
+                    <a:prstGeom prst="rect">
+                      <a:avLst/>
+                    </a:prstGeom>
+                  </pic:spPr>
+                </pic:pic>
+              </a:graphicData>
+            </a:graphic>
+            <wp14:sizeRelH relativeFrom="page">
+              <wp14:pctWidth>0</wp14:pctWidth>
+            </wp14:sizeRelH>
+            <wp14:sizeRelV relativeFrom="page">
+              <wp14:pctHeight>0</wp14:pctHeight>
+            </wp14:sizeRelV>
+          </wp:anchor>
+        </w:drawing>
+      </w:r>
+      <w:r>
+        <w:rPr>
+          <w:noProof/>
+          <w:lang w:eastAsia="es-VE"/>
+        </w:rPr>
+        <w:drawing>
+          <wp:anchor distT="0" distB="0" distL="114300" distR="114300" simplePos="0" relativeHeight="251668480" behindDoc="0" locked="0" layoutInCell="1" allowOverlap="1">
+            <wp:simplePos x="0" y="0"/>
+            <wp:positionH relativeFrom="column">
+              <wp:posOffset>2234565</wp:posOffset>
+            </wp:positionH>
+            <wp:positionV relativeFrom="paragraph">
+              <wp:posOffset>23495</wp:posOffset>
+            </wp:positionV>
+            <wp:extent cx="1609725" cy="1685925"/>
+            <wp:effectExtent l="0" t="0" r="9525" b="9525"/>
+            <wp:wrapSquare wrapText="bothSides"/>
+            <wp:docPr id="5" name="Imagen 5"/>
+            <wp:cNvGraphicFramePr>
+              <a:graphicFrameLocks xmlns:a="http://schemas.openxmlformats.org/drawingml/2006/main" noChangeAspect="1"/>
+            </wp:cNvGraphicFramePr>
+            <a:graphic xmlns:a="http://schemas.openxmlformats.org/drawingml/2006/main">
+              <a:graphicData uri="http://schemas.openxmlformats.org/drawingml/2006/picture">
+                <pic:pic xmlns:pic="http://schemas.openxmlformats.org/drawingml/2006/picture">
+                  <pic:nvPicPr>
+                    <pic:cNvPr id="1" name=""/>
+                    <pic:cNvPicPr/>
+                  </pic:nvPicPr>
+                  <pic:blipFill>
+                    <a:blip r:embed="rId15">
+                      <a:extLst>
+                        <a:ext uri="{28A0092B-C50C-407E-A947-70E740481C1C}">
+                          <a14:useLocalDpi xmlns:a14="http://schemas.microsoft.com/office/drawing/2010/main" val="0"/>
+                        </a:ext>
+                      </a:extLst>
+                    </a:blip>
+                    <a:stretch>
+                      <a:fillRect/>
+                    </a:stretch>
+                  </pic:blipFill>
+                  <pic:spPr>
+                    <a:xfrm>
+                      <a:off x="0" y="0"/>
+                      <a:ext cx="1609725" cy="1685925"/>
+                    </a:xfrm>
+                    <a:prstGeom prst="rect">
+                      <a:avLst/>
+                    </a:prstGeom>
+                  </pic:spPr>
+                </pic:pic>
+              </a:graphicData>
+            </a:graphic>
+            <wp14:sizeRelH relativeFrom="page">
+              <wp14:pctWidth>0</wp14:pctWidth>
+            </wp14:sizeRelH>
+            <wp14:sizeRelV relativeFrom="page">
+              <wp14:pctHeight>0</wp14:pctHeight>
+            </wp14:sizeRelV>
+          </wp:anchor>
+        </w:drawing>
+      </w:r>
+    </w:p>
+    <w:p/>
+    <w:p/>
+    <w:p/>
+    <w:p/>
+    <w:p/>
+    <w:p/>
+    <w:p/>
+    <w:p>
+      <w:pPr>
+        <w:tabs>
+          <w:tab w:val="left" w:pos="5370"/>
+        </w:tabs>
+        <w:jc w:val="center"/>
+        <w:rPr>
+          <w:rFonts w:ascii="Times New Roman" w:hAnsi="Times New Roman" w:cs="Times New Roman"/>
+          <w:b/>
+          <w:sz w:val="24"/>
+        </w:rPr>
+      </w:pPr>
+      <w:r>
+        <w:rPr>
+          <w:rFonts w:ascii="Times New Roman" w:hAnsi="Times New Roman" w:cs="Times New Roman"/>
+          <w:b/>
+          <w:sz w:val="24"/>
+        </w:rPr>
+        <w:t>Expresión POS simplificada</w:t>
+      </w:r>
+    </w:p>
+    <w:p>
+      <w:pPr>
+        <w:tabs>
+          <w:tab w:val="left" w:pos="5370"/>
+        </w:tabs>
+        <w:jc w:val="center"/>
+        <w:rPr>
+          <w:rFonts w:ascii="Times New Roman" w:hAnsi="Times New Roman" w:cs="Times New Roman"/>
+          <w:b/>
+          <w:sz w:val="24"/>
+        </w:rPr>
+      </w:pPr>
+    </w:p>
+    <w:p>
+      <w:pPr>
+        <w:tabs>
+          <w:tab w:val="left" w:pos="5370"/>
+        </w:tabs>
+        <w:jc w:val="center"/>
+        <w:rPr>
+          <w:rFonts w:ascii="Times New Roman" w:hAnsi="Times New Roman" w:cs="Times New Roman"/>
+          <w:b/>
+          <w:sz w:val="24"/>
+        </w:rPr>
+      </w:pPr>
+      <w:r>
+        <w:rPr>
+          <w:noProof/>
+          <w:lang w:eastAsia="es-VE"/>
+        </w:rPr>
+        <w:drawing>
+          <wp:inline distT="0" distB="0" distL="0" distR="0" wp14:anchorId="6BD42449" wp14:editId="5E884802">
+            <wp:extent cx="5612130" cy="1135380"/>
+            <wp:effectExtent l="0" t="0" r="7620" b="7620"/>
+            <wp:docPr id="7" name="Imagen 7"/>
+            <wp:cNvGraphicFramePr>
+              <a:graphicFrameLocks xmlns:a="http://schemas.openxmlformats.org/drawingml/2006/main" noChangeAspect="1"/>
+            </wp:cNvGraphicFramePr>
+            <a:graphic xmlns:a="http://schemas.openxmlformats.org/drawingml/2006/main">
+              <a:graphicData uri="http://schemas.openxmlformats.org/drawingml/2006/picture">
+                <pic:pic xmlns:pic="http://schemas.openxmlformats.org/drawingml/2006/picture">
+                  <pic:nvPicPr>
+                    <pic:cNvPr id="1" name=""/>
+                    <pic:cNvPicPr/>
+                  </pic:nvPicPr>
+                  <pic:blipFill>
+                    <a:blip r:embed="rId16"/>
+                    <a:stretch>
+                      <a:fillRect/>
+                    </a:stretch>
+                  </pic:blipFill>
+                  <pic:spPr>
+                    <a:xfrm>
+                      <a:off x="0" y="0"/>
+                      <a:ext cx="5612130" cy="1135380"/>
+                    </a:xfrm>
+                    <a:prstGeom prst="rect">
+                      <a:avLst/>
+                    </a:prstGeom>
+                  </pic:spPr>
+                </pic:pic>
+              </a:graphicData>
+            </a:graphic>
+          </wp:inline>
+        </w:drawing>
+      </w:r>
+    </w:p>
+    <w:p>
+      <w:pPr>
+        <w:rPr>
+          <w:rFonts w:ascii="Times New Roman" w:hAnsi="Times New Roman" w:cs="Times New Roman"/>
+          <w:sz w:val="24"/>
+        </w:rPr>
+      </w:pPr>
+    </w:p>
+    <w:p>
+      <w:pPr>
+        <w:rPr>
+          <w:rFonts w:ascii="Times New Roman" w:hAnsi="Times New Roman" w:cs="Times New Roman"/>
+          <w:sz w:val="24"/>
+        </w:rPr>
+      </w:pPr>
+    </w:p>
+    <w:p>
+      <w:pPr>
+        <w:rPr>
+          <w:rFonts w:ascii="Times New Roman" w:hAnsi="Times New Roman" w:cs="Times New Roman"/>
+          <w:sz w:val="24"/>
+        </w:rPr>
+      </w:pPr>
+    </w:p>
+    <w:p>
+      <w:pPr>
+        <w:rPr>
+          <w:rFonts w:ascii="Times New Roman" w:hAnsi="Times New Roman" w:cs="Times New Roman"/>
+          <w:sz w:val="24"/>
+        </w:rPr>
+      </w:pPr>
+    </w:p>
+    <w:p>
+      <w:pPr>
+        <w:rPr>
+          <w:rFonts w:ascii="Times New Roman" w:hAnsi="Times New Roman" w:cs="Times New Roman"/>
+          <w:sz w:val="24"/>
+        </w:rPr>
+      </w:pPr>
+    </w:p>
+    <w:p>
+      <w:pPr>
+        <w:rPr>
+          <w:rFonts w:ascii="Times New Roman" w:hAnsi="Times New Roman" w:cs="Times New Roman"/>
+          <w:sz w:val="24"/>
+        </w:rPr>
+      </w:pPr>
+    </w:p>
+    <w:p>
+      <w:pPr>
+        <w:tabs>
+          <w:tab w:val="left" w:pos="7575"/>
+        </w:tabs>
+        <w:rPr>
+          <w:rFonts w:ascii="Times New Roman" w:hAnsi="Times New Roman" w:cs="Times New Roman"/>
+          <w:sz w:val="24"/>
+        </w:rPr>
+      </w:pPr>
+      <w:r>
+        <w:rPr>
+          <w:rFonts w:ascii="Times New Roman" w:hAnsi="Times New Roman" w:cs="Times New Roman"/>
+          <w:sz w:val="24"/>
+        </w:rPr>
+        <w:tab/>
+      </w:r>
+    </w:p>
+    <w:p>
+      <w:pPr>
+        <w:tabs>
+          <w:tab w:val="left" w:pos="7575"/>
+        </w:tabs>
+        <w:rPr>
+          <w:rFonts w:ascii="Times New Roman" w:hAnsi="Times New Roman" w:cs="Times New Roman"/>
+          <w:sz w:val="24"/>
+        </w:rPr>
+      </w:pPr>
+    </w:p>
+    <w:p>
+      <w:pPr>
+        <w:tabs>
+          <w:tab w:val="left" w:pos="7575"/>
+        </w:tabs>
+        <w:rPr>
+          <w:rFonts w:ascii="Times New Roman" w:hAnsi="Times New Roman" w:cs="Times New Roman"/>
+          <w:sz w:val="24"/>
+        </w:rPr>
+      </w:pPr>
+    </w:p>
+    <w:p>
+      <w:pPr>
+        <w:tabs>
+          <w:tab w:val="left" w:pos="7575"/>
+        </w:tabs>
+        <w:rPr>
+          <w:rFonts w:ascii="Times New Roman" w:hAnsi="Times New Roman" w:cs="Times New Roman"/>
+          <w:sz w:val="24"/>
+        </w:rPr>
+      </w:pPr>
+    </w:p>
+    <w:p>
+      <w:pPr>
+        <w:tabs>
+          <w:tab w:val="left" w:pos="7575"/>
+        </w:tabs>
+        <w:rPr>
+          <w:rFonts w:ascii="Times New Roman" w:hAnsi="Times New Roman" w:cs="Times New Roman"/>
+          <w:sz w:val="24"/>
+        </w:rPr>
+      </w:pPr>
+    </w:p>
+    <w:p>
+      <w:pPr>
+        <w:tabs>
+          <w:tab w:val="left" w:pos="7575"/>
+        </w:tabs>
+        <w:jc w:val="center"/>
+        <w:rPr>
+          <w:rFonts w:ascii="Times New Roman" w:hAnsi="Times New Roman" w:cs="Times New Roman"/>
+          <w:sz w:val="24"/>
+        </w:rPr>
+      </w:pPr>
     </w:p>
     <w:sectPr>
       <w:pgSz w:w="12240" w:h="15840"/>
@@ -2955,7 +5325,7 @@
   <w:abstractNum w:abstractNumId="1" w15:restartNumberingAfterBreak="0">
     <w:nsid w:val="21DF28F9"/>
     <w:multiLevelType w:val="hybridMultilevel"/>
-    <w:tmpl w:val="CB7C031E"/>
+    <w:tmpl w:val="986036C0"/>
     <w:lvl w:ilvl="0" w:tplc="200A0001">
       <w:start w:val="1"/>
       <w:numFmt w:val="bullet"/>
@@ -3178,6 +5548,232 @@
       </w:rPr>
     </w:lvl>
   </w:abstractNum>
+  <w:abstractNum w:abstractNumId="3" w15:restartNumberingAfterBreak="0">
+    <w:nsid w:val="526F2EAB"/>
+    <w:multiLevelType w:val="hybridMultilevel"/>
+    <w:tmpl w:val="45E84B88"/>
+    <w:lvl w:ilvl="0" w:tplc="200A0001">
+      <w:start w:val="1"/>
+      <w:numFmt w:val="bullet"/>
+      <w:lvlText w:val=""/>
+      <w:lvlJc w:val="left"/>
+      <w:pPr>
+        <w:ind w:left="720" w:hanging="360"/>
+      </w:pPr>
+      <w:rPr>
+        <w:rFonts w:ascii="Symbol" w:hAnsi="Symbol" w:hint="default"/>
+      </w:rPr>
+    </w:lvl>
+    <w:lvl w:ilvl="1" w:tplc="200A0003" w:tentative="1">
+      <w:start w:val="1"/>
+      <w:numFmt w:val="bullet"/>
+      <w:lvlText w:val="o"/>
+      <w:lvlJc w:val="left"/>
+      <w:pPr>
+        <w:ind w:left="1440" w:hanging="360"/>
+      </w:pPr>
+      <w:rPr>
+        <w:rFonts w:ascii="Courier New" w:hAnsi="Courier New" w:cs="Courier New" w:hint="default"/>
+      </w:rPr>
+    </w:lvl>
+    <w:lvl w:ilvl="2" w:tplc="200A0005" w:tentative="1">
+      <w:start w:val="1"/>
+      <w:numFmt w:val="bullet"/>
+      <w:lvlText w:val=""/>
+      <w:lvlJc w:val="left"/>
+      <w:pPr>
+        <w:ind w:left="2160" w:hanging="360"/>
+      </w:pPr>
+      <w:rPr>
+        <w:rFonts w:ascii="Wingdings" w:hAnsi="Wingdings" w:hint="default"/>
+      </w:rPr>
+    </w:lvl>
+    <w:lvl w:ilvl="3" w:tplc="200A0001" w:tentative="1">
+      <w:start w:val="1"/>
+      <w:numFmt w:val="bullet"/>
+      <w:lvlText w:val=""/>
+      <w:lvlJc w:val="left"/>
+      <w:pPr>
+        <w:ind w:left="2880" w:hanging="360"/>
+      </w:pPr>
+      <w:rPr>
+        <w:rFonts w:ascii="Symbol" w:hAnsi="Symbol" w:hint="default"/>
+      </w:rPr>
+    </w:lvl>
+    <w:lvl w:ilvl="4" w:tplc="200A0003" w:tentative="1">
+      <w:start w:val="1"/>
+      <w:numFmt w:val="bullet"/>
+      <w:lvlText w:val="o"/>
+      <w:lvlJc w:val="left"/>
+      <w:pPr>
+        <w:ind w:left="3600" w:hanging="360"/>
+      </w:pPr>
+      <w:rPr>
+        <w:rFonts w:ascii="Courier New" w:hAnsi="Courier New" w:cs="Courier New" w:hint="default"/>
+      </w:rPr>
+    </w:lvl>
+    <w:lvl w:ilvl="5" w:tplc="200A0005" w:tentative="1">
+      <w:start w:val="1"/>
+      <w:numFmt w:val="bullet"/>
+      <w:lvlText w:val=""/>
+      <w:lvlJc w:val="left"/>
+      <w:pPr>
+        <w:ind w:left="4320" w:hanging="360"/>
+      </w:pPr>
+      <w:rPr>
+        <w:rFonts w:ascii="Wingdings" w:hAnsi="Wingdings" w:hint="default"/>
+      </w:rPr>
+    </w:lvl>
+    <w:lvl w:ilvl="6" w:tplc="200A0001" w:tentative="1">
+      <w:start w:val="1"/>
+      <w:numFmt w:val="bullet"/>
+      <w:lvlText w:val=""/>
+      <w:lvlJc w:val="left"/>
+      <w:pPr>
+        <w:ind w:left="5040" w:hanging="360"/>
+      </w:pPr>
+      <w:rPr>
+        <w:rFonts w:ascii="Symbol" w:hAnsi="Symbol" w:hint="default"/>
+      </w:rPr>
+    </w:lvl>
+    <w:lvl w:ilvl="7" w:tplc="200A0003" w:tentative="1">
+      <w:start w:val="1"/>
+      <w:numFmt w:val="bullet"/>
+      <w:lvlText w:val="o"/>
+      <w:lvlJc w:val="left"/>
+      <w:pPr>
+        <w:ind w:left="5760" w:hanging="360"/>
+      </w:pPr>
+      <w:rPr>
+        <w:rFonts w:ascii="Courier New" w:hAnsi="Courier New" w:cs="Courier New" w:hint="default"/>
+      </w:rPr>
+    </w:lvl>
+    <w:lvl w:ilvl="8" w:tplc="200A0005" w:tentative="1">
+      <w:start w:val="1"/>
+      <w:numFmt w:val="bullet"/>
+      <w:lvlText w:val=""/>
+      <w:lvlJc w:val="left"/>
+      <w:pPr>
+        <w:ind w:left="6480" w:hanging="360"/>
+      </w:pPr>
+      <w:rPr>
+        <w:rFonts w:ascii="Wingdings" w:hAnsi="Wingdings" w:hint="default"/>
+      </w:rPr>
+    </w:lvl>
+  </w:abstractNum>
+  <w:abstractNum w:abstractNumId="4" w15:restartNumberingAfterBreak="0">
+    <w:nsid w:val="7CB87BED"/>
+    <w:multiLevelType w:val="hybridMultilevel"/>
+    <w:tmpl w:val="E40C4280"/>
+    <w:lvl w:ilvl="0" w:tplc="200A0001">
+      <w:start w:val="1"/>
+      <w:numFmt w:val="bullet"/>
+      <w:lvlText w:val=""/>
+      <w:lvlJc w:val="left"/>
+      <w:pPr>
+        <w:ind w:left="720" w:hanging="360"/>
+      </w:pPr>
+      <w:rPr>
+        <w:rFonts w:ascii="Symbol" w:hAnsi="Symbol" w:hint="default"/>
+      </w:rPr>
+    </w:lvl>
+    <w:lvl w:ilvl="1" w:tplc="200A0003" w:tentative="1">
+      <w:start w:val="1"/>
+      <w:numFmt w:val="bullet"/>
+      <w:lvlText w:val="o"/>
+      <w:lvlJc w:val="left"/>
+      <w:pPr>
+        <w:ind w:left="1440" w:hanging="360"/>
+      </w:pPr>
+      <w:rPr>
+        <w:rFonts w:ascii="Courier New" w:hAnsi="Courier New" w:cs="Courier New" w:hint="default"/>
+      </w:rPr>
+    </w:lvl>
+    <w:lvl w:ilvl="2" w:tplc="200A0005" w:tentative="1">
+      <w:start w:val="1"/>
+      <w:numFmt w:val="bullet"/>
+      <w:lvlText w:val=""/>
+      <w:lvlJc w:val="left"/>
+      <w:pPr>
+        <w:ind w:left="2160" w:hanging="360"/>
+      </w:pPr>
+      <w:rPr>
+        <w:rFonts w:ascii="Wingdings" w:hAnsi="Wingdings" w:hint="default"/>
+      </w:rPr>
+    </w:lvl>
+    <w:lvl w:ilvl="3" w:tplc="200A0001" w:tentative="1">
+      <w:start w:val="1"/>
+      <w:numFmt w:val="bullet"/>
+      <w:lvlText w:val=""/>
+      <w:lvlJc w:val="left"/>
+      <w:pPr>
+        <w:ind w:left="2880" w:hanging="360"/>
+      </w:pPr>
+      <w:rPr>
+        <w:rFonts w:ascii="Symbol" w:hAnsi="Symbol" w:hint="default"/>
+      </w:rPr>
+    </w:lvl>
+    <w:lvl w:ilvl="4" w:tplc="200A0003" w:tentative="1">
+      <w:start w:val="1"/>
+      <w:numFmt w:val="bullet"/>
+      <w:lvlText w:val="o"/>
+      <w:lvlJc w:val="left"/>
+      <w:pPr>
+        <w:ind w:left="3600" w:hanging="360"/>
+      </w:pPr>
+      <w:rPr>
+        <w:rFonts w:ascii="Courier New" w:hAnsi="Courier New" w:cs="Courier New" w:hint="default"/>
+      </w:rPr>
+    </w:lvl>
+    <w:lvl w:ilvl="5" w:tplc="200A0005" w:tentative="1">
+      <w:start w:val="1"/>
+      <w:numFmt w:val="bullet"/>
+      <w:lvlText w:val=""/>
+      <w:lvlJc w:val="left"/>
+      <w:pPr>
+        <w:ind w:left="4320" w:hanging="360"/>
+      </w:pPr>
+      <w:rPr>
+        <w:rFonts w:ascii="Wingdings" w:hAnsi="Wingdings" w:hint="default"/>
+      </w:rPr>
+    </w:lvl>
+    <w:lvl w:ilvl="6" w:tplc="200A0001" w:tentative="1">
+      <w:start w:val="1"/>
+      <w:numFmt w:val="bullet"/>
+      <w:lvlText w:val=""/>
+      <w:lvlJc w:val="left"/>
+      <w:pPr>
+        <w:ind w:left="5040" w:hanging="360"/>
+      </w:pPr>
+      <w:rPr>
+        <w:rFonts w:ascii="Symbol" w:hAnsi="Symbol" w:hint="default"/>
+      </w:rPr>
+    </w:lvl>
+    <w:lvl w:ilvl="7" w:tplc="200A0003" w:tentative="1">
+      <w:start w:val="1"/>
+      <w:numFmt w:val="bullet"/>
+      <w:lvlText w:val="o"/>
+      <w:lvlJc w:val="left"/>
+      <w:pPr>
+        <w:ind w:left="5760" w:hanging="360"/>
+      </w:pPr>
+      <w:rPr>
+        <w:rFonts w:ascii="Courier New" w:hAnsi="Courier New" w:cs="Courier New" w:hint="default"/>
+      </w:rPr>
+    </w:lvl>
+    <w:lvl w:ilvl="8" w:tplc="200A0005" w:tentative="1">
+      <w:start w:val="1"/>
+      <w:numFmt w:val="bullet"/>
+      <w:lvlText w:val=""/>
+      <w:lvlJc w:val="left"/>
+      <w:pPr>
+        <w:ind w:left="6480" w:hanging="360"/>
+      </w:pPr>
+      <w:rPr>
+        <w:rFonts w:ascii="Wingdings" w:hAnsi="Wingdings" w:hint="default"/>
+      </w:rPr>
+    </w:lvl>
+  </w:abstractNum>
   <w:num w:numId="1">
     <w:abstractNumId w:val="2"/>
   </w:num>
@@ -3186,6 +5782,12 @@
   </w:num>
   <w:num w:numId="3">
     <w:abstractNumId w:val="1"/>
+  </w:num>
+  <w:num w:numId="4">
+    <w:abstractNumId w:val="4"/>
+  </w:num>
+  <w:num w:numId="5">
+    <w:abstractNumId w:val="3"/>
   </w:num>
 </w:numbering>
 </file>
@@ -3623,6 +6225,25 @@
       <w:contextualSpacing/>
     </w:pPr>
   </w:style>
+  <w:style w:type="paragraph" w:styleId="Descripcin">
+    <w:name w:val="caption"/>
+    <w:basedOn w:val="Normal"/>
+    <w:next w:val="Normal"/>
+    <w:uiPriority w:val="35"/>
+    <w:unhideWhenUsed/>
+    <w:qFormat/>
+    <w:rsid w:val="00A04ACF"/>
+    <w:pPr>
+      <w:spacing w:after="200" w:line="240" w:lineRule="auto"/>
+    </w:pPr>
+    <w:rPr>
+      <w:i/>
+      <w:iCs/>
+      <w:color w:val="44546A" w:themeColor="text2"/>
+      <w:sz w:val="18"/>
+      <w:szCs w:val="18"/>
+    </w:rPr>
+  </w:style>
 </w:styles>
 </file>
 

</xml_diff>

<commit_message>
Actividades relacionadas a Active-HDL y archivos
</commit_message>
<xml_diff>
--- a/Práctica #01/Sesión 2/P1S2_05_01.docx
+++ b/Práctica #01/Sesión 2/P1S2_05_01.docx
@@ -2588,8 +2588,6 @@
           <w:u w:val="single"/>
         </w:rPr>
       </w:pPr>
-      <w:bookmarkStart w:id="0" w:name="_GoBack"/>
-      <w:bookmarkEnd w:id="0"/>
     </w:p>
     <w:p>
       <w:pPr>
@@ -3021,8 +3019,8 @@
         </w:rPr>
       </w:pPr>
     </w:p>
-    <w:bookmarkStart w:id="1" w:name="_MON_1610117073"/>
-    <w:bookmarkEnd w:id="1"/>
+    <w:bookmarkStart w:id="0" w:name="_MON_1610117073"/>
+    <w:bookmarkEnd w:id="0"/>
     <w:p>
       <w:pPr>
         <w:pStyle w:val="Prrafodelista"/>
@@ -3059,10 +3057,10 @@
             <v:path o:extrusionok="f" gradientshapeok="t" o:connecttype="rect"/>
             <o:lock v:ext="edit" aspectratio="t"/>
           </v:shapetype>
-          <v:shape id="_x0000_i1025" type="#_x0000_t75" style="width:234.55pt;height:87.75pt" o:ole="">
+          <v:shape id="_x0000_i1025" type="#_x0000_t75" style="width:234.75pt;height:87.75pt" o:ole="">
             <v:imagedata r:id="rId6" o:title="" cropbottom="13375f" cropright="31631f"/>
           </v:shape>
-          <o:OLEObject Type="Embed" ProgID="Word.OpenDocumentText.12" ShapeID="_x0000_i1025" DrawAspect="Content" ObjectID="_1610308107" r:id="rId7"/>
+          <o:OLEObject Type="Embed" ProgID="Word.OpenDocumentText.12" ShapeID="_x0000_i1025" DrawAspect="Content" ObjectID="_1610395154" r:id="rId7"/>
         </w:object>
       </w:r>
     </w:p>
@@ -3171,8 +3169,8 @@
         </w:rPr>
       </w:pPr>
     </w:p>
-    <w:bookmarkStart w:id="2" w:name="_MON_1610117187"/>
-    <w:bookmarkEnd w:id="2"/>
+    <w:bookmarkStart w:id="1" w:name="_MON_1610117187"/>
+    <w:bookmarkEnd w:id="1"/>
     <w:p>
       <w:pPr>
         <w:pStyle w:val="Prrafodelista"/>
@@ -3195,10 +3193,10 @@
           <w:szCs w:val="28"/>
         </w:rPr>
         <w:object w:dxaOrig="9074" w:dyaOrig="5016">
-          <v:shape id="_x0000_i1026" type="#_x0000_t75" style="width:359.35pt;height:224.95pt" o:ole="">
+          <v:shape id="_x0000_i1026" type="#_x0000_t75" style="width:359.25pt;height:225pt" o:ole="">
             <v:imagedata r:id="rId8" o:title="" cropbottom="6671f" cropright="13649f"/>
           </v:shape>
-          <o:OLEObject Type="Embed" ProgID="Word.OpenDocumentText.12" ShapeID="_x0000_i1026" DrawAspect="Content" ObjectID="_1610308108" r:id="rId9"/>
+          <o:OLEObject Type="Embed" ProgID="Word.OpenDocumentText.12" ShapeID="_x0000_i1026" DrawAspect="Content" ObjectID="_1610395155" r:id="rId9"/>
         </w:object>
       </w:r>
     </w:p>
@@ -3482,6 +3480,227 @@
         </w:tabs>
         <w:rPr>
           <w:rFonts w:ascii="Times New Roman" w:hAnsi="Times New Roman" w:cs="Times New Roman"/>
+          <w:b/>
+          <w:sz w:val="24"/>
+          <w:szCs w:val="24"/>
+        </w:rPr>
+      </w:pPr>
+      <w:r>
+        <w:rPr>
+          <w:rFonts w:ascii="Times New Roman" w:hAnsi="Times New Roman" w:cs="Times New Roman"/>
+          <w:b/>
+          <w:sz w:val="24"/>
+          <w:szCs w:val="24"/>
+        </w:rPr>
+        <w:t>Diagramas de bloque, programas VHDL con anotaciones y simulaciones</w:t>
+      </w:r>
+      <w:r>
+        <w:rPr>
+          <w:rFonts w:ascii="Times New Roman" w:hAnsi="Times New Roman" w:cs="Times New Roman"/>
+          <w:b/>
+          <w:sz w:val="24"/>
+          <w:szCs w:val="24"/>
+        </w:rPr>
+        <w:t>:</w:t>
+      </w:r>
+    </w:p>
+    <w:p>
+      <w:pPr>
+        <w:tabs>
+          <w:tab w:val="left" w:pos="5670"/>
+        </w:tabs>
+        <w:ind w:left="1080"/>
+        <w:rPr>
+          <w:rFonts w:ascii="Times New Roman" w:hAnsi="Times New Roman" w:cs="Times New Roman"/>
+          <w:b/>
+          <w:sz w:val="24"/>
+          <w:szCs w:val="24"/>
+        </w:rPr>
+      </w:pPr>
+      <w:r>
+        <w:rPr>
+          <w:rFonts w:ascii="Times New Roman" w:hAnsi="Times New Roman" w:cs="Times New Roman"/>
+          <w:b/>
+          <w:sz w:val="24"/>
+          <w:szCs w:val="24"/>
+        </w:rPr>
+        <w:t>Alarma:</w:t>
+      </w:r>
+    </w:p>
+    <w:p>
+      <w:pPr>
+        <w:tabs>
+          <w:tab w:val="left" w:pos="5670"/>
+        </w:tabs>
+        <w:ind w:left="1800"/>
+        <w:rPr>
+          <w:rFonts w:ascii="Times New Roman" w:hAnsi="Times New Roman" w:cs="Times New Roman"/>
+          <w:b/>
+          <w:sz w:val="24"/>
+          <w:szCs w:val="24"/>
+        </w:rPr>
+      </w:pPr>
+      <w:r>
+        <w:rPr>
+          <w:rFonts w:ascii="Times New Roman" w:hAnsi="Times New Roman" w:cs="Times New Roman"/>
+          <w:sz w:val="24"/>
+          <w:szCs w:val="24"/>
+        </w:rPr>
+        <w:t xml:space="preserve">Ver </w:t>
+      </w:r>
+      <w:r>
+        <w:rPr>
+          <w:rFonts w:ascii="Times New Roman" w:hAnsi="Times New Roman" w:cs="Times New Roman"/>
+          <w:b/>
+          <w:sz w:val="24"/>
+          <w:szCs w:val="24"/>
+        </w:rPr>
+        <w:t>Anexo 3</w:t>
+      </w:r>
+      <w:r>
+        <w:rPr>
+          <w:rFonts w:ascii="Times New Roman" w:hAnsi="Times New Roman" w:cs="Times New Roman"/>
+          <w:b/>
+          <w:sz w:val="24"/>
+          <w:szCs w:val="24"/>
+        </w:rPr>
+        <w:tab/>
+      </w:r>
+    </w:p>
+    <w:p>
+      <w:pPr>
+        <w:tabs>
+          <w:tab w:val="left" w:pos="5670"/>
+        </w:tabs>
+        <w:ind w:left="1080"/>
+        <w:rPr>
+          <w:rFonts w:ascii="Times New Roman" w:hAnsi="Times New Roman" w:cs="Times New Roman"/>
+          <w:b/>
+          <w:sz w:val="24"/>
+          <w:szCs w:val="24"/>
+        </w:rPr>
+      </w:pPr>
+      <w:r>
+        <w:rPr>
+          <w:rFonts w:ascii="Times New Roman" w:hAnsi="Times New Roman" w:cs="Times New Roman"/>
+          <w:b/>
+          <w:sz w:val="24"/>
+          <w:szCs w:val="24"/>
+        </w:rPr>
+        <w:t>Alarma</w:t>
+      </w:r>
+      <w:r>
+        <w:rPr>
+          <w:rFonts w:ascii="Times New Roman" w:hAnsi="Times New Roman" w:cs="Times New Roman"/>
+          <w:b/>
+          <w:sz w:val="24"/>
+          <w:szCs w:val="24"/>
+        </w:rPr>
+        <w:t>_Top</w:t>
+      </w:r>
+      <w:r>
+        <w:rPr>
+          <w:rFonts w:ascii="Times New Roman" w:hAnsi="Times New Roman" w:cs="Times New Roman"/>
+          <w:b/>
+          <w:sz w:val="24"/>
+          <w:szCs w:val="24"/>
+        </w:rPr>
+        <w:t>:</w:t>
+      </w:r>
+    </w:p>
+    <w:p>
+      <w:pPr>
+        <w:tabs>
+          <w:tab w:val="left" w:pos="5670"/>
+        </w:tabs>
+        <w:ind w:left="1800"/>
+        <w:rPr>
+          <w:rFonts w:ascii="Times New Roman" w:hAnsi="Times New Roman" w:cs="Times New Roman"/>
+          <w:b/>
+          <w:sz w:val="24"/>
+          <w:szCs w:val="24"/>
+        </w:rPr>
+      </w:pPr>
+      <w:r>
+        <w:rPr>
+          <w:rFonts w:ascii="Times New Roman" w:hAnsi="Times New Roman" w:cs="Times New Roman"/>
+          <w:sz w:val="24"/>
+          <w:szCs w:val="24"/>
+        </w:rPr>
+        <w:t xml:space="preserve">Ver </w:t>
+      </w:r>
+      <w:r>
+        <w:rPr>
+          <w:rFonts w:ascii="Times New Roman" w:hAnsi="Times New Roman" w:cs="Times New Roman"/>
+          <w:b/>
+          <w:sz w:val="24"/>
+          <w:szCs w:val="24"/>
+        </w:rPr>
+        <w:t>Anexo 4</w:t>
+      </w:r>
+    </w:p>
+    <w:p>
+      <w:pPr>
+        <w:tabs>
+          <w:tab w:val="left" w:pos="5670"/>
+        </w:tabs>
+        <w:rPr>
+          <w:rFonts w:ascii="Times New Roman" w:hAnsi="Times New Roman" w:cs="Times New Roman"/>
+          <w:b/>
+          <w:sz w:val="24"/>
+          <w:szCs w:val="24"/>
+        </w:rPr>
+      </w:pPr>
+    </w:p>
+    <w:p>
+      <w:pPr>
+        <w:tabs>
+          <w:tab w:val="left" w:pos="5670"/>
+        </w:tabs>
+        <w:rPr>
+          <w:rFonts w:ascii="Times New Roman" w:hAnsi="Times New Roman" w:cs="Times New Roman"/>
+          <w:b/>
+          <w:sz w:val="24"/>
+          <w:szCs w:val="24"/>
+        </w:rPr>
+      </w:pPr>
+    </w:p>
+    <w:p>
+      <w:pPr>
+        <w:tabs>
+          <w:tab w:val="left" w:pos="5670"/>
+        </w:tabs>
+        <w:rPr>
+          <w:rFonts w:ascii="Times New Roman" w:hAnsi="Times New Roman" w:cs="Times New Roman"/>
+          <w:b/>
+          <w:sz w:val="24"/>
+          <w:szCs w:val="24"/>
+        </w:rPr>
+      </w:pPr>
+    </w:p>
+    <w:p>
+      <w:pPr>
+        <w:tabs>
+          <w:tab w:val="left" w:pos="5670"/>
+        </w:tabs>
+        <w:ind w:left="1800"/>
+        <w:rPr>
+          <w:rFonts w:ascii="Times New Roman" w:hAnsi="Times New Roman" w:cs="Times New Roman"/>
+          <w:b/>
+          <w:sz w:val="24"/>
+          <w:szCs w:val="24"/>
+        </w:rPr>
+      </w:pPr>
+    </w:p>
+    <w:p>
+      <w:pPr>
+        <w:tabs>
+          <w:tab w:val="left" w:pos="5670"/>
+        </w:tabs>
+        <w:ind w:left="1080"/>
+        <w:rPr>
+          <w:rFonts w:ascii="Times New Roman" w:hAnsi="Times New Roman" w:cs="Times New Roman"/>
+          <w:b/>
           <w:sz w:val="24"/>
           <w:szCs w:val="24"/>
         </w:rPr>
@@ -4050,16 +4269,7 @@
           <w:sz w:val="24"/>
           <w:szCs w:val="24"/>
         </w:rPr>
-        <w:t>Anexo 1</w:t>
-      </w:r>
-      <w:r>
-        <w:rPr>
-          <w:rFonts w:ascii="Times New Roman" w:hAnsi="Times New Roman" w:cs="Times New Roman"/>
-          <w:b/>
-          <w:sz w:val="24"/>
-          <w:szCs w:val="24"/>
-        </w:rPr>
-        <w:t>.1</w:t>
+        <w:t>Anexo 1.1</w:t>
       </w:r>
     </w:p>
     <w:p>
@@ -4082,16 +4292,7 @@
           <w:sz w:val="24"/>
           <w:szCs w:val="24"/>
         </w:rPr>
-        <w:t>Tabla de la verdad del Pre-Laboratorio, actividad 3</w:t>
-      </w:r>
-      <w:r>
-        <w:rPr>
-          <w:rFonts w:ascii="Times New Roman" w:hAnsi="Times New Roman" w:cs="Times New Roman"/>
-          <w:b/>
-          <w:sz w:val="24"/>
-          <w:szCs w:val="24"/>
-        </w:rPr>
-        <w:t xml:space="preserve"> de la P1S1</w:t>
+        <w:t>Tabla de la verdad del Pre-Laboratorio, actividad 3 de la P1S1</w:t>
       </w:r>
     </w:p>
     <w:p>
@@ -4415,16 +4616,7 @@
           <w:sz w:val="24"/>
           <w:szCs w:val="24"/>
         </w:rPr>
-        <w:t>A</w:t>
-      </w:r>
-      <w:r>
-        <w:rPr>
-          <w:rFonts w:ascii="Times New Roman" w:hAnsi="Times New Roman" w:cs="Times New Roman"/>
-          <w:b/>
-          <w:sz w:val="24"/>
-          <w:szCs w:val="24"/>
-        </w:rPr>
-        <w:t>nexo 1</w:t>
+        <w:t>Anexo 1</w:t>
       </w:r>
       <w:r>
         <w:rPr>
@@ -4456,16 +4648,7 @@
           <w:sz w:val="24"/>
           <w:szCs w:val="24"/>
         </w:rPr>
-        <w:t xml:space="preserve">Diseño circuital </w:t>
-      </w:r>
-      <w:r>
-        <w:rPr>
-          <w:rFonts w:ascii="Times New Roman" w:hAnsi="Times New Roman" w:cs="Times New Roman"/>
-          <w:b/>
-          <w:sz w:val="24"/>
-          <w:szCs w:val="24"/>
-        </w:rPr>
-        <w:t>de la tabla de la verdad anterior</w:t>
+        <w:t>Diseño circuital de la tabla de la verdad anterior</w:t>
       </w:r>
     </w:p>
     <w:p>
@@ -4709,44 +4892,6 @@
     </w:p>
     <w:p>
       <w:pPr>
-        <w:ind w:firstLine="708"/>
-        <w:jc w:val="center"/>
-        <w:rPr>
-          <w:rFonts w:ascii="Times New Roman" w:hAnsi="Times New Roman" w:cs="Times New Roman"/>
-          <w:b/>
-          <w:sz w:val="28"/>
-          <w:szCs w:val="28"/>
-        </w:rPr>
-      </w:pPr>
-    </w:p>
-    <w:p>
-      <w:pPr>
-        <w:ind w:firstLine="708"/>
-        <w:jc w:val="center"/>
-        <w:rPr>
-          <w:rFonts w:ascii="Times New Roman" w:hAnsi="Times New Roman" w:cs="Times New Roman"/>
-          <w:b/>
-          <w:sz w:val="28"/>
-          <w:szCs w:val="28"/>
-        </w:rPr>
-      </w:pPr>
-    </w:p>
-    <w:p>
-      <w:pPr>
-        <w:ind w:firstLine="708"/>
-        <w:jc w:val="center"/>
-        <w:rPr>
-          <w:rFonts w:ascii="Times New Roman" w:hAnsi="Times New Roman" w:cs="Times New Roman"/>
-          <w:b/>
-          <w:sz w:val="28"/>
-          <w:szCs w:val="28"/>
-        </w:rPr>
-      </w:pPr>
-    </w:p>
-    <w:p>
-      <w:pPr>
-        <w:ind w:firstLine="708"/>
-        <w:jc w:val="center"/>
         <w:rPr>
           <w:rFonts w:ascii="Times New Roman" w:hAnsi="Times New Roman" w:cs="Times New Roman"/>
           <w:b/>
@@ -4757,16 +4902,6 @@
     </w:p>
     <w:p>
       <w:pPr>
-        <w:rPr>
-          <w:rFonts w:ascii="Times New Roman" w:hAnsi="Times New Roman" w:cs="Times New Roman"/>
-          <w:b/>
-          <w:sz w:val="144"/>
-          <w:szCs w:val="144"/>
-        </w:rPr>
-      </w:pPr>
-    </w:p>
-    <w:p>
-      <w:pPr>
         <w:pStyle w:val="Prrafodelista"/>
         <w:tabs>
           <w:tab w:val="left" w:pos="5670"/>
@@ -4786,7 +4921,47 @@
           <w:sz w:val="28"/>
           <w:szCs w:val="24"/>
         </w:rPr>
+        <w:lastRenderedPageBreak/>
         <w:t>Anexo 2</w:t>
+      </w:r>
+    </w:p>
+    <w:p>
+      <w:pPr>
+        <w:pStyle w:val="Prrafodelista"/>
+        <w:tabs>
+          <w:tab w:val="left" w:pos="5670"/>
+        </w:tabs>
+        <w:jc w:val="center"/>
+        <w:rPr>
+          <w:rFonts w:ascii="Times New Roman" w:hAnsi="Times New Roman" w:cs="Times New Roman"/>
+          <w:b/>
+          <w:sz w:val="28"/>
+          <w:szCs w:val="24"/>
+        </w:rPr>
+      </w:pPr>
+    </w:p>
+    <w:p>
+      <w:pPr>
+        <w:pStyle w:val="Prrafodelista"/>
+        <w:tabs>
+          <w:tab w:val="left" w:pos="5670"/>
+        </w:tabs>
+        <w:jc w:val="center"/>
+        <w:rPr>
+          <w:rFonts w:ascii="Times New Roman" w:hAnsi="Times New Roman" w:cs="Times New Roman"/>
+          <w:b/>
+          <w:sz w:val="24"/>
+          <w:szCs w:val="24"/>
+        </w:rPr>
+      </w:pPr>
+      <w:r>
+        <w:rPr>
+          <w:rFonts w:ascii="Times New Roman" w:hAnsi="Times New Roman" w:cs="Times New Roman"/>
+          <w:b/>
+          <w:sz w:val="24"/>
+          <w:szCs w:val="24"/>
+        </w:rPr>
+        <w:t>Anexo 2.1</w:t>
       </w:r>
     </w:p>
     <w:p>
@@ -4986,7 +5161,13 @@
     <w:p/>
     <w:p/>
     <w:p/>
-    <w:p/>
+    <w:p>
+      <w:pPr>
+        <w:tabs>
+          <w:tab w:val="left" w:pos="5370"/>
+        </w:tabs>
+      </w:pPr>
+    </w:p>
     <w:p>
       <w:pPr>
         <w:tabs>
@@ -5079,41 +5260,1110 @@
       <w:pPr>
         <w:rPr>
           <w:rFonts w:ascii="Times New Roman" w:hAnsi="Times New Roman" w:cs="Times New Roman"/>
-          <w:sz w:val="24"/>
-        </w:rPr>
-      </w:pPr>
-    </w:p>
-    <w:p>
-      <w:pPr>
-        <w:rPr>
-          <w:rFonts w:ascii="Times New Roman" w:hAnsi="Times New Roman" w:cs="Times New Roman"/>
-          <w:sz w:val="24"/>
-        </w:rPr>
-      </w:pPr>
-    </w:p>
-    <w:p>
-      <w:pPr>
-        <w:rPr>
-          <w:rFonts w:ascii="Times New Roman" w:hAnsi="Times New Roman" w:cs="Times New Roman"/>
-          <w:sz w:val="24"/>
-        </w:rPr>
-      </w:pPr>
-    </w:p>
-    <w:p>
-      <w:pPr>
-        <w:rPr>
-          <w:rFonts w:ascii="Times New Roman" w:hAnsi="Times New Roman" w:cs="Times New Roman"/>
-          <w:sz w:val="24"/>
-        </w:rPr>
-      </w:pPr>
-    </w:p>
-    <w:p>
-      <w:pPr>
-        <w:rPr>
-          <w:rFonts w:ascii="Times New Roman" w:hAnsi="Times New Roman" w:cs="Times New Roman"/>
-          <w:sz w:val="24"/>
-        </w:rPr>
-      </w:pPr>
+          <w:b/>
+          <w:sz w:val="24"/>
+        </w:rPr>
+      </w:pPr>
+    </w:p>
+    <w:p>
+      <w:pPr>
+        <w:jc w:val="center"/>
+        <w:rPr>
+          <w:rFonts w:ascii="Times New Roman" w:hAnsi="Times New Roman" w:cs="Times New Roman"/>
+          <w:b/>
+          <w:sz w:val="28"/>
+        </w:rPr>
+      </w:pPr>
+    </w:p>
+    <w:p>
+      <w:pPr>
+        <w:jc w:val="center"/>
+        <w:rPr>
+          <w:rFonts w:ascii="Times New Roman" w:hAnsi="Times New Roman" w:cs="Times New Roman"/>
+          <w:b/>
+          <w:sz w:val="28"/>
+        </w:rPr>
+      </w:pPr>
+    </w:p>
+    <w:p>
+      <w:pPr>
+        <w:jc w:val="center"/>
+        <w:rPr>
+          <w:rFonts w:ascii="Times New Roman" w:hAnsi="Times New Roman" w:cs="Times New Roman"/>
+          <w:b/>
+          <w:sz w:val="28"/>
+        </w:rPr>
+      </w:pPr>
+    </w:p>
+    <w:p>
+      <w:pPr>
+        <w:jc w:val="center"/>
+        <w:rPr>
+          <w:rFonts w:ascii="Times New Roman" w:hAnsi="Times New Roman" w:cs="Times New Roman"/>
+          <w:b/>
+          <w:sz w:val="28"/>
+        </w:rPr>
+      </w:pPr>
+    </w:p>
+    <w:p>
+      <w:pPr>
+        <w:jc w:val="center"/>
+        <w:rPr>
+          <w:rFonts w:ascii="Times New Roman" w:hAnsi="Times New Roman" w:cs="Times New Roman"/>
+          <w:b/>
+          <w:sz w:val="28"/>
+        </w:rPr>
+      </w:pPr>
+    </w:p>
+    <w:p>
+      <w:pPr>
+        <w:jc w:val="center"/>
+        <w:rPr>
+          <w:rFonts w:ascii="Times New Roman" w:hAnsi="Times New Roman" w:cs="Times New Roman"/>
+          <w:b/>
+          <w:sz w:val="28"/>
+        </w:rPr>
+      </w:pPr>
+    </w:p>
+    <w:p>
+      <w:pPr>
+        <w:jc w:val="center"/>
+        <w:rPr>
+          <w:rFonts w:ascii="Times New Roman" w:hAnsi="Times New Roman" w:cs="Times New Roman"/>
+          <w:b/>
+          <w:sz w:val="28"/>
+        </w:rPr>
+      </w:pPr>
+    </w:p>
+    <w:p>
+      <w:pPr>
+        <w:jc w:val="center"/>
+        <w:rPr>
+          <w:rFonts w:ascii="Times New Roman" w:hAnsi="Times New Roman" w:cs="Times New Roman"/>
+          <w:b/>
+          <w:sz w:val="28"/>
+        </w:rPr>
+      </w:pPr>
+    </w:p>
+    <w:p>
+      <w:pPr>
+        <w:jc w:val="center"/>
+        <w:rPr>
+          <w:rFonts w:ascii="Times New Roman" w:hAnsi="Times New Roman" w:cs="Times New Roman"/>
+          <w:b/>
+          <w:sz w:val="28"/>
+        </w:rPr>
+      </w:pPr>
+      <w:r>
+        <w:rPr>
+          <w:rFonts w:ascii="Times New Roman" w:hAnsi="Times New Roman" w:cs="Times New Roman"/>
+          <w:b/>
+          <w:sz w:val="28"/>
+        </w:rPr>
+        <w:lastRenderedPageBreak/>
+        <w:t>Anexo 3</w:t>
+      </w:r>
+    </w:p>
+    <w:p>
+      <w:pPr>
+        <w:jc w:val="center"/>
+        <w:rPr>
+          <w:rFonts w:ascii="Times New Roman" w:hAnsi="Times New Roman" w:cs="Times New Roman"/>
+          <w:b/>
+          <w:sz w:val="24"/>
+        </w:rPr>
+      </w:pPr>
+      <w:r>
+        <w:rPr>
+          <w:rFonts w:ascii="Times New Roman" w:hAnsi="Times New Roman" w:cs="Times New Roman"/>
+          <w:b/>
+          <w:sz w:val="24"/>
+        </w:rPr>
+        <w:t>Anexo 3.1</w:t>
+      </w:r>
+    </w:p>
+    <w:p>
+      <w:pPr>
+        <w:jc w:val="center"/>
+        <w:rPr>
+          <w:rFonts w:ascii="Times New Roman" w:hAnsi="Times New Roman" w:cs="Times New Roman"/>
+          <w:b/>
+          <w:sz w:val="24"/>
+        </w:rPr>
+      </w:pPr>
+      <w:r>
+        <w:rPr>
+          <w:rFonts w:ascii="Times New Roman" w:hAnsi="Times New Roman" w:cs="Times New Roman"/>
+          <w:b/>
+          <w:sz w:val="24"/>
+        </w:rPr>
+        <w:t>Diagrama de bloques del circuito Alarma</w:t>
+      </w:r>
+    </w:p>
+    <w:p>
+      <w:pPr>
+        <w:jc w:val="center"/>
+        <w:rPr>
+          <w:rFonts w:ascii="Times New Roman" w:hAnsi="Times New Roman" w:cs="Times New Roman"/>
+          <w:b/>
+          <w:sz w:val="24"/>
+        </w:rPr>
+      </w:pPr>
+      <w:r>
+        <w:rPr>
+          <w:noProof/>
+          <w:lang w:eastAsia="es-VE"/>
+        </w:rPr>
+        <w:drawing>
+          <wp:inline distT="0" distB="0" distL="0" distR="0" wp14:anchorId="2E02B197" wp14:editId="509ECC2B">
+            <wp:extent cx="4229100" cy="1914525"/>
+            <wp:effectExtent l="0" t="0" r="0" b="9525"/>
+            <wp:docPr id="8" name="Imagen 8"/>
+            <wp:cNvGraphicFramePr>
+              <a:graphicFrameLocks xmlns:a="http://schemas.openxmlformats.org/drawingml/2006/main" noChangeAspect="1"/>
+            </wp:cNvGraphicFramePr>
+            <a:graphic xmlns:a="http://schemas.openxmlformats.org/drawingml/2006/main">
+              <a:graphicData uri="http://schemas.openxmlformats.org/drawingml/2006/picture">
+                <pic:pic xmlns:pic="http://schemas.openxmlformats.org/drawingml/2006/picture">
+                  <pic:nvPicPr>
+                    <pic:cNvPr id="1" name=""/>
+                    <pic:cNvPicPr/>
+                  </pic:nvPicPr>
+                  <pic:blipFill>
+                    <a:blip r:embed="rId17"/>
+                    <a:stretch>
+                      <a:fillRect/>
+                    </a:stretch>
+                  </pic:blipFill>
+                  <pic:spPr>
+                    <a:xfrm>
+                      <a:off x="0" y="0"/>
+                      <a:ext cx="4229100" cy="1914525"/>
+                    </a:xfrm>
+                    <a:prstGeom prst="rect">
+                      <a:avLst/>
+                    </a:prstGeom>
+                  </pic:spPr>
+                </pic:pic>
+              </a:graphicData>
+            </a:graphic>
+          </wp:inline>
+        </w:drawing>
+      </w:r>
+    </w:p>
+    <w:p>
+      <w:pPr>
+        <w:jc w:val="center"/>
+        <w:rPr>
+          <w:rFonts w:ascii="Times New Roman" w:hAnsi="Times New Roman" w:cs="Times New Roman"/>
+          <w:b/>
+          <w:sz w:val="24"/>
+        </w:rPr>
+      </w:pPr>
+    </w:p>
+    <w:p>
+      <w:pPr>
+        <w:jc w:val="center"/>
+        <w:rPr>
+          <w:rFonts w:ascii="Times New Roman" w:hAnsi="Times New Roman" w:cs="Times New Roman"/>
+          <w:b/>
+          <w:sz w:val="24"/>
+        </w:rPr>
+      </w:pPr>
+      <w:r>
+        <w:rPr>
+          <w:rFonts w:ascii="Times New Roman" w:hAnsi="Times New Roman" w:cs="Times New Roman"/>
+          <w:b/>
+          <w:sz w:val="24"/>
+        </w:rPr>
+        <w:t>Anexo 3.2</w:t>
+      </w:r>
+    </w:p>
+    <w:p>
+      <w:pPr>
+        <w:jc w:val="center"/>
+        <w:rPr>
+          <w:rFonts w:ascii="Times New Roman" w:hAnsi="Times New Roman" w:cs="Times New Roman"/>
+          <w:b/>
+          <w:sz w:val="24"/>
+        </w:rPr>
+      </w:pPr>
+      <w:r>
+        <w:rPr>
+          <w:rFonts w:ascii="Times New Roman" w:hAnsi="Times New Roman" w:cs="Times New Roman"/>
+          <w:b/>
+          <w:sz w:val="24"/>
+        </w:rPr>
+        <w:t>Código VHDL</w:t>
+      </w:r>
+    </w:p>
+    <w:p>
+      <w:pPr>
+        <w:jc w:val="center"/>
+        <w:rPr>
+          <w:rFonts w:ascii="Times New Roman" w:hAnsi="Times New Roman" w:cs="Times New Roman"/>
+          <w:b/>
+          <w:sz w:val="24"/>
+        </w:rPr>
+      </w:pPr>
+    </w:p>
+    <w:p>
+      <w:pPr>
+        <w:jc w:val="center"/>
+        <w:rPr>
+          <w:rFonts w:ascii="Times New Roman" w:hAnsi="Times New Roman" w:cs="Times New Roman"/>
+          <w:b/>
+          <w:sz w:val="24"/>
+        </w:rPr>
+      </w:pPr>
+      <w:r>
+        <w:rPr>
+          <w:rFonts w:ascii="Times New Roman" w:hAnsi="Times New Roman" w:cs="Times New Roman"/>
+          <w:b/>
+          <w:sz w:val="24"/>
+        </w:rPr>
+        <w:t>Anexo 3.2.1</w:t>
+      </w:r>
+    </w:p>
+    <w:p>
+      <w:pPr>
+        <w:jc w:val="center"/>
+        <w:rPr>
+          <w:rFonts w:ascii="Times New Roman" w:hAnsi="Times New Roman" w:cs="Times New Roman"/>
+          <w:b/>
+          <w:sz w:val="24"/>
+        </w:rPr>
+      </w:pPr>
+      <w:r>
+        <w:rPr>
+          <w:rFonts w:ascii="Times New Roman" w:hAnsi="Times New Roman" w:cs="Times New Roman"/>
+          <w:b/>
+          <w:sz w:val="24"/>
+        </w:rPr>
+        <w:t>Puertos de entrada y salida</w:t>
+      </w:r>
+    </w:p>
+    <w:p>
+      <w:pPr>
+        <w:jc w:val="center"/>
+        <w:rPr>
+          <w:rFonts w:ascii="Times New Roman" w:hAnsi="Times New Roman" w:cs="Times New Roman"/>
+          <w:b/>
+          <w:sz w:val="24"/>
+        </w:rPr>
+      </w:pPr>
+      <w:r>
+        <w:rPr>
+          <w:noProof/>
+          <w:lang w:eastAsia="es-VE"/>
+        </w:rPr>
+        <w:drawing>
+          <wp:inline distT="0" distB="0" distL="0" distR="0" wp14:anchorId="4013A249" wp14:editId="4914A119">
+            <wp:extent cx="2752725" cy="2638425"/>
+            <wp:effectExtent l="0" t="0" r="9525" b="9525"/>
+            <wp:docPr id="9" name="Imagen 9"/>
+            <wp:cNvGraphicFramePr>
+              <a:graphicFrameLocks xmlns:a="http://schemas.openxmlformats.org/drawingml/2006/main" noChangeAspect="1"/>
+            </wp:cNvGraphicFramePr>
+            <a:graphic xmlns:a="http://schemas.openxmlformats.org/drawingml/2006/main">
+              <a:graphicData uri="http://schemas.openxmlformats.org/drawingml/2006/picture">
+                <pic:pic xmlns:pic="http://schemas.openxmlformats.org/drawingml/2006/picture">
+                  <pic:nvPicPr>
+                    <pic:cNvPr id="1" name=""/>
+                    <pic:cNvPicPr/>
+                  </pic:nvPicPr>
+                  <pic:blipFill>
+                    <a:blip r:embed="rId18"/>
+                    <a:stretch>
+                      <a:fillRect/>
+                    </a:stretch>
+                  </pic:blipFill>
+                  <pic:spPr>
+                    <a:xfrm>
+                      <a:off x="0" y="0"/>
+                      <a:ext cx="2752725" cy="2638425"/>
+                    </a:xfrm>
+                    <a:prstGeom prst="rect">
+                      <a:avLst/>
+                    </a:prstGeom>
+                  </pic:spPr>
+                </pic:pic>
+              </a:graphicData>
+            </a:graphic>
+          </wp:inline>
+        </w:drawing>
+      </w:r>
+    </w:p>
+    <w:p>
+      <w:pPr>
+        <w:jc w:val="center"/>
+        <w:rPr>
+          <w:rFonts w:ascii="Times New Roman" w:hAnsi="Times New Roman" w:cs="Times New Roman"/>
+          <w:b/>
+          <w:sz w:val="24"/>
+        </w:rPr>
+      </w:pPr>
+    </w:p>
+    <w:p>
+      <w:pPr>
+        <w:jc w:val="center"/>
+        <w:rPr>
+          <w:rFonts w:ascii="Times New Roman" w:hAnsi="Times New Roman" w:cs="Times New Roman"/>
+          <w:b/>
+          <w:sz w:val="24"/>
+        </w:rPr>
+      </w:pPr>
+    </w:p>
+    <w:p>
+      <w:pPr>
+        <w:jc w:val="center"/>
+        <w:rPr>
+          <w:rFonts w:ascii="Times New Roman" w:hAnsi="Times New Roman" w:cs="Times New Roman"/>
+          <w:b/>
+          <w:sz w:val="24"/>
+        </w:rPr>
+      </w:pPr>
+    </w:p>
+    <w:p>
+      <w:pPr>
+        <w:jc w:val="center"/>
+        <w:rPr>
+          <w:rFonts w:ascii="Times New Roman" w:hAnsi="Times New Roman" w:cs="Times New Roman"/>
+          <w:b/>
+          <w:sz w:val="24"/>
+        </w:rPr>
+      </w:pPr>
+      <w:r>
+        <w:rPr>
+          <w:rFonts w:ascii="Times New Roman" w:hAnsi="Times New Roman" w:cs="Times New Roman"/>
+          <w:b/>
+          <w:sz w:val="24"/>
+        </w:rPr>
+        <w:lastRenderedPageBreak/>
+        <w:t>Anexo 3.2.2</w:t>
+      </w:r>
+    </w:p>
+    <w:p>
+      <w:pPr>
+        <w:jc w:val="center"/>
+        <w:rPr>
+          <w:rFonts w:ascii="Times New Roman" w:hAnsi="Times New Roman" w:cs="Times New Roman"/>
+          <w:b/>
+          <w:sz w:val="24"/>
+        </w:rPr>
+      </w:pPr>
+      <w:r>
+        <w:rPr>
+          <w:rFonts w:ascii="Times New Roman" w:hAnsi="Times New Roman" w:cs="Times New Roman"/>
+          <w:b/>
+          <w:sz w:val="24"/>
+        </w:rPr>
+        <w:t>Arquitectura y operadores lógicos</w:t>
+      </w:r>
+    </w:p>
+    <w:p>
+      <w:pPr>
+        <w:jc w:val="center"/>
+        <w:rPr>
+          <w:rFonts w:ascii="Times New Roman" w:hAnsi="Times New Roman" w:cs="Times New Roman"/>
+          <w:b/>
+          <w:sz w:val="24"/>
+        </w:rPr>
+      </w:pPr>
+      <w:r>
+        <w:rPr>
+          <w:noProof/>
+          <w:lang w:eastAsia="es-VE"/>
+        </w:rPr>
+        <w:drawing>
+          <wp:inline distT="0" distB="0" distL="0" distR="0" wp14:anchorId="5725C151" wp14:editId="757B419F">
+            <wp:extent cx="3886200" cy="4552950"/>
+            <wp:effectExtent l="0" t="0" r="0" b="0"/>
+            <wp:docPr id="11" name="Imagen 11"/>
+            <wp:cNvGraphicFramePr>
+              <a:graphicFrameLocks xmlns:a="http://schemas.openxmlformats.org/drawingml/2006/main" noChangeAspect="1"/>
+            </wp:cNvGraphicFramePr>
+            <a:graphic xmlns:a="http://schemas.openxmlformats.org/drawingml/2006/main">
+              <a:graphicData uri="http://schemas.openxmlformats.org/drawingml/2006/picture">
+                <pic:pic xmlns:pic="http://schemas.openxmlformats.org/drawingml/2006/picture">
+                  <pic:nvPicPr>
+                    <pic:cNvPr id="1" name=""/>
+                    <pic:cNvPicPr/>
+                  </pic:nvPicPr>
+                  <pic:blipFill>
+                    <a:blip r:embed="rId19"/>
+                    <a:stretch>
+                      <a:fillRect/>
+                    </a:stretch>
+                  </pic:blipFill>
+                  <pic:spPr>
+                    <a:xfrm>
+                      <a:off x="0" y="0"/>
+                      <a:ext cx="3886200" cy="4552950"/>
+                    </a:xfrm>
+                    <a:prstGeom prst="rect">
+                      <a:avLst/>
+                    </a:prstGeom>
+                  </pic:spPr>
+                </pic:pic>
+              </a:graphicData>
+            </a:graphic>
+          </wp:inline>
+        </w:drawing>
+      </w:r>
+    </w:p>
+    <w:p>
+      <w:pPr>
+        <w:jc w:val="center"/>
+        <w:rPr>
+          <w:rFonts w:ascii="Times New Roman" w:hAnsi="Times New Roman" w:cs="Times New Roman"/>
+          <w:b/>
+          <w:sz w:val="24"/>
+        </w:rPr>
+      </w:pPr>
+    </w:p>
+    <w:p>
+      <w:pPr>
+        <w:jc w:val="center"/>
+        <w:rPr>
+          <w:rFonts w:ascii="Times New Roman" w:hAnsi="Times New Roman" w:cs="Times New Roman"/>
+          <w:b/>
+          <w:sz w:val="24"/>
+        </w:rPr>
+      </w:pPr>
+      <w:r>
+        <w:rPr>
+          <w:rFonts w:ascii="Times New Roman" w:hAnsi="Times New Roman" w:cs="Times New Roman"/>
+          <w:b/>
+          <w:sz w:val="24"/>
+        </w:rPr>
+        <w:t>Anexo 3.3</w:t>
+      </w:r>
+    </w:p>
+    <w:p>
+      <w:pPr>
+        <w:jc w:val="center"/>
+        <w:rPr>
+          <w:rFonts w:ascii="Times New Roman" w:hAnsi="Times New Roman" w:cs="Times New Roman"/>
+          <w:b/>
+          <w:sz w:val="24"/>
+        </w:rPr>
+      </w:pPr>
+      <w:r>
+        <w:rPr>
+          <w:rFonts w:ascii="Times New Roman" w:hAnsi="Times New Roman" w:cs="Times New Roman"/>
+          <w:b/>
+          <w:sz w:val="24"/>
+        </w:rPr>
+        <w:t>Simulación</w:t>
+      </w:r>
+    </w:p>
+    <w:p>
+      <w:pPr>
+        <w:jc w:val="center"/>
+        <w:rPr>
+          <w:rFonts w:ascii="Times New Roman" w:hAnsi="Times New Roman" w:cs="Times New Roman"/>
+          <w:b/>
+          <w:sz w:val="24"/>
+        </w:rPr>
+      </w:pPr>
+      <w:r>
+        <w:rPr>
+          <w:noProof/>
+          <w:lang w:eastAsia="es-VE"/>
+        </w:rPr>
+        <w:drawing>
+          <wp:inline distT="0" distB="0" distL="0" distR="0" wp14:anchorId="6F3052B3" wp14:editId="3288CC98">
+            <wp:extent cx="5953125" cy="1590675"/>
+            <wp:effectExtent l="0" t="0" r="9525" b="9525"/>
+            <wp:docPr id="26" name="Imagen 26"/>
+            <wp:cNvGraphicFramePr>
+              <a:graphicFrameLocks xmlns:a="http://schemas.openxmlformats.org/drawingml/2006/main" noChangeAspect="1"/>
+            </wp:cNvGraphicFramePr>
+            <a:graphic xmlns:a="http://schemas.openxmlformats.org/drawingml/2006/main">
+              <a:graphicData uri="http://schemas.openxmlformats.org/drawingml/2006/picture">
+                <pic:pic xmlns:pic="http://schemas.openxmlformats.org/drawingml/2006/picture">
+                  <pic:nvPicPr>
+                    <pic:cNvPr id="1" name=""/>
+                    <pic:cNvPicPr/>
+                  </pic:nvPicPr>
+                  <pic:blipFill>
+                    <a:blip r:embed="rId20"/>
+                    <a:stretch>
+                      <a:fillRect/>
+                    </a:stretch>
+                  </pic:blipFill>
+                  <pic:spPr>
+                    <a:xfrm>
+                      <a:off x="0" y="0"/>
+                      <a:ext cx="5953125" cy="1590675"/>
+                    </a:xfrm>
+                    <a:prstGeom prst="rect">
+                      <a:avLst/>
+                    </a:prstGeom>
+                  </pic:spPr>
+                </pic:pic>
+              </a:graphicData>
+            </a:graphic>
+          </wp:inline>
+        </w:drawing>
+      </w:r>
+    </w:p>
+    <w:p>
+      <w:pPr>
+        <w:jc w:val="center"/>
+        <w:rPr>
+          <w:rFonts w:ascii="Times New Roman" w:hAnsi="Times New Roman" w:cs="Times New Roman"/>
+          <w:b/>
+          <w:sz w:val="24"/>
+        </w:rPr>
+      </w:pPr>
+    </w:p>
+    <w:p>
+      <w:pPr>
+        <w:jc w:val="center"/>
+        <w:rPr>
+          <w:rFonts w:ascii="Times New Roman" w:hAnsi="Times New Roman" w:cs="Times New Roman"/>
+          <w:b/>
+          <w:sz w:val="28"/>
+        </w:rPr>
+      </w:pPr>
+      <w:r>
+        <w:rPr>
+          <w:rFonts w:ascii="Times New Roman" w:hAnsi="Times New Roman" w:cs="Times New Roman"/>
+          <w:b/>
+          <w:sz w:val="28"/>
+        </w:rPr>
+        <w:lastRenderedPageBreak/>
+        <w:t>Anexo 4</w:t>
+      </w:r>
+    </w:p>
+    <w:p>
+      <w:pPr>
+        <w:jc w:val="center"/>
+        <w:rPr>
+          <w:rFonts w:ascii="Times New Roman" w:hAnsi="Times New Roman" w:cs="Times New Roman"/>
+          <w:b/>
+          <w:sz w:val="24"/>
+        </w:rPr>
+      </w:pPr>
+      <w:r>
+        <w:rPr>
+          <w:rFonts w:ascii="Times New Roman" w:hAnsi="Times New Roman" w:cs="Times New Roman"/>
+          <w:b/>
+          <w:sz w:val="24"/>
+        </w:rPr>
+        <w:t>Anexo 4</w:t>
+      </w:r>
+      <w:r>
+        <w:rPr>
+          <w:rFonts w:ascii="Times New Roman" w:hAnsi="Times New Roman" w:cs="Times New Roman"/>
+          <w:b/>
+          <w:sz w:val="24"/>
+        </w:rPr>
+        <w:t>.1</w:t>
+      </w:r>
+    </w:p>
+    <w:p>
+      <w:pPr>
+        <w:jc w:val="center"/>
+        <w:rPr>
+          <w:rFonts w:ascii="Times New Roman" w:hAnsi="Times New Roman" w:cs="Times New Roman"/>
+          <w:b/>
+          <w:sz w:val="24"/>
+        </w:rPr>
+      </w:pPr>
+      <w:r>
+        <w:rPr>
+          <w:rFonts w:ascii="Times New Roman" w:hAnsi="Times New Roman" w:cs="Times New Roman"/>
+          <w:b/>
+          <w:sz w:val="24"/>
+        </w:rPr>
+        <w:t>Diagrama de bloques del circuito Alarma</w:t>
+      </w:r>
+      <w:r>
+        <w:rPr>
+          <w:rFonts w:ascii="Times New Roman" w:hAnsi="Times New Roman" w:cs="Times New Roman"/>
+          <w:b/>
+          <w:sz w:val="24"/>
+        </w:rPr>
+        <w:t>_Top</w:t>
+      </w:r>
+    </w:p>
+    <w:p>
+      <w:pPr>
+        <w:jc w:val="center"/>
+        <w:rPr>
+          <w:rFonts w:ascii="Times New Roman" w:hAnsi="Times New Roman" w:cs="Times New Roman"/>
+          <w:b/>
+          <w:sz w:val="24"/>
+        </w:rPr>
+      </w:pPr>
+      <w:r>
+        <w:rPr>
+          <w:noProof/>
+          <w:lang w:eastAsia="es-VE"/>
+        </w:rPr>
+        <w:drawing>
+          <wp:inline distT="0" distB="0" distL="0" distR="0" wp14:anchorId="7F9A81CC" wp14:editId="44A9A15F">
+            <wp:extent cx="4438650" cy="1697131"/>
+            <wp:effectExtent l="0" t="0" r="0" b="0"/>
+            <wp:docPr id="18" name="Imagen 18"/>
+            <wp:cNvGraphicFramePr>
+              <a:graphicFrameLocks xmlns:a="http://schemas.openxmlformats.org/drawingml/2006/main" noChangeAspect="1"/>
+            </wp:cNvGraphicFramePr>
+            <a:graphic xmlns:a="http://schemas.openxmlformats.org/drawingml/2006/main">
+              <a:graphicData uri="http://schemas.openxmlformats.org/drawingml/2006/picture">
+                <pic:pic xmlns:pic="http://schemas.openxmlformats.org/drawingml/2006/picture">
+                  <pic:nvPicPr>
+                    <pic:cNvPr id="1" name=""/>
+                    <pic:cNvPicPr/>
+                  </pic:nvPicPr>
+                  <pic:blipFill>
+                    <a:blip r:embed="rId21"/>
+                    <a:stretch>
+                      <a:fillRect/>
+                    </a:stretch>
+                  </pic:blipFill>
+                  <pic:spPr>
+                    <a:xfrm>
+                      <a:off x="0" y="0"/>
+                      <a:ext cx="4445946" cy="1699921"/>
+                    </a:xfrm>
+                    <a:prstGeom prst="rect">
+                      <a:avLst/>
+                    </a:prstGeom>
+                  </pic:spPr>
+                </pic:pic>
+              </a:graphicData>
+            </a:graphic>
+          </wp:inline>
+        </w:drawing>
+      </w:r>
+    </w:p>
+    <w:p>
+      <w:pPr>
+        <w:jc w:val="center"/>
+        <w:rPr>
+          <w:rFonts w:ascii="Times New Roman" w:hAnsi="Times New Roman" w:cs="Times New Roman"/>
+          <w:b/>
+          <w:sz w:val="24"/>
+        </w:rPr>
+      </w:pPr>
+    </w:p>
+    <w:p>
+      <w:pPr>
+        <w:jc w:val="center"/>
+        <w:rPr>
+          <w:rFonts w:ascii="Times New Roman" w:hAnsi="Times New Roman" w:cs="Times New Roman"/>
+          <w:b/>
+          <w:sz w:val="24"/>
+        </w:rPr>
+      </w:pPr>
+      <w:r>
+        <w:rPr>
+          <w:rFonts w:ascii="Times New Roman" w:hAnsi="Times New Roman" w:cs="Times New Roman"/>
+          <w:b/>
+          <w:sz w:val="24"/>
+        </w:rPr>
+        <w:t>Anexo 4</w:t>
+      </w:r>
+      <w:r>
+        <w:rPr>
+          <w:rFonts w:ascii="Times New Roman" w:hAnsi="Times New Roman" w:cs="Times New Roman"/>
+          <w:b/>
+          <w:sz w:val="24"/>
+        </w:rPr>
+        <w:t>.2</w:t>
+      </w:r>
+    </w:p>
+    <w:p>
+      <w:pPr>
+        <w:jc w:val="center"/>
+        <w:rPr>
+          <w:rFonts w:ascii="Times New Roman" w:hAnsi="Times New Roman" w:cs="Times New Roman"/>
+          <w:b/>
+          <w:sz w:val="24"/>
+        </w:rPr>
+      </w:pPr>
+      <w:r>
+        <w:rPr>
+          <w:rFonts w:ascii="Times New Roman" w:hAnsi="Times New Roman" w:cs="Times New Roman"/>
+          <w:b/>
+          <w:sz w:val="24"/>
+        </w:rPr>
+        <w:t>Código VHDL</w:t>
+      </w:r>
+    </w:p>
+    <w:p>
+      <w:pPr>
+        <w:jc w:val="center"/>
+        <w:rPr>
+          <w:rFonts w:ascii="Times New Roman" w:hAnsi="Times New Roman" w:cs="Times New Roman"/>
+          <w:b/>
+          <w:sz w:val="24"/>
+        </w:rPr>
+      </w:pPr>
+    </w:p>
+    <w:p>
+      <w:pPr>
+        <w:jc w:val="center"/>
+        <w:rPr>
+          <w:rFonts w:ascii="Times New Roman" w:hAnsi="Times New Roman" w:cs="Times New Roman"/>
+          <w:b/>
+          <w:sz w:val="24"/>
+        </w:rPr>
+      </w:pPr>
+      <w:r>
+        <w:rPr>
+          <w:rFonts w:ascii="Times New Roman" w:hAnsi="Times New Roman" w:cs="Times New Roman"/>
+          <w:b/>
+          <w:sz w:val="24"/>
+        </w:rPr>
+        <w:t>Anexo 4</w:t>
+      </w:r>
+      <w:r>
+        <w:rPr>
+          <w:rFonts w:ascii="Times New Roman" w:hAnsi="Times New Roman" w:cs="Times New Roman"/>
+          <w:b/>
+          <w:sz w:val="24"/>
+        </w:rPr>
+        <w:t>.2.1</w:t>
+      </w:r>
+    </w:p>
+    <w:p>
+      <w:pPr>
+        <w:jc w:val="center"/>
+        <w:rPr>
+          <w:rFonts w:ascii="Times New Roman" w:hAnsi="Times New Roman" w:cs="Times New Roman"/>
+          <w:b/>
+          <w:sz w:val="24"/>
+        </w:rPr>
+      </w:pPr>
+      <w:r>
+        <w:rPr>
+          <w:rFonts w:ascii="Times New Roman" w:hAnsi="Times New Roman" w:cs="Times New Roman"/>
+          <w:b/>
+          <w:sz w:val="24"/>
+        </w:rPr>
+        <w:t>Puertos de entrada y salida</w:t>
+      </w:r>
+    </w:p>
+    <w:p>
+      <w:pPr>
+        <w:jc w:val="center"/>
+        <w:rPr>
+          <w:rFonts w:ascii="Times New Roman" w:hAnsi="Times New Roman" w:cs="Times New Roman"/>
+          <w:b/>
+          <w:sz w:val="24"/>
+        </w:rPr>
+      </w:pPr>
+      <w:r>
+        <w:rPr>
+          <w:noProof/>
+          <w:lang w:eastAsia="es-VE"/>
+        </w:rPr>
+        <w:drawing>
+          <wp:inline distT="0" distB="0" distL="0" distR="0" wp14:anchorId="0615DF7F" wp14:editId="1693AD2B">
+            <wp:extent cx="3552825" cy="2152650"/>
+            <wp:effectExtent l="0" t="0" r="9525" b="0"/>
+            <wp:docPr id="19" name="Imagen 19"/>
+            <wp:cNvGraphicFramePr>
+              <a:graphicFrameLocks xmlns:a="http://schemas.openxmlformats.org/drawingml/2006/main" noChangeAspect="1"/>
+            </wp:cNvGraphicFramePr>
+            <a:graphic xmlns:a="http://schemas.openxmlformats.org/drawingml/2006/main">
+              <a:graphicData uri="http://schemas.openxmlformats.org/drawingml/2006/picture">
+                <pic:pic xmlns:pic="http://schemas.openxmlformats.org/drawingml/2006/picture">
+                  <pic:nvPicPr>
+                    <pic:cNvPr id="1" name=""/>
+                    <pic:cNvPicPr/>
+                  </pic:nvPicPr>
+                  <pic:blipFill>
+                    <a:blip r:embed="rId22"/>
+                    <a:stretch>
+                      <a:fillRect/>
+                    </a:stretch>
+                  </pic:blipFill>
+                  <pic:spPr>
+                    <a:xfrm>
+                      <a:off x="0" y="0"/>
+                      <a:ext cx="3552825" cy="2152650"/>
+                    </a:xfrm>
+                    <a:prstGeom prst="rect">
+                      <a:avLst/>
+                    </a:prstGeom>
+                  </pic:spPr>
+                </pic:pic>
+              </a:graphicData>
+            </a:graphic>
+          </wp:inline>
+        </w:drawing>
+      </w:r>
+    </w:p>
+    <w:p>
+      <w:pPr>
+        <w:jc w:val="center"/>
+        <w:rPr>
+          <w:rFonts w:ascii="Times New Roman" w:hAnsi="Times New Roman" w:cs="Times New Roman"/>
+          <w:b/>
+          <w:sz w:val="24"/>
+        </w:rPr>
+      </w:pPr>
+    </w:p>
+    <w:p>
+      <w:pPr>
+        <w:jc w:val="center"/>
+        <w:rPr>
+          <w:rFonts w:ascii="Times New Roman" w:hAnsi="Times New Roman" w:cs="Times New Roman"/>
+          <w:b/>
+          <w:sz w:val="24"/>
+        </w:rPr>
+      </w:pPr>
+    </w:p>
+    <w:p>
+      <w:pPr>
+        <w:jc w:val="center"/>
+        <w:rPr>
+          <w:rFonts w:ascii="Times New Roman" w:hAnsi="Times New Roman" w:cs="Times New Roman"/>
+          <w:b/>
+          <w:sz w:val="24"/>
+        </w:rPr>
+      </w:pPr>
+    </w:p>
+    <w:p>
+      <w:pPr>
+        <w:jc w:val="center"/>
+        <w:rPr>
+          <w:rFonts w:ascii="Times New Roman" w:hAnsi="Times New Roman" w:cs="Times New Roman"/>
+          <w:b/>
+          <w:sz w:val="24"/>
+        </w:rPr>
+      </w:pPr>
+    </w:p>
+    <w:p>
+      <w:pPr>
+        <w:jc w:val="center"/>
+        <w:rPr>
+          <w:rFonts w:ascii="Times New Roman" w:hAnsi="Times New Roman" w:cs="Times New Roman"/>
+          <w:b/>
+          <w:sz w:val="24"/>
+        </w:rPr>
+      </w:pPr>
+    </w:p>
+    <w:p>
+      <w:pPr>
+        <w:jc w:val="center"/>
+        <w:rPr>
+          <w:rFonts w:ascii="Times New Roman" w:hAnsi="Times New Roman" w:cs="Times New Roman"/>
+          <w:b/>
+          <w:sz w:val="24"/>
+        </w:rPr>
+      </w:pPr>
+      <w:r>
+        <w:rPr>
+          <w:rFonts w:ascii="Times New Roman" w:hAnsi="Times New Roman" w:cs="Times New Roman"/>
+          <w:b/>
+          <w:sz w:val="24"/>
+        </w:rPr>
+        <w:lastRenderedPageBreak/>
+        <w:t>Anexo 4</w:t>
+      </w:r>
+      <w:r>
+        <w:rPr>
+          <w:rFonts w:ascii="Times New Roman" w:hAnsi="Times New Roman" w:cs="Times New Roman"/>
+          <w:b/>
+          <w:sz w:val="24"/>
+        </w:rPr>
+        <w:t>.2.2</w:t>
+      </w:r>
+    </w:p>
+    <w:p>
+      <w:pPr>
+        <w:jc w:val="center"/>
+        <w:rPr>
+          <w:rFonts w:ascii="Times New Roman" w:hAnsi="Times New Roman" w:cs="Times New Roman"/>
+          <w:b/>
+          <w:sz w:val="24"/>
+        </w:rPr>
+      </w:pPr>
+      <w:r>
+        <w:rPr>
+          <w:rFonts w:ascii="Times New Roman" w:hAnsi="Times New Roman" w:cs="Times New Roman"/>
+          <w:b/>
+          <w:sz w:val="24"/>
+        </w:rPr>
+        <w:t>Arquitectura y operadores lógicos</w:t>
+      </w:r>
+    </w:p>
+    <w:p>
+      <w:pPr>
+        <w:jc w:val="center"/>
+        <w:rPr>
+          <w:rFonts w:ascii="Times New Roman" w:hAnsi="Times New Roman" w:cs="Times New Roman"/>
+          <w:b/>
+          <w:sz w:val="24"/>
+        </w:rPr>
+      </w:pPr>
+      <w:r>
+        <w:rPr>
+          <w:noProof/>
+          <w:lang w:eastAsia="es-VE"/>
+        </w:rPr>
+        <w:drawing>
+          <wp:inline distT="0" distB="0" distL="0" distR="0" wp14:anchorId="048AE106" wp14:editId="4E9C5486">
+            <wp:extent cx="4152900" cy="4864568"/>
+            <wp:effectExtent l="0" t="0" r="0" b="0"/>
+            <wp:docPr id="20" name="Imagen 20"/>
+            <wp:cNvGraphicFramePr>
+              <a:graphicFrameLocks xmlns:a="http://schemas.openxmlformats.org/drawingml/2006/main" noChangeAspect="1"/>
+            </wp:cNvGraphicFramePr>
+            <a:graphic xmlns:a="http://schemas.openxmlformats.org/drawingml/2006/main">
+              <a:graphicData uri="http://schemas.openxmlformats.org/drawingml/2006/picture">
+                <pic:pic xmlns:pic="http://schemas.openxmlformats.org/drawingml/2006/picture">
+                  <pic:nvPicPr>
+                    <pic:cNvPr id="1" name=""/>
+                    <pic:cNvPicPr/>
+                  </pic:nvPicPr>
+                  <pic:blipFill>
+                    <a:blip r:embed="rId23"/>
+                    <a:stretch>
+                      <a:fillRect/>
+                    </a:stretch>
+                  </pic:blipFill>
+                  <pic:spPr>
+                    <a:xfrm>
+                      <a:off x="0" y="0"/>
+                      <a:ext cx="4153780" cy="4865599"/>
+                    </a:xfrm>
+                    <a:prstGeom prst="rect">
+                      <a:avLst/>
+                    </a:prstGeom>
+                  </pic:spPr>
+                </pic:pic>
+              </a:graphicData>
+            </a:graphic>
+          </wp:inline>
+        </w:drawing>
+      </w:r>
+    </w:p>
+    <w:p>
+      <w:pPr>
+        <w:jc w:val="center"/>
+        <w:rPr>
+          <w:rFonts w:ascii="Times New Roman" w:hAnsi="Times New Roman" w:cs="Times New Roman"/>
+          <w:b/>
+          <w:sz w:val="24"/>
+        </w:rPr>
+      </w:pPr>
+      <w:r>
+        <w:rPr>
+          <w:rFonts w:ascii="Times New Roman" w:hAnsi="Times New Roman" w:cs="Times New Roman"/>
+          <w:b/>
+          <w:sz w:val="24"/>
+        </w:rPr>
+        <w:t>Anexo 4.3</w:t>
+      </w:r>
+    </w:p>
+    <w:p>
+      <w:pPr>
+        <w:jc w:val="center"/>
+        <w:rPr>
+          <w:rFonts w:ascii="Times New Roman" w:hAnsi="Times New Roman" w:cs="Times New Roman"/>
+          <w:b/>
+          <w:sz w:val="24"/>
+        </w:rPr>
+      </w:pPr>
+      <w:r>
+        <w:rPr>
+          <w:rFonts w:ascii="Times New Roman" w:hAnsi="Times New Roman" w:cs="Times New Roman"/>
+          <w:b/>
+          <w:sz w:val="24"/>
+        </w:rPr>
+        <w:t>Simulación</w:t>
+      </w:r>
+    </w:p>
+    <w:p>
+      <w:pPr>
+        <w:jc w:val="center"/>
+        <w:rPr>
+          <w:rFonts w:ascii="Times New Roman" w:hAnsi="Times New Roman" w:cs="Times New Roman"/>
+          <w:b/>
+          <w:sz w:val="24"/>
+        </w:rPr>
+      </w:pPr>
+      <w:r>
+        <w:rPr>
+          <w:noProof/>
+          <w:lang w:eastAsia="es-VE"/>
+        </w:rPr>
+        <w:drawing>
+          <wp:anchor distT="0" distB="0" distL="114300" distR="114300" simplePos="0" relativeHeight="251681792" behindDoc="0" locked="0" layoutInCell="1" allowOverlap="1">
+            <wp:simplePos x="0" y="0"/>
+            <wp:positionH relativeFrom="margin">
+              <wp:align>center</wp:align>
+            </wp:positionH>
+            <wp:positionV relativeFrom="paragraph">
+              <wp:posOffset>203835</wp:posOffset>
+            </wp:positionV>
+            <wp:extent cx="6229350" cy="1847850"/>
+            <wp:effectExtent l="0" t="0" r="0" b="0"/>
+            <wp:wrapSquare wrapText="bothSides"/>
+            <wp:docPr id="22" name="Imagen 22"/>
+            <wp:cNvGraphicFramePr>
+              <a:graphicFrameLocks xmlns:a="http://schemas.openxmlformats.org/drawingml/2006/main" noChangeAspect="1"/>
+            </wp:cNvGraphicFramePr>
+            <a:graphic xmlns:a="http://schemas.openxmlformats.org/drawingml/2006/main">
+              <a:graphicData uri="http://schemas.openxmlformats.org/drawingml/2006/picture">
+                <pic:pic xmlns:pic="http://schemas.openxmlformats.org/drawingml/2006/picture">
+                  <pic:nvPicPr>
+                    <pic:cNvPr id="1" name=""/>
+                    <pic:cNvPicPr/>
+                  </pic:nvPicPr>
+                  <pic:blipFill>
+                    <a:blip r:embed="rId24">
+                      <a:extLst>
+                        <a:ext uri="{28A0092B-C50C-407E-A947-70E740481C1C}">
+                          <a14:useLocalDpi xmlns:a14="http://schemas.microsoft.com/office/drawing/2010/main" val="0"/>
+                        </a:ext>
+                      </a:extLst>
+                    </a:blip>
+                    <a:stretch>
+                      <a:fillRect/>
+                    </a:stretch>
+                  </pic:blipFill>
+                  <pic:spPr>
+                    <a:xfrm>
+                      <a:off x="0" y="0"/>
+                      <a:ext cx="6229350" cy="1847850"/>
+                    </a:xfrm>
+                    <a:prstGeom prst="rect">
+                      <a:avLst/>
+                    </a:prstGeom>
+                  </pic:spPr>
+                </pic:pic>
+              </a:graphicData>
+            </a:graphic>
+            <wp14:sizeRelH relativeFrom="margin">
+              <wp14:pctWidth>0</wp14:pctWidth>
+            </wp14:sizeRelH>
+            <wp14:sizeRelV relativeFrom="margin">
+              <wp14:pctHeight>0</wp14:pctHeight>
+            </wp14:sizeRelV>
+          </wp:anchor>
+        </w:drawing>
+      </w:r>
+    </w:p>
+    <w:p>
+      <w:pPr>
+        <w:jc w:val="center"/>
+        <w:rPr>
+          <w:rFonts w:ascii="Times New Roman" w:hAnsi="Times New Roman" w:cs="Times New Roman"/>
+          <w:b/>
+          <w:sz w:val="24"/>
+        </w:rPr>
+      </w:pPr>
+      <w:bookmarkStart w:id="2" w:name="_GoBack"/>
+      <w:bookmarkEnd w:id="2"/>
     </w:p>
     <w:p>
       <w:pPr>
@@ -5664,7 +6914,7 @@
   <w:abstractNum w:abstractNumId="4" w15:restartNumberingAfterBreak="0">
     <w:nsid w:val="7CB87BED"/>
     <w:multiLevelType w:val="hybridMultilevel"/>
-    <w:tmpl w:val="E40C4280"/>
+    <w:tmpl w:val="B0DEC8BE"/>
     <w:lvl w:ilvl="0" w:tplc="200A0001">
       <w:start w:val="1"/>
       <w:numFmt w:val="bullet"/>
@@ -5677,7 +6927,7 @@
         <w:rFonts w:ascii="Symbol" w:hAnsi="Symbol" w:hint="default"/>
       </w:rPr>
     </w:lvl>
-    <w:lvl w:ilvl="1" w:tplc="200A0003" w:tentative="1">
+    <w:lvl w:ilvl="1" w:tplc="200A0003">
       <w:start w:val="1"/>
       <w:numFmt w:val="bullet"/>
       <w:lvlText w:val="o"/>
@@ -5689,7 +6939,7 @@
         <w:rFonts w:ascii="Courier New" w:hAnsi="Courier New" w:cs="Courier New" w:hint="default"/>
       </w:rPr>
     </w:lvl>
-    <w:lvl w:ilvl="2" w:tplc="200A0005" w:tentative="1">
+    <w:lvl w:ilvl="2" w:tplc="200A0005">
       <w:start w:val="1"/>
       <w:numFmt w:val="bullet"/>
       <w:lvlText w:val=""/>

</xml_diff>

<commit_message>
Lista parte 3 del Post de P1S2
</commit_message>
<xml_diff>
--- a/Práctica #01/Sesión 2/P1S2_05_01.docx
+++ b/Práctica #01/Sesión 2/P1S2_05_01.docx
@@ -538,7 +538,7 @@
           <w:noProof/>
           <w:sz w:val="24"/>
           <w:szCs w:val="28"/>
-          <w:lang w:eastAsia="es-VE"/>
+          <w:lang w:val="es-ES" w:eastAsia="es-ES"/>
         </w:rPr>
         <w:drawing>
           <wp:anchor distT="0" distB="0" distL="114300" distR="114300" simplePos="0" relativeHeight="251658240" behindDoc="0" locked="0" layoutInCell="1" allowOverlap="1">
@@ -618,7 +618,7 @@
           <w:noProof/>
           <w:sz w:val="24"/>
           <w:szCs w:val="28"/>
-          <w:lang w:eastAsia="es-VE"/>
+          <w:lang w:val="es-ES" w:eastAsia="es-ES"/>
         </w:rPr>
         <mc:AlternateContent>
           <mc:Choice Requires="wps">
@@ -808,7 +808,7 @@
           <w:noProof/>
           <w:sz w:val="24"/>
           <w:szCs w:val="28"/>
-          <w:lang w:eastAsia="es-VE"/>
+          <w:lang w:val="es-ES" w:eastAsia="es-ES"/>
         </w:rPr>
         <mc:AlternateContent>
           <mc:Choice Requires="wps">
@@ -954,7 +954,7 @@
           <w:noProof/>
           <w:sz w:val="24"/>
           <w:szCs w:val="28"/>
-          <w:lang w:eastAsia="es-VE"/>
+          <w:lang w:val="es-ES" w:eastAsia="es-ES"/>
         </w:rPr>
         <mc:AlternateContent>
           <mc:Choice Requires="wps">
@@ -1140,7 +1140,7 @@
           <w:noProof/>
           <w:sz w:val="24"/>
           <w:szCs w:val="28"/>
-          <w:lang w:eastAsia="es-VE"/>
+          <w:lang w:val="es-ES" w:eastAsia="es-ES"/>
         </w:rPr>
         <mc:AlternateContent>
           <mc:Choice Requires="wps">
@@ -1335,7 +1335,7 @@
           <w:noProof/>
           <w:sz w:val="24"/>
           <w:szCs w:val="28"/>
-          <w:lang w:eastAsia="es-VE"/>
+          <w:lang w:val="es-ES" w:eastAsia="es-ES"/>
         </w:rPr>
         <mc:AlternateContent>
           <mc:Choice Requires="wps">
@@ -1424,7 +1424,7 @@
           <w:noProof/>
           <w:sz w:val="24"/>
           <w:szCs w:val="28"/>
-          <w:lang w:eastAsia="es-VE"/>
+          <w:lang w:val="es-ES" w:eastAsia="es-ES"/>
         </w:rPr>
         <mc:AlternateContent>
           <mc:Choice Requires="wps">
@@ -1637,7 +1637,7 @@
           <w:noProof/>
           <w:sz w:val="24"/>
           <w:szCs w:val="28"/>
-          <w:lang w:eastAsia="es-VE"/>
+          <w:lang w:val="es-ES" w:eastAsia="es-ES"/>
         </w:rPr>
         <mc:AlternateContent>
           <mc:Choice Requires="wps">
@@ -3060,7 +3060,7 @@
           <v:shape id="_x0000_i1025" type="#_x0000_t75" style="width:234.75pt;height:87.75pt" o:ole="">
             <v:imagedata r:id="rId6" o:title="" cropbottom="13375f" cropright="31631f"/>
           </v:shape>
-          <o:OLEObject Type="Embed" ProgID="Word.OpenDocumentText.12" ShapeID="_x0000_i1025" DrawAspect="Content" ObjectID="_1610395154" r:id="rId7"/>
+          <o:OLEObject Type="Embed" ProgID="Word.OpenDocumentText.12" ShapeID="_x0000_i1025" DrawAspect="Content" ObjectID="_1610479692" r:id="rId7"/>
         </w:object>
       </w:r>
     </w:p>
@@ -3196,7 +3196,7 @@
           <v:shape id="_x0000_i1026" type="#_x0000_t75" style="width:359.25pt;height:225pt" o:ole="">
             <v:imagedata r:id="rId8" o:title="" cropbottom="6671f" cropright="13649f"/>
           </v:shape>
-          <o:OLEObject Type="Embed" ProgID="Word.OpenDocumentText.12" ShapeID="_x0000_i1026" DrawAspect="Content" ObjectID="_1610395155" r:id="rId9"/>
+          <o:OLEObject Type="Embed" ProgID="Word.OpenDocumentText.12" ShapeID="_x0000_i1026" DrawAspect="Content" ObjectID="_1610479693" r:id="rId9"/>
         </w:object>
       </w:r>
     </w:p>
@@ -3299,6 +3299,7 @@
     <w:p>
       <w:pPr>
         <w:tabs>
+          <w:tab w:val="left" w:pos="1276"/>
           <w:tab w:val="left" w:pos="5670"/>
         </w:tabs>
         <w:jc w:val="center"/>
@@ -3587,25 +3588,7 @@
           <w:sz w:val="24"/>
           <w:szCs w:val="24"/>
         </w:rPr>
-        <w:t>Alarma</w:t>
-      </w:r>
-      <w:r>
-        <w:rPr>
-          <w:rFonts w:ascii="Times New Roman" w:hAnsi="Times New Roman" w:cs="Times New Roman"/>
-          <w:b/>
-          <w:sz w:val="24"/>
-          <w:szCs w:val="24"/>
-        </w:rPr>
-        <w:t>_Top</w:t>
-      </w:r>
-      <w:r>
-        <w:rPr>
-          <w:rFonts w:ascii="Times New Roman" w:hAnsi="Times New Roman" w:cs="Times New Roman"/>
-          <w:b/>
-          <w:sz w:val="24"/>
-          <w:szCs w:val="24"/>
-        </w:rPr>
-        <w:t>:</w:t>
+        <w:t>Alarma_Top:</w:t>
       </w:r>
     </w:p>
     <w:p>
@@ -3641,7 +3624,13 @@
     </w:p>
     <w:p>
       <w:pPr>
-        <w:tabs>
+        <w:pStyle w:val="Prrafodelista"/>
+        <w:numPr>
+          <w:ilvl w:val="0"/>
+          <w:numId w:val="6"/>
+        </w:numPr>
+        <w:tabs>
+          <w:tab w:val="left" w:pos="1134"/>
           <w:tab w:val="left" w:pos="5670"/>
         </w:tabs>
         <w:rPr>
@@ -3651,19 +3640,227 @@
           <w:szCs w:val="24"/>
         </w:rPr>
       </w:pPr>
-    </w:p>
-    <w:p>
-      <w:pPr>
-        <w:tabs>
+      <w:r>
+        <w:rPr>
+          <w:rFonts w:ascii="Times New Roman" w:hAnsi="Times New Roman" w:cs="Times New Roman"/>
+          <w:b/>
+          <w:sz w:val="24"/>
+          <w:szCs w:val="24"/>
+        </w:rPr>
+        <w:lastRenderedPageBreak/>
+        <w:t>Programa VHDL, explicación del programa y simulación (</w:t>
+      </w:r>
+      <w:proofErr w:type="spellStart"/>
+      <w:r>
+        <w:rPr>
+          <w:rFonts w:ascii="Times New Roman" w:hAnsi="Times New Roman" w:cs="Times New Roman"/>
+          <w:b/>
+          <w:sz w:val="24"/>
+          <w:szCs w:val="24"/>
+        </w:rPr>
+        <w:t>Lab</w:t>
+      </w:r>
+      <w:proofErr w:type="spellEnd"/>
+      <w:r>
+        <w:rPr>
+          <w:rFonts w:ascii="Times New Roman" w:hAnsi="Times New Roman" w:cs="Times New Roman"/>
+          <w:b/>
+          <w:sz w:val="24"/>
+          <w:szCs w:val="24"/>
+        </w:rPr>
+        <w:t>: #3)</w:t>
+      </w:r>
+    </w:p>
+    <w:p>
+      <w:pPr>
+        <w:tabs>
+          <w:tab w:val="left" w:pos="1134"/>
           <w:tab w:val="left" w:pos="5670"/>
         </w:tabs>
-        <w:rPr>
-          <w:rFonts w:ascii="Times New Roman" w:hAnsi="Times New Roman" w:cs="Times New Roman"/>
-          <w:b/>
-          <w:sz w:val="24"/>
-          <w:szCs w:val="24"/>
-        </w:rPr>
-      </w:pPr>
+        <w:ind w:left="720"/>
+        <w:rPr>
+          <w:rFonts w:ascii="Times New Roman" w:hAnsi="Times New Roman" w:cs="Times New Roman"/>
+          <w:b/>
+          <w:sz w:val="24"/>
+          <w:szCs w:val="24"/>
+        </w:rPr>
+      </w:pPr>
+      <w:r>
+        <w:rPr>
+          <w:rFonts w:ascii="Times New Roman" w:hAnsi="Times New Roman" w:cs="Times New Roman"/>
+          <w:b/>
+          <w:sz w:val="24"/>
+          <w:szCs w:val="24"/>
+        </w:rPr>
+        <w:tab/>
+        <w:t>Alarma2:</w:t>
+      </w:r>
+    </w:p>
+    <w:p>
+      <w:pPr>
+        <w:ind w:left="720"/>
+        <w:rPr>
+          <w:rFonts w:ascii="Times New Roman" w:hAnsi="Times New Roman" w:cs="Times New Roman"/>
+          <w:b/>
+          <w:sz w:val="24"/>
+          <w:szCs w:val="24"/>
+        </w:rPr>
+      </w:pPr>
+      <w:r>
+        <w:rPr>
+          <w:rFonts w:ascii="Times New Roman" w:hAnsi="Times New Roman" w:cs="Times New Roman"/>
+          <w:b/>
+          <w:sz w:val="24"/>
+          <w:szCs w:val="24"/>
+        </w:rPr>
+        <w:tab/>
+      </w:r>
+      <w:r>
+        <w:rPr>
+          <w:rFonts w:ascii="Times New Roman" w:hAnsi="Times New Roman" w:cs="Times New Roman"/>
+          <w:b/>
+          <w:sz w:val="24"/>
+          <w:szCs w:val="24"/>
+        </w:rPr>
+        <w:tab/>
+      </w:r>
+      <w:r>
+        <w:rPr>
+          <w:rFonts w:ascii="Times New Roman" w:hAnsi="Times New Roman" w:cs="Times New Roman"/>
+          <w:sz w:val="24"/>
+          <w:szCs w:val="24"/>
+          <w:u w:val="single"/>
+        </w:rPr>
+        <w:t>Programa</w:t>
+      </w:r>
+      <w:r>
+        <w:rPr>
+          <w:rFonts w:ascii="Times New Roman" w:hAnsi="Times New Roman" w:cs="Times New Roman"/>
+          <w:sz w:val="24"/>
+          <w:szCs w:val="24"/>
+          <w:u w:val="single"/>
+        </w:rPr>
+        <w:t xml:space="preserve"> y simulación</w:t>
+      </w:r>
+      <w:r>
+        <w:rPr>
+          <w:rFonts w:ascii="Times New Roman" w:hAnsi="Times New Roman" w:cs="Times New Roman"/>
+          <w:sz w:val="24"/>
+          <w:szCs w:val="24"/>
+        </w:rPr>
+        <w:t xml:space="preserve">: Ver </w:t>
+      </w:r>
+      <w:r>
+        <w:rPr>
+          <w:rFonts w:ascii="Times New Roman" w:hAnsi="Times New Roman" w:cs="Times New Roman"/>
+          <w:b/>
+          <w:sz w:val="24"/>
+          <w:szCs w:val="24"/>
+        </w:rPr>
+        <w:t>Anexo 5</w:t>
+      </w:r>
+    </w:p>
+    <w:p>
+      <w:pPr>
+        <w:ind w:left="720"/>
+        <w:rPr>
+          <w:rFonts w:ascii="Times New Roman" w:hAnsi="Times New Roman" w:cs="Times New Roman"/>
+          <w:sz w:val="24"/>
+          <w:szCs w:val="24"/>
+          <w:u w:val="single"/>
+        </w:rPr>
+      </w:pPr>
+      <w:r>
+        <w:rPr>
+          <w:rFonts w:ascii="Times New Roman" w:hAnsi="Times New Roman" w:cs="Times New Roman"/>
+          <w:b/>
+          <w:sz w:val="24"/>
+          <w:szCs w:val="24"/>
+        </w:rPr>
+        <w:tab/>
+      </w:r>
+      <w:r>
+        <w:rPr>
+          <w:rFonts w:ascii="Times New Roman" w:hAnsi="Times New Roman" w:cs="Times New Roman"/>
+          <w:b/>
+          <w:sz w:val="24"/>
+          <w:szCs w:val="24"/>
+        </w:rPr>
+        <w:tab/>
+      </w:r>
+      <w:r>
+        <w:rPr>
+          <w:rFonts w:ascii="Times New Roman" w:hAnsi="Times New Roman" w:cs="Times New Roman"/>
+          <w:sz w:val="24"/>
+          <w:szCs w:val="24"/>
+          <w:u w:val="single"/>
+        </w:rPr>
+        <w:t>Explicación:</w:t>
+      </w:r>
+    </w:p>
+    <w:p>
+      <w:pPr>
+        <w:ind w:left="720"/>
+        <w:jc w:val="both"/>
+        <w:rPr>
+          <w:rFonts w:ascii="Times New Roman" w:hAnsi="Times New Roman" w:cs="Times New Roman"/>
+          <w:sz w:val="24"/>
+          <w:szCs w:val="24"/>
+        </w:rPr>
+      </w:pPr>
+      <w:r>
+        <w:rPr>
+          <w:rFonts w:ascii="Times New Roman" w:hAnsi="Times New Roman" w:cs="Times New Roman"/>
+          <w:sz w:val="24"/>
+          <w:szCs w:val="24"/>
+        </w:rPr>
+        <w:tab/>
+      </w:r>
+      <w:r>
+        <w:rPr>
+          <w:rFonts w:ascii="Times New Roman" w:hAnsi="Times New Roman" w:cs="Times New Roman"/>
+          <w:sz w:val="24"/>
+          <w:szCs w:val="24"/>
+        </w:rPr>
+        <w:tab/>
+        <w:t xml:space="preserve">El código usado representa las condiciones lógicas correspondientes </w:t>
+      </w:r>
+      <w:r>
+        <w:rPr>
+          <w:rFonts w:ascii="Times New Roman" w:hAnsi="Times New Roman" w:cs="Times New Roman"/>
+          <w:sz w:val="24"/>
+          <w:szCs w:val="24"/>
+        </w:rPr>
+        <w:t>para cumplir con el comportamiento de la función lógica usada para las secciones anteriores. En este caso vemos cómo podemos lograr el mismo comportamiento partiendo de una implementación en código VHDL usando el editor HDE, que el que obtuvimos a partir de un diagrama de bloques usando el editor BDE.</w:t>
+      </w:r>
+    </w:p>
+    <w:p>
+      <w:pPr>
+        <w:tabs>
+          <w:tab w:val="left" w:pos="5670"/>
+        </w:tabs>
+        <w:rPr>
+          <w:rFonts w:ascii="Times New Roman" w:hAnsi="Times New Roman" w:cs="Times New Roman"/>
+          <w:b/>
+          <w:sz w:val="24"/>
+          <w:szCs w:val="24"/>
+        </w:rPr>
+      </w:pPr>
+    </w:p>
+    <w:p>
+      <w:pPr>
+        <w:tabs>
+          <w:tab w:val="left" w:pos="5670"/>
+        </w:tabs>
+        <w:rPr>
+          <w:rFonts w:ascii="Times New Roman" w:hAnsi="Times New Roman" w:cs="Times New Roman"/>
+          <w:b/>
+          <w:sz w:val="24"/>
+          <w:szCs w:val="24"/>
+        </w:rPr>
+      </w:pPr>
+      <w:bookmarkStart w:id="2" w:name="_GoBack"/>
+      <w:bookmarkEnd w:id="2"/>
     </w:p>
     <w:p>
       <w:pPr>
@@ -4325,7 +4522,7 @@
       <w:r>
         <w:rPr>
           <w:noProof/>
-          <w:lang w:eastAsia="es-VE"/>
+          <w:lang w:val="es-ES" w:eastAsia="es-ES"/>
         </w:rPr>
         <w:drawing>
           <wp:anchor distT="0" distB="0" distL="114300" distR="114300" simplePos="0" relativeHeight="251672576" behindDoc="1" locked="0" layoutInCell="1" allowOverlap="1" wp14:anchorId="3022747F" wp14:editId="34DC0514">
@@ -4394,7 +4591,7 @@
       <w:r>
         <w:rPr>
           <w:noProof/>
-          <w:lang w:eastAsia="es-VE"/>
+          <w:lang w:val="es-ES" w:eastAsia="es-ES"/>
         </w:rPr>
         <w:drawing>
           <wp:anchor distT="0" distB="0" distL="114300" distR="114300" simplePos="0" relativeHeight="251671552" behindDoc="1" locked="0" layoutInCell="1" allowOverlap="1" wp14:anchorId="77BB9B0A" wp14:editId="7337D979">
@@ -4457,7 +4654,7 @@
       <w:r>
         <w:rPr>
           <w:noProof/>
-          <w:lang w:eastAsia="es-VE"/>
+          <w:lang w:val="es-ES" w:eastAsia="es-ES"/>
         </w:rPr>
         <w:drawing>
           <wp:anchor distT="0" distB="0" distL="114300" distR="114300" simplePos="0" relativeHeight="251670528" behindDoc="1" locked="0" layoutInCell="1" allowOverlap="1" wp14:anchorId="409EE720" wp14:editId="2B158D52">
@@ -4681,7 +4878,7 @@
       <w:r>
         <w:rPr>
           <w:noProof/>
-          <w:lang w:eastAsia="es-VE"/>
+          <w:lang w:val="es-ES" w:eastAsia="es-ES"/>
         </w:rPr>
         <mc:AlternateContent>
           <mc:Choice Requires="wps">
@@ -4813,7 +5010,7 @@
       <w:r>
         <w:rPr>
           <w:noProof/>
-          <w:lang w:eastAsia="es-VE"/>
+          <w:lang w:val="es-ES" w:eastAsia="es-ES"/>
         </w:rPr>
         <w:drawing>
           <wp:inline distT="0" distB="0" distL="0" distR="0" wp14:anchorId="0AD838C5" wp14:editId="240696AA">
@@ -5035,7 +5232,7 @@
       <w:r>
         <w:rPr>
           <w:noProof/>
-          <w:lang w:eastAsia="es-VE"/>
+          <w:lang w:val="es-ES" w:eastAsia="es-ES"/>
         </w:rPr>
         <w:drawing>
           <wp:anchor distT="0" distB="0" distL="114300" distR="114300" simplePos="0" relativeHeight="251667456" behindDoc="0" locked="0" layoutInCell="1" allowOverlap="1">
@@ -5096,7 +5293,7 @@
       <w:r>
         <w:rPr>
           <w:noProof/>
-          <w:lang w:eastAsia="es-VE"/>
+          <w:lang w:val="es-ES" w:eastAsia="es-ES"/>
         </w:rPr>
         <w:drawing>
           <wp:anchor distT="0" distB="0" distL="114300" distR="114300" simplePos="0" relativeHeight="251668480" behindDoc="0" locked="0" layoutInCell="1" allowOverlap="1">
@@ -5217,7 +5414,7 @@
       <w:r>
         <w:rPr>
           <w:noProof/>
-          <w:lang w:eastAsia="es-VE"/>
+          <w:lang w:val="es-ES" w:eastAsia="es-ES"/>
         </w:rPr>
         <w:drawing>
           <wp:inline distT="0" distB="0" distL="0" distR="0" wp14:anchorId="6BD42449" wp14:editId="5E884802">
@@ -5412,7 +5609,7 @@
       <w:r>
         <w:rPr>
           <w:noProof/>
-          <w:lang w:eastAsia="es-VE"/>
+          <w:lang w:val="es-ES" w:eastAsia="es-ES"/>
         </w:rPr>
         <w:drawing>
           <wp:inline distT="0" distB="0" distL="0" distR="0" wp14:anchorId="2E02B197" wp14:editId="509ECC2B">
@@ -5555,7 +5752,7 @@
       <w:r>
         <w:rPr>
           <w:noProof/>
-          <w:lang w:eastAsia="es-VE"/>
+          <w:lang w:val="es-ES" w:eastAsia="es-ES"/>
         </w:rPr>
         <w:drawing>
           <wp:inline distT="0" distB="0" distL="0" distR="0" wp14:anchorId="4013A249" wp14:editId="4914A119">
@@ -5673,7 +5870,7 @@
       <w:r>
         <w:rPr>
           <w:noProof/>
-          <w:lang w:eastAsia="es-VE"/>
+          <w:lang w:val="es-ES" w:eastAsia="es-ES"/>
         </w:rPr>
         <w:drawing>
           <wp:inline distT="0" distB="0" distL="0" distR="0" wp14:anchorId="5725C151" wp14:editId="757B419F">
@@ -5770,7 +5967,7 @@
       <w:r>
         <w:rPr>
           <w:noProof/>
-          <w:lang w:eastAsia="es-VE"/>
+          <w:lang w:val="es-ES" w:eastAsia="es-ES"/>
         </w:rPr>
         <w:drawing>
           <wp:inline distT="0" distB="0" distL="0" distR="0" wp14:anchorId="6F3052B3" wp14:editId="3288CC98">
@@ -5879,15 +6076,7 @@
           <w:b/>
           <w:sz w:val="24"/>
         </w:rPr>
-        <w:t>Diagrama de bloques del circuito Alarma</w:t>
-      </w:r>
-      <w:r>
-        <w:rPr>
-          <w:rFonts w:ascii="Times New Roman" w:hAnsi="Times New Roman" w:cs="Times New Roman"/>
-          <w:b/>
-          <w:sz w:val="24"/>
-        </w:rPr>
-        <w:t>_Top</w:t>
+        <w:t>Diagrama de bloques del circuito Alarma_Top</w:t>
       </w:r>
     </w:p>
     <w:p>
@@ -5902,7 +6091,7 @@
       <w:r>
         <w:rPr>
           <w:noProof/>
-          <w:lang w:eastAsia="es-VE"/>
+          <w:lang w:val="es-ES" w:eastAsia="es-ES"/>
         </w:rPr>
         <w:drawing>
           <wp:inline distT="0" distB="0" distL="0" distR="0" wp14:anchorId="7F9A81CC" wp14:editId="44A9A15F">
@@ -6061,7 +6250,7 @@
       <w:r>
         <w:rPr>
           <w:noProof/>
-          <w:lang w:eastAsia="es-VE"/>
+          <w:lang w:val="es-ES" w:eastAsia="es-ES"/>
         </w:rPr>
         <w:drawing>
           <wp:inline distT="0" distB="0" distL="0" distR="0" wp14:anchorId="0615DF7F" wp14:editId="1693AD2B">
@@ -6207,7 +6396,7 @@
       <w:r>
         <w:rPr>
           <w:noProof/>
-          <w:lang w:eastAsia="es-VE"/>
+          <w:lang w:val="es-ES" w:eastAsia="es-ES"/>
         </w:rPr>
         <w:drawing>
           <wp:inline distT="0" distB="0" distL="0" distR="0" wp14:anchorId="048AE106" wp14:editId="4E9C5486">
@@ -6294,7 +6483,7 @@
       <w:r>
         <w:rPr>
           <w:noProof/>
-          <w:lang w:eastAsia="es-VE"/>
+          <w:lang w:val="es-ES" w:eastAsia="es-ES"/>
         </w:rPr>
         <w:drawing>
           <wp:anchor distT="0" distB="0" distL="114300" distR="114300" simplePos="0" relativeHeight="251681792" behindDoc="0" locked="0" layoutInCell="1" allowOverlap="1">
@@ -6359,81 +6548,149 @@
         <w:rPr>
           <w:rFonts w:ascii="Times New Roman" w:hAnsi="Times New Roman" w:cs="Times New Roman"/>
           <w:b/>
-          <w:sz w:val="24"/>
-        </w:rPr>
-      </w:pPr>
-      <w:bookmarkStart w:id="2" w:name="_GoBack"/>
-      <w:bookmarkEnd w:id="2"/>
-    </w:p>
-    <w:p>
-      <w:pPr>
-        <w:rPr>
-          <w:rFonts w:ascii="Times New Roman" w:hAnsi="Times New Roman" w:cs="Times New Roman"/>
-          <w:sz w:val="24"/>
-        </w:rPr>
-      </w:pPr>
-    </w:p>
-    <w:p>
-      <w:pPr>
-        <w:tabs>
-          <w:tab w:val="left" w:pos="7575"/>
-        </w:tabs>
-        <w:rPr>
-          <w:rFonts w:ascii="Times New Roman" w:hAnsi="Times New Roman" w:cs="Times New Roman"/>
-          <w:sz w:val="24"/>
-        </w:rPr>
-      </w:pPr>
-      <w:r>
-        <w:rPr>
-          <w:rFonts w:ascii="Times New Roman" w:hAnsi="Times New Roman" w:cs="Times New Roman"/>
-          <w:sz w:val="24"/>
-        </w:rPr>
-        <w:tab/>
-      </w:r>
-    </w:p>
-    <w:p>
-      <w:pPr>
-        <w:tabs>
-          <w:tab w:val="left" w:pos="7575"/>
-        </w:tabs>
-        <w:rPr>
-          <w:rFonts w:ascii="Times New Roman" w:hAnsi="Times New Roman" w:cs="Times New Roman"/>
-          <w:sz w:val="24"/>
-        </w:rPr>
-      </w:pPr>
-    </w:p>
-    <w:p>
-      <w:pPr>
-        <w:tabs>
-          <w:tab w:val="left" w:pos="7575"/>
-        </w:tabs>
-        <w:rPr>
-          <w:rFonts w:ascii="Times New Roman" w:hAnsi="Times New Roman" w:cs="Times New Roman"/>
-          <w:sz w:val="24"/>
-        </w:rPr>
-      </w:pPr>
-    </w:p>
-    <w:p>
-      <w:pPr>
-        <w:tabs>
-          <w:tab w:val="left" w:pos="7575"/>
-        </w:tabs>
-        <w:rPr>
-          <w:rFonts w:ascii="Times New Roman" w:hAnsi="Times New Roman" w:cs="Times New Roman"/>
-          <w:sz w:val="24"/>
-        </w:rPr>
-      </w:pPr>
-    </w:p>
-    <w:p>
-      <w:pPr>
-        <w:tabs>
-          <w:tab w:val="left" w:pos="7575"/>
-        </w:tabs>
-        <w:rPr>
-          <w:rFonts w:ascii="Times New Roman" w:hAnsi="Times New Roman" w:cs="Times New Roman"/>
-          <w:sz w:val="24"/>
-        </w:rPr>
-      </w:pPr>
+          <w:sz w:val="28"/>
+        </w:rPr>
+      </w:pPr>
+      <w:r>
+        <w:rPr>
+          <w:rFonts w:ascii="Times New Roman" w:hAnsi="Times New Roman" w:cs="Times New Roman"/>
+          <w:b/>
+          <w:sz w:val="28"/>
+        </w:rPr>
+        <w:lastRenderedPageBreak/>
+        <w:t>Anexo 5</w:t>
+      </w:r>
+    </w:p>
+    <w:p>
+      <w:pPr>
+        <w:jc w:val="center"/>
+        <w:rPr>
+          <w:rFonts w:ascii="Times New Roman" w:hAnsi="Times New Roman" w:cs="Times New Roman"/>
+          <w:b/>
+          <w:sz w:val="24"/>
+        </w:rPr>
+      </w:pPr>
+      <w:r>
+        <w:rPr>
+          <w:rFonts w:ascii="Times New Roman" w:hAnsi="Times New Roman" w:cs="Times New Roman"/>
+          <w:b/>
+          <w:sz w:val="24"/>
+        </w:rPr>
+        <w:t>Anexo 5.1</w:t>
+      </w:r>
+    </w:p>
+    <w:p>
+      <w:pPr>
+        <w:jc w:val="center"/>
+        <w:rPr>
+          <w:rFonts w:ascii="Times New Roman" w:hAnsi="Times New Roman" w:cs="Times New Roman"/>
+          <w:b/>
+          <w:sz w:val="24"/>
+        </w:rPr>
+      </w:pPr>
+      <w:r>
+        <w:rPr>
+          <w:rFonts w:ascii="Times New Roman" w:hAnsi="Times New Roman" w:cs="Times New Roman"/>
+          <w:b/>
+          <w:sz w:val="24"/>
+        </w:rPr>
+        <w:t>Programa</w:t>
+      </w:r>
+    </w:p>
+    <w:p>
+      <w:pPr>
+        <w:jc w:val="center"/>
+        <w:rPr>
+          <w:rFonts w:ascii="Times New Roman" w:hAnsi="Times New Roman" w:cs="Times New Roman"/>
+          <w:b/>
+          <w:sz w:val="24"/>
+        </w:rPr>
+      </w:pPr>
+    </w:p>
+    <w:p>
+      <w:pPr>
+        <w:jc w:val="center"/>
+        <w:rPr>
+          <w:rFonts w:ascii="Times New Roman" w:hAnsi="Times New Roman" w:cs="Times New Roman"/>
+          <w:sz w:val="24"/>
+        </w:rPr>
+      </w:pPr>
+      <w:r>
+        <w:rPr>
+          <w:rFonts w:ascii="Times New Roman" w:hAnsi="Times New Roman" w:cs="Times New Roman"/>
+          <w:sz w:val="24"/>
+        </w:rPr>
+        <w:pict>
+          <v:shape id="_x0000_i1027" type="#_x0000_t75" style="width:273.75pt;height:312.75pt">
+            <v:imagedata r:id="rId25" o:title="programa"/>
+          </v:shape>
+        </w:pict>
+      </w:r>
+    </w:p>
+    <w:p>
+      <w:pPr>
+        <w:jc w:val="center"/>
+        <w:rPr>
+          <w:rFonts w:ascii="Times New Roman" w:hAnsi="Times New Roman" w:cs="Times New Roman"/>
+          <w:b/>
+          <w:sz w:val="24"/>
+        </w:rPr>
+      </w:pPr>
+      <w:r>
+        <w:rPr>
+          <w:rFonts w:ascii="Times New Roman" w:hAnsi="Times New Roman" w:cs="Times New Roman"/>
+          <w:b/>
+          <w:sz w:val="24"/>
+        </w:rPr>
+        <w:t xml:space="preserve">Anexo </w:t>
+      </w:r>
+      <w:r>
+        <w:rPr>
+          <w:rFonts w:ascii="Times New Roman" w:hAnsi="Times New Roman" w:cs="Times New Roman"/>
+          <w:b/>
+          <w:sz w:val="24"/>
+        </w:rPr>
+        <w:t>5.2</w:t>
+      </w:r>
+    </w:p>
+    <w:p>
+      <w:pPr>
+        <w:jc w:val="center"/>
+        <w:rPr>
+          <w:rFonts w:ascii="Times New Roman" w:hAnsi="Times New Roman" w:cs="Times New Roman"/>
+          <w:b/>
+          <w:sz w:val="24"/>
+        </w:rPr>
+      </w:pPr>
+      <w:r>
+        <w:rPr>
+          <w:rFonts w:ascii="Times New Roman" w:hAnsi="Times New Roman" w:cs="Times New Roman"/>
+          <w:b/>
+          <w:sz w:val="24"/>
+        </w:rPr>
+        <w:t>Simulación</w:t>
+      </w:r>
+    </w:p>
+    <w:p>
+      <w:pPr>
+        <w:rPr>
+          <w:rFonts w:ascii="Times New Roman" w:hAnsi="Times New Roman" w:cs="Times New Roman"/>
+          <w:b/>
+          <w:sz w:val="24"/>
+        </w:rPr>
+      </w:pPr>
+      <w:r>
+        <w:rPr>
+          <w:rFonts w:ascii="Times New Roman" w:hAnsi="Times New Roman" w:cs="Times New Roman"/>
+          <w:b/>
+          <w:sz w:val="24"/>
+        </w:rPr>
+        <w:pict>
+          <v:shape id="_x0000_i1028" type="#_x0000_t75" style="width:444.75pt;height:126pt">
+            <v:imagedata r:id="rId26" o:title="simulacion" cropbottom="25465f"/>
+          </v:shape>
+        </w:pict>
+      </w:r>
     </w:p>
     <w:p>
       <w:pPr>
@@ -7024,6 +7281,119 @@
       </w:rPr>
     </w:lvl>
   </w:abstractNum>
+  <w:abstractNum w:abstractNumId="5" w15:restartNumberingAfterBreak="0">
+    <w:nsid w:val="7FB17B99"/>
+    <w:multiLevelType w:val="hybridMultilevel"/>
+    <w:tmpl w:val="D4F0AA0C"/>
+    <w:lvl w:ilvl="0" w:tplc="0C0A0001">
+      <w:start w:val="1"/>
+      <w:numFmt w:val="bullet"/>
+      <w:lvlText w:val=""/>
+      <w:lvlJc w:val="left"/>
+      <w:pPr>
+        <w:ind w:left="720" w:hanging="360"/>
+      </w:pPr>
+      <w:rPr>
+        <w:rFonts w:ascii="Symbol" w:hAnsi="Symbol" w:hint="default"/>
+      </w:rPr>
+    </w:lvl>
+    <w:lvl w:ilvl="1" w:tplc="0C0A0003">
+      <w:start w:val="1"/>
+      <w:numFmt w:val="bullet"/>
+      <w:lvlText w:val="o"/>
+      <w:lvlJc w:val="left"/>
+      <w:pPr>
+        <w:ind w:left="1440" w:hanging="360"/>
+      </w:pPr>
+      <w:rPr>
+        <w:rFonts w:ascii="Courier New" w:hAnsi="Courier New" w:cs="Courier New" w:hint="default"/>
+      </w:rPr>
+    </w:lvl>
+    <w:lvl w:ilvl="2" w:tplc="0C0A0005" w:tentative="1">
+      <w:start w:val="1"/>
+      <w:numFmt w:val="bullet"/>
+      <w:lvlText w:val=""/>
+      <w:lvlJc w:val="left"/>
+      <w:pPr>
+        <w:ind w:left="2160" w:hanging="360"/>
+      </w:pPr>
+      <w:rPr>
+        <w:rFonts w:ascii="Wingdings" w:hAnsi="Wingdings" w:hint="default"/>
+      </w:rPr>
+    </w:lvl>
+    <w:lvl w:ilvl="3" w:tplc="0C0A0001" w:tentative="1">
+      <w:start w:val="1"/>
+      <w:numFmt w:val="bullet"/>
+      <w:lvlText w:val=""/>
+      <w:lvlJc w:val="left"/>
+      <w:pPr>
+        <w:ind w:left="2880" w:hanging="360"/>
+      </w:pPr>
+      <w:rPr>
+        <w:rFonts w:ascii="Symbol" w:hAnsi="Symbol" w:hint="default"/>
+      </w:rPr>
+    </w:lvl>
+    <w:lvl w:ilvl="4" w:tplc="0C0A0003" w:tentative="1">
+      <w:start w:val="1"/>
+      <w:numFmt w:val="bullet"/>
+      <w:lvlText w:val="o"/>
+      <w:lvlJc w:val="left"/>
+      <w:pPr>
+        <w:ind w:left="3600" w:hanging="360"/>
+      </w:pPr>
+      <w:rPr>
+        <w:rFonts w:ascii="Courier New" w:hAnsi="Courier New" w:cs="Courier New" w:hint="default"/>
+      </w:rPr>
+    </w:lvl>
+    <w:lvl w:ilvl="5" w:tplc="0C0A0005" w:tentative="1">
+      <w:start w:val="1"/>
+      <w:numFmt w:val="bullet"/>
+      <w:lvlText w:val=""/>
+      <w:lvlJc w:val="left"/>
+      <w:pPr>
+        <w:ind w:left="4320" w:hanging="360"/>
+      </w:pPr>
+      <w:rPr>
+        <w:rFonts w:ascii="Wingdings" w:hAnsi="Wingdings" w:hint="default"/>
+      </w:rPr>
+    </w:lvl>
+    <w:lvl w:ilvl="6" w:tplc="0C0A0001" w:tentative="1">
+      <w:start w:val="1"/>
+      <w:numFmt w:val="bullet"/>
+      <w:lvlText w:val=""/>
+      <w:lvlJc w:val="left"/>
+      <w:pPr>
+        <w:ind w:left="5040" w:hanging="360"/>
+      </w:pPr>
+      <w:rPr>
+        <w:rFonts w:ascii="Symbol" w:hAnsi="Symbol" w:hint="default"/>
+      </w:rPr>
+    </w:lvl>
+    <w:lvl w:ilvl="7" w:tplc="0C0A0003" w:tentative="1">
+      <w:start w:val="1"/>
+      <w:numFmt w:val="bullet"/>
+      <w:lvlText w:val="o"/>
+      <w:lvlJc w:val="left"/>
+      <w:pPr>
+        <w:ind w:left="5760" w:hanging="360"/>
+      </w:pPr>
+      <w:rPr>
+        <w:rFonts w:ascii="Courier New" w:hAnsi="Courier New" w:cs="Courier New" w:hint="default"/>
+      </w:rPr>
+    </w:lvl>
+    <w:lvl w:ilvl="8" w:tplc="0C0A0005" w:tentative="1">
+      <w:start w:val="1"/>
+      <w:numFmt w:val="bullet"/>
+      <w:lvlText w:val=""/>
+      <w:lvlJc w:val="left"/>
+      <w:pPr>
+        <w:ind w:left="6480" w:hanging="360"/>
+      </w:pPr>
+      <w:rPr>
+        <w:rFonts w:ascii="Wingdings" w:hAnsi="Wingdings" w:hint="default"/>
+      </w:rPr>
+    </w:lvl>
+  </w:abstractNum>
   <w:num w:numId="1">
     <w:abstractNumId w:val="2"/>
   </w:num>
@@ -7038,6 +7408,9 @@
   </w:num>
   <w:num w:numId="5">
     <w:abstractNumId w:val="3"/>
+  </w:num>
+  <w:num w:numId="6">
+    <w:abstractNumId w:val="5"/>
   </w:num>
 </w:numbering>
 </file>

</xml_diff>